<commit_message>
Routing: #UnderTheHood setup y páginas: optimizaciones ocultas.
</commit_message>
<xml_diff>
--- a/CursoNextJS.docx
+++ b/CursoNextJS.docx
@@ -2910,6 +2910,726 @@
             </a:graphic>
           </wp:inline>
         </w:drawing>
+      </w:r>
+    </w:p>
+    <w:p>
+      <w:pPr>
+        <w:pStyle w:val="Ttulo1"/>
+      </w:pPr>
+      <w:r>
+        <w:lastRenderedPageBreak/>
+        <w:t>#UnderTheHood setup y páginas: optimizaciones ocultas</w:t>
+      </w:r>
+    </w:p>
+    <w:p>
+      <w:pPr>
+        <w:spacing w:before="0" w:after="0" w:line="240" w:lineRule="auto"/>
+        <w:rPr>
+          <w:rFonts w:ascii="Calibri" w:eastAsia="Times New Roman" w:hAnsi="Calibri" w:cs="Calibri"/>
+          <w:color w:val="4A4A4A"/>
+          <w:sz w:val="21"/>
+          <w:szCs w:val="21"/>
+          <w:lang w:val="es-MX" w:eastAsia="es-MX"/>
+        </w:rPr>
+      </w:pPr>
+      <w:r>
+        <w:rPr>
+          <w:rFonts w:ascii="Calibri" w:eastAsia="Times New Roman" w:hAnsi="Calibri" w:cs="Calibri"/>
+          <w:color w:val="4A4A4A"/>
+          <w:sz w:val="21"/>
+          <w:szCs w:val="21"/>
+          <w:lang w:val="es-MX" w:eastAsia="es-MX"/>
+        </w:rPr>
+        <w:t>h4&gt;Ideas/conceptos claves&lt;/h4&gt;</w:t>
+      </w:r>
+    </w:p>
+    <w:p>
+      <w:pPr>
+        <w:spacing w:before="0" w:after="0" w:line="240" w:lineRule="auto"/>
+        <w:rPr>
+          <w:rFonts w:ascii="Calibri" w:eastAsia="Times New Roman" w:hAnsi="Calibri" w:cs="Calibri"/>
+          <w:color w:val="4A4A4A"/>
+          <w:sz w:val="21"/>
+          <w:szCs w:val="21"/>
+          <w:lang w:val="es-MX" w:eastAsia="es-MX"/>
+        </w:rPr>
+      </w:pPr>
+      <w:r>
+        <w:rPr>
+          <w:rFonts w:ascii="Calibri" w:eastAsia="Times New Roman" w:hAnsi="Calibri" w:cs="Calibri"/>
+          <w:b/>
+          <w:bCs/>
+          <w:color w:val="4A4A4A"/>
+          <w:sz w:val="21"/>
+          <w:szCs w:val="21"/>
+          <w:lang w:val="es-MX" w:eastAsia="es-MX"/>
+        </w:rPr>
+        <w:t>chunk</w:t>
+      </w:r>
+      <w:r>
+        <w:rPr>
+          <w:rFonts w:ascii="Calibri" w:eastAsia="Times New Roman" w:hAnsi="Calibri" w:cs="Calibri"/>
+          <w:color w:val="4A4A4A"/>
+          <w:sz w:val="21"/>
+          <w:szCs w:val="21"/>
+          <w:lang w:val="es-MX" w:eastAsia="es-MX"/>
+        </w:rPr>
+        <w:t>.- pedazo de código</w:t>
+      </w:r>
+    </w:p>
+    <w:p>
+      <w:pPr>
+        <w:spacing w:before="0" w:after="0" w:line="240" w:lineRule="auto"/>
+        <w:rPr>
+          <w:rFonts w:ascii="Calibri" w:eastAsia="Times New Roman" w:hAnsi="Calibri" w:cs="Calibri"/>
+          <w:color w:val="4A4A4A"/>
+          <w:sz w:val="21"/>
+          <w:szCs w:val="21"/>
+          <w:lang w:val="es-MX" w:eastAsia="es-MX"/>
+        </w:rPr>
+      </w:pPr>
+      <w:r>
+        <w:rPr>
+          <w:rFonts w:ascii="Calibri" w:eastAsia="Times New Roman" w:hAnsi="Calibri" w:cs="Calibri"/>
+          <w:b/>
+          <w:bCs/>
+          <w:color w:val="4A4A4A"/>
+          <w:sz w:val="21"/>
+          <w:szCs w:val="21"/>
+          <w:lang w:val="es-MX" w:eastAsia="es-MX"/>
+        </w:rPr>
+        <w:t>CSR</w:t>
+      </w:r>
+      <w:r>
+        <w:rPr>
+          <w:rFonts w:ascii="Calibri" w:eastAsia="Times New Roman" w:hAnsi="Calibri" w:cs="Calibri"/>
+          <w:color w:val="4A4A4A"/>
+          <w:sz w:val="21"/>
+          <w:szCs w:val="21"/>
+          <w:lang w:val="es-MX" w:eastAsia="es-MX"/>
+        </w:rPr>
+        <w:t>.- Client Side Rendering</w:t>
+      </w:r>
+    </w:p>
+    <w:p>
+      <w:pPr>
+        <w:spacing w:before="0" w:after="0" w:line="240" w:lineRule="auto"/>
+        <w:rPr>
+          <w:rFonts w:ascii="Calibri" w:eastAsia="Times New Roman" w:hAnsi="Calibri" w:cs="Calibri"/>
+          <w:color w:val="4A4A4A"/>
+          <w:sz w:val="21"/>
+          <w:szCs w:val="21"/>
+          <w:lang w:val="en-US" w:eastAsia="es-MX"/>
+        </w:rPr>
+      </w:pPr>
+      <w:r>
+        <w:rPr>
+          <w:rFonts w:ascii="Calibri" w:eastAsia="Times New Roman" w:hAnsi="Calibri" w:cs="Calibri"/>
+          <w:b/>
+          <w:bCs/>
+          <w:color w:val="4A4A4A"/>
+          <w:sz w:val="21"/>
+          <w:szCs w:val="21"/>
+          <w:lang w:val="en-US" w:eastAsia="es-MX"/>
+        </w:rPr>
+        <w:t>SSR</w:t>
+      </w:r>
+      <w:r>
+        <w:rPr>
+          <w:rFonts w:ascii="Calibri" w:eastAsia="Times New Roman" w:hAnsi="Calibri" w:cs="Calibri"/>
+          <w:color w:val="4A4A4A"/>
+          <w:sz w:val="21"/>
+          <w:szCs w:val="21"/>
+          <w:lang w:val="en-US" w:eastAsia="es-MX"/>
+        </w:rPr>
+        <w:t>.- Server Side Rendering</w:t>
+      </w:r>
+    </w:p>
+    <w:p>
+      <w:pPr>
+        <w:spacing w:before="0" w:after="0" w:line="240" w:lineRule="auto"/>
+        <w:rPr>
+          <w:rFonts w:ascii="Calibri" w:eastAsia="Times New Roman" w:hAnsi="Calibri" w:cs="Calibri"/>
+          <w:color w:val="4A4A4A"/>
+          <w:sz w:val="21"/>
+          <w:szCs w:val="21"/>
+          <w:lang w:val="en-US" w:eastAsia="es-MX"/>
+        </w:rPr>
+      </w:pPr>
+      <w:r>
+        <w:rPr>
+          <w:rFonts w:ascii="Calibri" w:eastAsia="Times New Roman" w:hAnsi="Calibri" w:cs="Calibri"/>
+          <w:color w:val="4A4A4A"/>
+          <w:sz w:val="21"/>
+          <w:szCs w:val="21"/>
+          <w:lang w:val="en-US" w:eastAsia="es-MX"/>
+        </w:rPr>
+        <w:t>&lt;h4&gt;Apuntes&lt;/h4&gt;</w:t>
+      </w:r>
+    </w:p>
+    <w:p>
+      <w:pPr>
+        <w:shd w:val="clear" w:color="auto" w:fill="333333"/>
+        <w:tabs>
+          <w:tab w:val="left" w:pos="916"/>
+          <w:tab w:val="left" w:pos="1832"/>
+          <w:tab w:val="left" w:pos="2748"/>
+          <w:tab w:val="left" w:pos="3664"/>
+          <w:tab w:val="left" w:pos="4580"/>
+          <w:tab w:val="left" w:pos="5496"/>
+          <w:tab w:val="left" w:pos="6412"/>
+          <w:tab w:val="left" w:pos="7328"/>
+          <w:tab w:val="left" w:pos="8244"/>
+          <w:tab w:val="left" w:pos="9160"/>
+          <w:tab w:val="left" w:pos="10076"/>
+          <w:tab w:val="left" w:pos="10992"/>
+          <w:tab w:val="left" w:pos="11908"/>
+          <w:tab w:val="left" w:pos="12824"/>
+          <w:tab w:val="left" w:pos="13740"/>
+          <w:tab w:val="left" w:pos="14656"/>
+        </w:tabs>
+        <w:spacing w:before="0" w:after="0" w:line="240" w:lineRule="auto"/>
+        <w:rPr>
+          <w:rFonts w:ascii="Calibri" w:eastAsia="Times New Roman" w:hAnsi="Calibri" w:cs="Calibri"/>
+          <w:color w:val="FFFFFF"/>
+          <w:sz w:val="21"/>
+          <w:szCs w:val="21"/>
+          <w:lang w:val="en-US" w:eastAsia="es-MX"/>
+        </w:rPr>
+      </w:pPr>
+      <w:r>
+        <w:rPr>
+          <w:rFonts w:ascii="Calibri" w:eastAsia="Times New Roman" w:hAnsi="Calibri" w:cs="Calibri"/>
+          <w:color w:val="A6E22E"/>
+          <w:sz w:val="21"/>
+          <w:szCs w:val="21"/>
+          <w:lang w:val="en-US" w:eastAsia="es-MX"/>
+        </w:rPr>
+        <w:t>"scripts"</w:t>
+      </w:r>
+      <w:r>
+        <w:rPr>
+          <w:rFonts w:ascii="Calibri" w:eastAsia="Times New Roman" w:hAnsi="Calibri" w:cs="Calibri"/>
+          <w:color w:val="FFFFFF"/>
+          <w:sz w:val="21"/>
+          <w:szCs w:val="21"/>
+          <w:lang w:val="en-US" w:eastAsia="es-MX"/>
+        </w:rPr>
+        <w:t>: {</w:t>
+      </w:r>
+    </w:p>
+    <w:p>
+      <w:pPr>
+        <w:shd w:val="clear" w:color="auto" w:fill="333333"/>
+        <w:tabs>
+          <w:tab w:val="left" w:pos="916"/>
+          <w:tab w:val="left" w:pos="1832"/>
+          <w:tab w:val="left" w:pos="2748"/>
+          <w:tab w:val="left" w:pos="3664"/>
+          <w:tab w:val="left" w:pos="4580"/>
+          <w:tab w:val="left" w:pos="5496"/>
+          <w:tab w:val="left" w:pos="6412"/>
+          <w:tab w:val="left" w:pos="7328"/>
+          <w:tab w:val="left" w:pos="8244"/>
+          <w:tab w:val="left" w:pos="9160"/>
+          <w:tab w:val="left" w:pos="10076"/>
+          <w:tab w:val="left" w:pos="10992"/>
+          <w:tab w:val="left" w:pos="11908"/>
+          <w:tab w:val="left" w:pos="12824"/>
+          <w:tab w:val="left" w:pos="13740"/>
+          <w:tab w:val="left" w:pos="14656"/>
+        </w:tabs>
+        <w:spacing w:before="0" w:after="0" w:line="240" w:lineRule="auto"/>
+        <w:rPr>
+          <w:rFonts w:ascii="Calibri" w:eastAsia="Times New Roman" w:hAnsi="Calibri" w:cs="Calibri"/>
+          <w:color w:val="FFFFFF"/>
+          <w:sz w:val="21"/>
+          <w:szCs w:val="21"/>
+          <w:lang w:val="en-US" w:eastAsia="es-MX"/>
+        </w:rPr>
+      </w:pPr>
+      <w:r>
+        <w:rPr>
+          <w:rFonts w:ascii="Calibri" w:eastAsia="Times New Roman" w:hAnsi="Calibri" w:cs="Calibri"/>
+          <w:color w:val="FFFFFF"/>
+          <w:sz w:val="21"/>
+          <w:szCs w:val="21"/>
+          <w:lang w:val="en-US" w:eastAsia="es-MX"/>
+        </w:rPr>
+        <w:t xml:space="preserve">    </w:t>
+      </w:r>
+      <w:r>
+        <w:rPr>
+          <w:rFonts w:ascii="Calibri" w:eastAsia="Times New Roman" w:hAnsi="Calibri" w:cs="Calibri"/>
+          <w:color w:val="A6E22E"/>
+          <w:sz w:val="21"/>
+          <w:szCs w:val="21"/>
+          <w:lang w:val="en-US" w:eastAsia="es-MX"/>
+        </w:rPr>
+        <w:t>"dev"</w:t>
+      </w:r>
+      <w:r>
+        <w:rPr>
+          <w:rFonts w:ascii="Calibri" w:eastAsia="Times New Roman" w:hAnsi="Calibri" w:cs="Calibri"/>
+          <w:color w:val="FFFFFF"/>
+          <w:sz w:val="21"/>
+          <w:szCs w:val="21"/>
+          <w:lang w:val="en-US" w:eastAsia="es-MX"/>
+        </w:rPr>
+        <w:t xml:space="preserve">: </w:t>
+      </w:r>
+      <w:r>
+        <w:rPr>
+          <w:rFonts w:ascii="Calibri" w:eastAsia="Times New Roman" w:hAnsi="Calibri" w:cs="Calibri"/>
+          <w:color w:val="A6E22E"/>
+          <w:sz w:val="21"/>
+          <w:szCs w:val="21"/>
+          <w:lang w:val="en-US" w:eastAsia="es-MX"/>
+        </w:rPr>
+        <w:t>"next"</w:t>
+      </w:r>
+      <w:r>
+        <w:rPr>
+          <w:rFonts w:ascii="Calibri" w:eastAsia="Times New Roman" w:hAnsi="Calibri" w:cs="Calibri"/>
+          <w:color w:val="FFFFFF"/>
+          <w:sz w:val="21"/>
+          <w:szCs w:val="21"/>
+          <w:lang w:val="en-US" w:eastAsia="es-MX"/>
+        </w:rPr>
+        <w:t xml:space="preserve">, </w:t>
+      </w:r>
+      <w:r>
+        <w:rPr>
+          <w:rFonts w:ascii="Calibri" w:eastAsia="Times New Roman" w:hAnsi="Calibri" w:cs="Calibri"/>
+          <w:color w:val="75715E"/>
+          <w:sz w:val="21"/>
+          <w:szCs w:val="21"/>
+          <w:lang w:val="en-US" w:eastAsia="es-MX"/>
+        </w:rPr>
+        <w:t>// desarrollo</w:t>
+      </w:r>
+    </w:p>
+    <w:p>
+      <w:pPr>
+        <w:shd w:val="clear" w:color="auto" w:fill="333333"/>
+        <w:tabs>
+          <w:tab w:val="left" w:pos="916"/>
+          <w:tab w:val="left" w:pos="1832"/>
+          <w:tab w:val="left" w:pos="2748"/>
+          <w:tab w:val="left" w:pos="3664"/>
+          <w:tab w:val="left" w:pos="4580"/>
+          <w:tab w:val="left" w:pos="5496"/>
+          <w:tab w:val="left" w:pos="6412"/>
+          <w:tab w:val="left" w:pos="7328"/>
+          <w:tab w:val="left" w:pos="8244"/>
+          <w:tab w:val="left" w:pos="9160"/>
+          <w:tab w:val="left" w:pos="10076"/>
+          <w:tab w:val="left" w:pos="10992"/>
+          <w:tab w:val="left" w:pos="11908"/>
+          <w:tab w:val="left" w:pos="12824"/>
+          <w:tab w:val="left" w:pos="13740"/>
+          <w:tab w:val="left" w:pos="14656"/>
+        </w:tabs>
+        <w:spacing w:before="0" w:after="0" w:line="240" w:lineRule="auto"/>
+        <w:rPr>
+          <w:rFonts w:ascii="Calibri" w:eastAsia="Times New Roman" w:hAnsi="Calibri" w:cs="Calibri"/>
+          <w:color w:val="FFFFFF"/>
+          <w:sz w:val="21"/>
+          <w:szCs w:val="21"/>
+          <w:lang w:val="en-US" w:eastAsia="es-MX"/>
+        </w:rPr>
+      </w:pPr>
+      <w:r>
+        <w:rPr>
+          <w:rFonts w:ascii="Calibri" w:eastAsia="Times New Roman" w:hAnsi="Calibri" w:cs="Calibri"/>
+          <w:color w:val="FFFFFF"/>
+          <w:sz w:val="21"/>
+          <w:szCs w:val="21"/>
+          <w:lang w:val="en-US" w:eastAsia="es-MX"/>
+        </w:rPr>
+        <w:t xml:space="preserve">    </w:t>
+      </w:r>
+      <w:r>
+        <w:rPr>
+          <w:rFonts w:ascii="Calibri" w:eastAsia="Times New Roman" w:hAnsi="Calibri" w:cs="Calibri"/>
+          <w:color w:val="A6E22E"/>
+          <w:sz w:val="21"/>
+          <w:szCs w:val="21"/>
+          <w:lang w:val="en-US" w:eastAsia="es-MX"/>
+        </w:rPr>
+        <w:t>"build"</w:t>
+      </w:r>
+      <w:r>
+        <w:rPr>
+          <w:rFonts w:ascii="Calibri" w:eastAsia="Times New Roman" w:hAnsi="Calibri" w:cs="Calibri"/>
+          <w:color w:val="FFFFFF"/>
+          <w:sz w:val="21"/>
+          <w:szCs w:val="21"/>
+          <w:lang w:val="en-US" w:eastAsia="es-MX"/>
+        </w:rPr>
+        <w:t xml:space="preserve">: </w:t>
+      </w:r>
+      <w:r>
+        <w:rPr>
+          <w:rFonts w:ascii="Calibri" w:eastAsia="Times New Roman" w:hAnsi="Calibri" w:cs="Calibri"/>
+          <w:color w:val="A6E22E"/>
+          <w:sz w:val="21"/>
+          <w:szCs w:val="21"/>
+          <w:lang w:val="en-US" w:eastAsia="es-MX"/>
+        </w:rPr>
+        <w:t>"next build"</w:t>
+      </w:r>
+      <w:r>
+        <w:rPr>
+          <w:rFonts w:ascii="Calibri" w:eastAsia="Times New Roman" w:hAnsi="Calibri" w:cs="Calibri"/>
+          <w:color w:val="FFFFFF"/>
+          <w:sz w:val="21"/>
+          <w:szCs w:val="21"/>
+          <w:lang w:val="en-US" w:eastAsia="es-MX"/>
+        </w:rPr>
+        <w:t xml:space="preserve">, </w:t>
+      </w:r>
+      <w:r>
+        <w:rPr>
+          <w:rFonts w:ascii="Calibri" w:eastAsia="Times New Roman" w:hAnsi="Calibri" w:cs="Calibri"/>
+          <w:color w:val="75715E"/>
+          <w:sz w:val="21"/>
+          <w:szCs w:val="21"/>
+          <w:lang w:val="en-US" w:eastAsia="es-MX"/>
+        </w:rPr>
+        <w:t>// build prod</w:t>
+      </w:r>
+    </w:p>
+    <w:p>
+      <w:pPr>
+        <w:shd w:val="clear" w:color="auto" w:fill="333333"/>
+        <w:tabs>
+          <w:tab w:val="left" w:pos="916"/>
+          <w:tab w:val="left" w:pos="1832"/>
+          <w:tab w:val="left" w:pos="2748"/>
+          <w:tab w:val="left" w:pos="3664"/>
+          <w:tab w:val="left" w:pos="4580"/>
+          <w:tab w:val="left" w:pos="5496"/>
+          <w:tab w:val="left" w:pos="6412"/>
+          <w:tab w:val="left" w:pos="7328"/>
+          <w:tab w:val="left" w:pos="8244"/>
+          <w:tab w:val="left" w:pos="9160"/>
+          <w:tab w:val="left" w:pos="10076"/>
+          <w:tab w:val="left" w:pos="10992"/>
+          <w:tab w:val="left" w:pos="11908"/>
+          <w:tab w:val="left" w:pos="12824"/>
+          <w:tab w:val="left" w:pos="13740"/>
+          <w:tab w:val="left" w:pos="14656"/>
+        </w:tabs>
+        <w:spacing w:before="0" w:after="0" w:line="240" w:lineRule="auto"/>
+        <w:rPr>
+          <w:rFonts w:ascii="Calibri" w:eastAsia="Times New Roman" w:hAnsi="Calibri" w:cs="Calibri"/>
+          <w:color w:val="FFFFFF"/>
+          <w:sz w:val="21"/>
+          <w:szCs w:val="21"/>
+          <w:lang w:val="en-US" w:eastAsia="es-MX"/>
+        </w:rPr>
+      </w:pPr>
+      <w:r>
+        <w:rPr>
+          <w:rFonts w:ascii="Calibri" w:eastAsia="Times New Roman" w:hAnsi="Calibri" w:cs="Calibri"/>
+          <w:color w:val="FFFFFF"/>
+          <w:sz w:val="21"/>
+          <w:szCs w:val="21"/>
+          <w:lang w:val="en-US" w:eastAsia="es-MX"/>
+        </w:rPr>
+        <w:t xml:space="preserve">    </w:t>
+      </w:r>
+      <w:r>
+        <w:rPr>
+          <w:rFonts w:ascii="Calibri" w:eastAsia="Times New Roman" w:hAnsi="Calibri" w:cs="Calibri"/>
+          <w:color w:val="A6E22E"/>
+          <w:sz w:val="21"/>
+          <w:szCs w:val="21"/>
+          <w:lang w:val="en-US" w:eastAsia="es-MX"/>
+        </w:rPr>
+        <w:t>"start"</w:t>
+      </w:r>
+      <w:r>
+        <w:rPr>
+          <w:rFonts w:ascii="Calibri" w:eastAsia="Times New Roman" w:hAnsi="Calibri" w:cs="Calibri"/>
+          <w:color w:val="FFFFFF"/>
+          <w:sz w:val="21"/>
+          <w:szCs w:val="21"/>
+          <w:lang w:val="en-US" w:eastAsia="es-MX"/>
+        </w:rPr>
+        <w:t xml:space="preserve">: </w:t>
+      </w:r>
+      <w:r>
+        <w:rPr>
+          <w:rFonts w:ascii="Calibri" w:eastAsia="Times New Roman" w:hAnsi="Calibri" w:cs="Calibri"/>
+          <w:color w:val="A6E22E"/>
+          <w:sz w:val="21"/>
+          <w:szCs w:val="21"/>
+          <w:lang w:val="en-US" w:eastAsia="es-MX"/>
+        </w:rPr>
+        <w:t>"next start"</w:t>
+      </w:r>
+      <w:r>
+        <w:rPr>
+          <w:rFonts w:ascii="Calibri" w:eastAsia="Times New Roman" w:hAnsi="Calibri" w:cs="Calibri"/>
+          <w:color w:val="FFFFFF"/>
+          <w:sz w:val="21"/>
+          <w:szCs w:val="21"/>
+          <w:lang w:val="en-US" w:eastAsia="es-MX"/>
+        </w:rPr>
+        <w:t xml:space="preserve"> </w:t>
+      </w:r>
+      <w:r>
+        <w:rPr>
+          <w:rFonts w:ascii="Calibri" w:eastAsia="Times New Roman" w:hAnsi="Calibri" w:cs="Calibri"/>
+          <w:color w:val="75715E"/>
+          <w:sz w:val="21"/>
+          <w:szCs w:val="21"/>
+          <w:lang w:val="en-US" w:eastAsia="es-MX"/>
+        </w:rPr>
+        <w:t>// server prod</w:t>
+      </w:r>
+    </w:p>
+    <w:p>
+      <w:pPr>
+        <w:shd w:val="clear" w:color="auto" w:fill="333333"/>
+        <w:tabs>
+          <w:tab w:val="left" w:pos="916"/>
+          <w:tab w:val="left" w:pos="1832"/>
+          <w:tab w:val="left" w:pos="2748"/>
+          <w:tab w:val="left" w:pos="3664"/>
+          <w:tab w:val="left" w:pos="4580"/>
+          <w:tab w:val="left" w:pos="5496"/>
+          <w:tab w:val="left" w:pos="6412"/>
+          <w:tab w:val="left" w:pos="7328"/>
+          <w:tab w:val="left" w:pos="8244"/>
+          <w:tab w:val="left" w:pos="9160"/>
+          <w:tab w:val="left" w:pos="10076"/>
+          <w:tab w:val="left" w:pos="10992"/>
+          <w:tab w:val="left" w:pos="11908"/>
+          <w:tab w:val="left" w:pos="12824"/>
+          <w:tab w:val="left" w:pos="13740"/>
+          <w:tab w:val="left" w:pos="14656"/>
+        </w:tabs>
+        <w:spacing w:before="0" w:after="0" w:line="240" w:lineRule="auto"/>
+        <w:rPr>
+          <w:rFonts w:ascii="Calibri" w:eastAsia="Times New Roman" w:hAnsi="Calibri" w:cs="Calibri"/>
+          <w:color w:val="FFFFFF"/>
+          <w:sz w:val="21"/>
+          <w:szCs w:val="21"/>
+          <w:lang w:val="en-US" w:eastAsia="es-MX"/>
+        </w:rPr>
+      </w:pPr>
+      <w:r>
+        <w:rPr>
+          <w:rFonts w:ascii="Calibri" w:eastAsia="Times New Roman" w:hAnsi="Calibri" w:cs="Calibri"/>
+          <w:color w:val="FFFFFF"/>
+          <w:sz w:val="21"/>
+          <w:szCs w:val="21"/>
+          <w:lang w:val="en-US" w:eastAsia="es-MX"/>
+        </w:rPr>
+        <w:t>},</w:t>
+      </w:r>
+    </w:p>
+    <w:p>
+      <w:pPr>
+        <w:spacing w:before="0" w:after="0" w:line="240" w:lineRule="auto"/>
+        <w:rPr>
+          <w:rFonts w:ascii="Calibri" w:eastAsia="Times New Roman" w:hAnsi="Calibri" w:cs="Calibri"/>
+          <w:color w:val="4A4A4A"/>
+          <w:sz w:val="21"/>
+          <w:szCs w:val="21"/>
+          <w:lang w:val="es-MX" w:eastAsia="es-MX"/>
+        </w:rPr>
+      </w:pPr>
+      <w:r>
+        <w:rPr>
+          <w:rFonts w:ascii="Calibri" w:eastAsia="Times New Roman" w:hAnsi="Calibri" w:cs="Calibri"/>
+          <w:color w:val="4A4A4A"/>
+          <w:sz w:val="21"/>
+          <w:szCs w:val="21"/>
+          <w:lang w:val="es-MX" w:eastAsia="es-MX"/>
+        </w:rPr>
+        <w:t>Al momento de compilar separa el código con la técnica </w:t>
+      </w:r>
+      <w:r>
+        <w:rPr>
+          <w:rFonts w:ascii="Calibri" w:eastAsia="Times New Roman" w:hAnsi="Calibri" w:cs="Calibri"/>
+          <w:b/>
+          <w:bCs/>
+          <w:color w:val="4A4A4A"/>
+          <w:sz w:val="21"/>
+          <w:szCs w:val="21"/>
+          <w:lang w:val="es-MX" w:eastAsia="es-MX"/>
+        </w:rPr>
+        <w:t>code splitting</w:t>
+      </w:r>
+      <w:r>
+        <w:rPr>
+          <w:rFonts w:ascii="Calibri" w:eastAsia="Times New Roman" w:hAnsi="Calibri" w:cs="Calibri"/>
+          <w:color w:val="4A4A4A"/>
+          <w:sz w:val="21"/>
+          <w:szCs w:val="21"/>
+          <w:lang w:val="es-MX" w:eastAsia="es-MX"/>
+        </w:rPr>
+        <w:t>. Ademas de aplicar hashes a los assets. Ademas que para cada pagina generara un chunk especifico y mantendrá el código que se usara durante toda la aplicación</w:t>
+      </w:r>
+    </w:p>
+    <w:p>
+      <w:pPr>
+        <w:spacing w:before="0" w:after="0" w:line="240" w:lineRule="auto"/>
+        <w:rPr>
+          <w:rFonts w:ascii="Calibri" w:eastAsia="Times New Roman" w:hAnsi="Calibri" w:cs="Calibri"/>
+          <w:color w:val="4A4A4A"/>
+          <w:sz w:val="21"/>
+          <w:szCs w:val="21"/>
+          <w:lang w:val="es-MX" w:eastAsia="es-MX"/>
+        </w:rPr>
+      </w:pPr>
+      <w:r>
+        <w:rPr>
+          <w:rFonts w:ascii="Calibri" w:eastAsia="Times New Roman" w:hAnsi="Calibri" w:cs="Calibri"/>
+          <w:color w:val="4A4A4A"/>
+          <w:sz w:val="21"/>
+          <w:szCs w:val="21"/>
+          <w:lang w:val="es-MX" w:eastAsia="es-MX"/>
+        </w:rPr>
+        <w:pict>
+          <v:rect id="_x0000_i1031" style="width:0;height:1.5pt" o:hralign="center" o:hrstd="t" o:hr="t" fillcolor="#a0a0a0" stroked="f"/>
+        </w:pict>
+      </w:r>
+    </w:p>
+    <w:p>
+      <w:pPr>
+        <w:spacing w:before="0" w:after="0" w:line="240" w:lineRule="auto"/>
+        <w:rPr>
+          <w:rFonts w:ascii="Calibri" w:eastAsia="Times New Roman" w:hAnsi="Calibri" w:cs="Calibri"/>
+          <w:color w:val="4A4A4A"/>
+          <w:sz w:val="21"/>
+          <w:szCs w:val="21"/>
+          <w:lang w:val="es-MX" w:eastAsia="es-MX"/>
+        </w:rPr>
+      </w:pPr>
+      <w:r>
+        <w:rPr>
+          <w:rFonts w:ascii="Calibri" w:eastAsia="Times New Roman" w:hAnsi="Calibri" w:cs="Calibri"/>
+          <w:color w:val="4A4A4A"/>
+          <w:sz w:val="21"/>
+          <w:szCs w:val="21"/>
+          <w:lang w:val="es-MX" w:eastAsia="es-MX"/>
+        </w:rPr>
+        <w:t>Podemos ver que las paginas generadas son SSR dándonos más SEO que con CSR</w:t>
+      </w:r>
+    </w:p>
+    <w:p>
+      <w:pPr>
+        <w:spacing w:before="0" w:after="0" w:line="240" w:lineRule="auto"/>
+        <w:rPr>
+          <w:rFonts w:ascii="Calibri" w:eastAsia="Times New Roman" w:hAnsi="Calibri" w:cs="Calibri"/>
+          <w:color w:val="4A4A4A"/>
+          <w:sz w:val="21"/>
+          <w:szCs w:val="21"/>
+          <w:lang w:val="es-MX" w:eastAsia="es-MX"/>
+        </w:rPr>
+      </w:pPr>
+      <w:r>
+        <w:rPr>
+          <w:rFonts w:ascii="Calibri" w:eastAsia="Times New Roman" w:hAnsi="Calibri" w:cs="Calibri"/>
+          <w:b/>
+          <w:bCs/>
+          <w:color w:val="4A4A4A"/>
+          <w:sz w:val="21"/>
+          <w:szCs w:val="21"/>
+          <w:lang w:val="es-MX" w:eastAsia="es-MX"/>
+        </w:rPr>
+        <w:t>RESUMEN:</w:t>
+      </w:r>
+      <w:r>
+        <w:rPr>
+          <w:rFonts w:ascii="Calibri" w:eastAsia="Times New Roman" w:hAnsi="Calibri" w:cs="Calibri"/>
+          <w:color w:val="4A4A4A"/>
+          <w:sz w:val="21"/>
+          <w:szCs w:val="21"/>
+          <w:lang w:val="es-MX" w:eastAsia="es-MX"/>
+        </w:rPr>
+        <w:t> Next.js aplica al bundle final diferentes optimizaciones como ser vendor files que hacen que no nos preocupemos de la configuración del proyecto. Ademas que nos da un mejor SEO por el server side rendering</w:t>
+      </w:r>
+      <w:r>
+        <w:rPr>
+          <w:rFonts w:ascii="Calibri" w:eastAsia="Times New Roman" w:hAnsi="Calibri" w:cs="Calibri"/>
+          <w:color w:val="4A4A4A"/>
+          <w:sz w:val="21"/>
+          <w:szCs w:val="21"/>
+          <w:lang w:val="es-MX" w:eastAsia="es-MX"/>
+        </w:rPr>
+        <w:t>.</w:t>
+      </w:r>
+    </w:p>
+    <w:p>
+      <w:pPr>
+        <w:spacing w:before="0" w:after="0" w:line="240" w:lineRule="auto"/>
+        <w:rPr>
+          <w:rFonts w:ascii="Calibri" w:eastAsia="Times New Roman" w:hAnsi="Calibri" w:cs="Calibri"/>
+          <w:color w:val="4A4A4A"/>
+          <w:sz w:val="21"/>
+          <w:szCs w:val="21"/>
+          <w:lang w:val="es-MX" w:eastAsia="es-MX"/>
+        </w:rPr>
+      </w:pPr>
+    </w:p>
+    <w:p>
+      <w:pPr>
+        <w:spacing w:before="0" w:after="0" w:line="240" w:lineRule="auto"/>
+        <w:rPr>
+          <w:rFonts w:ascii="Arial" w:hAnsi="Arial" w:cs="Arial"/>
+          <w:color w:val="4A4A4A"/>
+          <w:shd w:val="clear" w:color="auto" w:fill="FFFFFF"/>
+        </w:rPr>
+      </w:pPr>
+      <w:r>
+        <w:rPr>
+          <w:rFonts w:ascii="Arial" w:hAnsi="Arial" w:cs="Arial"/>
+          <w:color w:val="4A4A4A"/>
+          <w:shd w:val="clear" w:color="auto" w:fill="FFFFFF"/>
+        </w:rPr>
+        <w:t>Una de las mejores cosas que trae next por defecto es este tipo de configuración para producción, tanto el manejo de assets como la generación de bundles y por sobre todo su sistema de SSR y Prefetching de los componentes de cada página.</w:t>
+      </w:r>
+    </w:p>
+    <w:p>
+      <w:pPr>
+        <w:spacing w:before="0" w:after="0" w:line="240" w:lineRule="auto"/>
+        <w:rPr>
+          <w:rFonts w:ascii="Calibri" w:eastAsia="Times New Roman" w:hAnsi="Calibri" w:cs="Calibri"/>
+          <w:color w:val="4A4A4A"/>
+          <w:sz w:val="21"/>
+          <w:szCs w:val="21"/>
+          <w:lang w:val="es-MX" w:eastAsia="es-MX"/>
+        </w:rPr>
+      </w:pPr>
+      <w:r>
+        <w:rPr>
+          <w:rFonts w:ascii="Arial" w:hAnsi="Arial" w:cs="Arial"/>
+          <w:color w:val="4A4A4A"/>
+          <w:shd w:val="clear" w:color="auto" w:fill="FFFFFF"/>
+        </w:rPr>
+        <w:t xml:space="preserve">Ah pero mira, Next.js es el APACHE de React. </w:t>
+      </w:r>
+      <w:r>
+        <w:rPr>
+          <w:rFonts w:ascii="Segoe UI Emoji" w:hAnsi="Segoe UI Emoji" w:cs="Segoe UI Emoji"/>
+          <w:color w:val="4A4A4A"/>
+          <w:shd w:val="clear" w:color="auto" w:fill="FFFFFF"/>
+        </w:rPr>
+        <w:t>❤</w:t>
+      </w:r>
+      <w:r>
+        <w:rPr>
+          <w:rFonts w:ascii="Arial" w:hAnsi="Arial" w:cs="Arial"/>
+          <w:color w:val="4A4A4A"/>
+          <w:shd w:val="clear" w:color="auto" w:fill="FFFFFF"/>
+        </w:rPr>
+        <w:t>️</w:t>
       </w:r>
       <w:bookmarkStart w:id="0" w:name="_GoBack"/>
       <w:bookmarkEnd w:id="0"/>
@@ -13880,7 +14600,7 @@
 </file>
 
 <file path=customXml/itemProps4.xml><?xml version="1.0" encoding="utf-8"?>
-<ds:datastoreItem xmlns:ds="http://schemas.openxmlformats.org/officeDocument/2006/customXml" ds:itemID="{542CF581-E58A-49D1-88E7-2C4AA632F38E}">
+<ds:datastoreItem xmlns:ds="http://schemas.openxmlformats.org/officeDocument/2006/customXml" ds:itemID="{9AC346A2-5990-4629-950B-7E79750BF2EA}">
   <ds:schemaRefs>
     <ds:schemaRef ds:uri="http://schemas.openxmlformats.org/officeDocument/2006/bibliography"/>
   </ds:schemaRefs>

</xml_diff>

<commit_message>
Routing: #UnderTheHood páginas: pre rendering de páginas.
</commit_message>
<xml_diff>
--- a/CursoNextJS.docx
+++ b/CursoNextJS.docx
@@ -59,6 +59,7 @@
           <w:szCs w:val="21"/>
         </w:rPr>
       </w:pPr>
+      <w:proofErr w:type="spellStart"/>
       <w:r>
         <w:rPr>
           <w:rFonts w:ascii="Arial" w:hAnsi="Arial" w:cs="Arial"/>
@@ -66,7 +67,17 @@
           <w:sz w:val="21"/>
           <w:szCs w:val="21"/>
         </w:rPr>
-        <w:t>Node (&gt;12,&gt;10)</w:t>
+        <w:t>Node</w:t>
+      </w:r>
+      <w:proofErr w:type="spellEnd"/>
+      <w:r>
+        <w:rPr>
+          <w:rFonts w:ascii="Arial" w:hAnsi="Arial" w:cs="Arial"/>
+          <w:color w:val="4A4A4A"/>
+          <w:sz w:val="21"/>
+          <w:szCs w:val="21"/>
+        </w:rPr>
+        <w:t xml:space="preserve"> (&gt;12,&gt;10)</w:t>
       </w:r>
     </w:p>
     <w:p>
@@ -118,8 +129,39 @@
           <w:sz w:val="21"/>
           <w:szCs w:val="21"/>
         </w:rPr>
-        <w:t>Browser - Goggle Chrome - para utilizar la DevTools</w:t>
-      </w:r>
+        <w:t xml:space="preserve">Browser - </w:t>
+      </w:r>
+      <w:proofErr w:type="spellStart"/>
+      <w:r>
+        <w:rPr>
+          <w:rFonts w:ascii="Arial" w:hAnsi="Arial" w:cs="Arial"/>
+          <w:color w:val="4A4A4A"/>
+          <w:sz w:val="21"/>
+          <w:szCs w:val="21"/>
+        </w:rPr>
+        <w:t>Goggle</w:t>
+      </w:r>
+      <w:proofErr w:type="spellEnd"/>
+      <w:r>
+        <w:rPr>
+          <w:rFonts w:ascii="Arial" w:hAnsi="Arial" w:cs="Arial"/>
+          <w:color w:val="4A4A4A"/>
+          <w:sz w:val="21"/>
+          <w:szCs w:val="21"/>
+        </w:rPr>
+        <w:t xml:space="preserve"> Chrome - para utilizar la </w:t>
+      </w:r>
+      <w:proofErr w:type="spellStart"/>
+      <w:r>
+        <w:rPr>
+          <w:rFonts w:ascii="Arial" w:hAnsi="Arial" w:cs="Arial"/>
+          <w:color w:val="4A4A4A"/>
+          <w:sz w:val="21"/>
+          <w:szCs w:val="21"/>
+        </w:rPr>
+        <w:t>DevTools</w:t>
+      </w:r>
+      <w:proofErr w:type="spellEnd"/>
     </w:p>
     <w:p>
       <w:pPr>
@@ -138,6 +180,7 @@
           <w:szCs w:val="21"/>
         </w:rPr>
       </w:pPr>
+      <w:proofErr w:type="spellStart"/>
       <w:r>
         <w:rPr>
           <w:rFonts w:ascii="Arial" w:hAnsi="Arial" w:cs="Arial"/>
@@ -147,6 +190,7 @@
         </w:rPr>
         <w:t>Instalacion</w:t>
       </w:r>
+      <w:proofErr w:type="spellEnd"/>
     </w:p>
     <w:p>
       <w:pPr>
@@ -171,7 +215,27 @@
           <w:sz w:val="21"/>
           <w:szCs w:val="21"/>
         </w:rPr>
-        <w:t>CLI - Automatica:</w:t>
+        <w:t xml:space="preserve">CLI - </w:t>
+      </w:r>
+      <w:proofErr w:type="spellStart"/>
+      <w:r>
+        <w:rPr>
+          <w:rFonts w:ascii="Arial" w:hAnsi="Arial" w:cs="Arial"/>
+          <w:color w:val="4A4A4A"/>
+          <w:sz w:val="21"/>
+          <w:szCs w:val="21"/>
+        </w:rPr>
+        <w:t>Automatica</w:t>
+      </w:r>
+      <w:proofErr w:type="spellEnd"/>
+      <w:r>
+        <w:rPr>
+          <w:rFonts w:ascii="Arial" w:hAnsi="Arial" w:cs="Arial"/>
+          <w:color w:val="4A4A4A"/>
+          <w:sz w:val="21"/>
+          <w:szCs w:val="21"/>
+        </w:rPr>
+        <w:t>:</w:t>
       </w:r>
     </w:p>
     <w:p>
@@ -209,6 +273,7 @@
           <w:szCs w:val="21"/>
         </w:rPr>
       </w:pPr>
+      <w:proofErr w:type="spellStart"/>
       <w:r>
         <w:rPr>
           <w:rStyle w:val="CdigoHTML"/>
@@ -216,8 +281,19 @@
           <w:sz w:val="21"/>
           <w:szCs w:val="21"/>
         </w:rPr>
-        <w:t xml:space="preserve">yarn </w:t>
-      </w:r>
+        <w:t>yarn</w:t>
+      </w:r>
+      <w:proofErr w:type="spellEnd"/>
+      <w:r>
+        <w:rPr>
+          <w:rStyle w:val="CdigoHTML"/>
+          <w:color w:val="FFFFFF"/>
+          <w:sz w:val="21"/>
+          <w:szCs w:val="21"/>
+        </w:rPr>
+        <w:t xml:space="preserve"> </w:t>
+      </w:r>
+      <w:proofErr w:type="spellStart"/>
       <w:r>
         <w:rPr>
           <w:rStyle w:val="hljs-keyword"/>
@@ -229,6 +305,7 @@
         </w:rPr>
         <w:t>create</w:t>
       </w:r>
+      <w:proofErr w:type="spellEnd"/>
       <w:r>
         <w:rPr>
           <w:rStyle w:val="CdigoHTML"/>
@@ -238,6 +315,7 @@
         </w:rPr>
         <w:t xml:space="preserve"> </w:t>
       </w:r>
+      <w:proofErr w:type="spellStart"/>
       <w:r>
         <w:rPr>
           <w:rStyle w:val="hljs-keyword"/>
@@ -249,6 +327,7 @@
         </w:rPr>
         <w:t>next</w:t>
       </w:r>
+      <w:proofErr w:type="spellEnd"/>
       <w:r>
         <w:rPr>
           <w:rStyle w:val="CdigoHTML"/>
@@ -256,8 +335,19 @@
           <w:sz w:val="21"/>
           <w:szCs w:val="21"/>
         </w:rPr>
-        <w:t>-app</w:t>
-      </w:r>
+        <w:t>-</w:t>
+      </w:r>
+      <w:proofErr w:type="gramStart"/>
+      <w:r>
+        <w:rPr>
+          <w:rStyle w:val="CdigoHTML"/>
+          <w:color w:val="FFFFFF"/>
+          <w:sz w:val="21"/>
+          <w:szCs w:val="21"/>
+        </w:rPr>
+        <w:t>app</w:t>
+      </w:r>
+      <w:proofErr w:type="gramEnd"/>
     </w:p>
     <w:p>
       <w:pPr>
@@ -320,6 +410,7 @@
           <w:szCs w:val="21"/>
         </w:rPr>
       </w:pPr>
+      <w:proofErr w:type="spellStart"/>
       <w:r>
         <w:rPr>
           <w:rStyle w:val="hljs-keyword"/>
@@ -331,6 +422,7 @@
         </w:rPr>
         <w:t>mkdir</w:t>
       </w:r>
+      <w:proofErr w:type="spellEnd"/>
       <w:r>
         <w:rPr>
           <w:rStyle w:val="CdigoHTML"/>
@@ -338,8 +430,19 @@
           <w:sz w:val="21"/>
           <w:szCs w:val="21"/>
         </w:rPr>
-        <w:t xml:space="preserve"> platzi-nextjs</w:t>
-      </w:r>
+        <w:t xml:space="preserve"> </w:t>
+      </w:r>
+      <w:proofErr w:type="spellStart"/>
+      <w:r>
+        <w:rPr>
+          <w:rStyle w:val="CdigoHTML"/>
+          <w:color w:val="FFFFFF"/>
+          <w:sz w:val="21"/>
+          <w:szCs w:val="21"/>
+        </w:rPr>
+        <w:t>platzi-nextjs</w:t>
+      </w:r>
+      <w:proofErr w:type="spellEnd"/>
     </w:p>
     <w:p>
       <w:pPr>
@@ -419,8 +522,19 @@
           <w:sz w:val="21"/>
           <w:szCs w:val="21"/>
         </w:rPr>
-        <w:t>cd platzi-nextjs</w:t>
-      </w:r>
+        <w:t xml:space="preserve">cd </w:t>
+      </w:r>
+      <w:proofErr w:type="spellStart"/>
+      <w:r>
+        <w:rPr>
+          <w:rStyle w:val="CdigoHTML"/>
+          <w:color w:val="FFFFFF"/>
+          <w:sz w:val="21"/>
+          <w:szCs w:val="21"/>
+        </w:rPr>
+        <w:t>platzi-nextjs</w:t>
+      </w:r>
+      <w:proofErr w:type="spellEnd"/>
     </w:p>
     <w:p>
       <w:pPr>
@@ -493,6 +607,7 @@
           <w:szCs w:val="21"/>
         </w:rPr>
       </w:pPr>
+      <w:proofErr w:type="spellStart"/>
       <w:r>
         <w:rPr>
           <w:rStyle w:val="CdigoHTML"/>
@@ -500,7 +615,37 @@
           <w:sz w:val="21"/>
           <w:szCs w:val="21"/>
         </w:rPr>
-        <w:t>npm init -y</w:t>
+        <w:t>npm</w:t>
+      </w:r>
+      <w:proofErr w:type="spellEnd"/>
+      <w:r>
+        <w:rPr>
+          <w:rStyle w:val="CdigoHTML"/>
+          <w:color w:val="FFFFFF"/>
+          <w:sz w:val="21"/>
+          <w:szCs w:val="21"/>
+        </w:rPr>
+        <w:t xml:space="preserve"> </w:t>
+      </w:r>
+      <w:proofErr w:type="spellStart"/>
+      <w:r>
+        <w:rPr>
+          <w:rStyle w:val="CdigoHTML"/>
+          <w:color w:val="FFFFFF"/>
+          <w:sz w:val="21"/>
+          <w:szCs w:val="21"/>
+        </w:rPr>
+        <w:t>init</w:t>
+      </w:r>
+      <w:proofErr w:type="spellEnd"/>
+      <w:r>
+        <w:rPr>
+          <w:rStyle w:val="CdigoHTML"/>
+          <w:color w:val="FFFFFF"/>
+          <w:sz w:val="21"/>
+          <w:szCs w:val="21"/>
+        </w:rPr>
+        <w:t xml:space="preserve"> -y</w:t>
       </w:r>
     </w:p>
     <w:p>
@@ -605,8 +750,20 @@
           <w:szCs w:val="21"/>
           <w:lang w:val="en-US"/>
         </w:rPr>
-        <w:t xml:space="preserve"> react react-dom</w:t>
-      </w:r>
+        <w:t xml:space="preserve"> react react-</w:t>
+      </w:r>
+      <w:proofErr w:type="spellStart"/>
+      <w:r>
+        <w:rPr>
+          <w:rStyle w:val="CdigoHTML"/>
+          <w:color w:val="FFFFFF"/>
+          <w:sz w:val="21"/>
+          <w:szCs w:val="21"/>
+          <w:lang w:val="en-US"/>
+        </w:rPr>
+        <w:t>dom</w:t>
+      </w:r>
+      <w:proofErr w:type="spellEnd"/>
     </w:p>
     <w:p>
       <w:pPr>
@@ -644,6 +801,7 @@
           <w:lang w:val="en-US"/>
         </w:rPr>
       </w:pPr>
+      <w:proofErr w:type="spellStart"/>
       <w:r>
         <w:rPr>
           <w:rStyle w:val="CdigoHTML"/>
@@ -652,7 +810,18 @@
           <w:szCs w:val="21"/>
           <w:lang w:val="en-US"/>
         </w:rPr>
-        <w:t xml:space="preserve">npm add </w:t>
+        <w:t>npm</w:t>
+      </w:r>
+      <w:proofErr w:type="spellEnd"/>
+      <w:r>
+        <w:rPr>
+          <w:rStyle w:val="CdigoHTML"/>
+          <w:color w:val="FFFFFF"/>
+          <w:sz w:val="21"/>
+          <w:szCs w:val="21"/>
+          <w:lang w:val="en-US"/>
+        </w:rPr>
+        <w:t xml:space="preserve"> add </w:t>
       </w:r>
       <w:r>
         <w:rPr>
@@ -674,8 +843,20 @@
           <w:szCs w:val="21"/>
           <w:lang w:val="en-US"/>
         </w:rPr>
-        <w:t xml:space="preserve"> react react-dom</w:t>
-      </w:r>
+        <w:t xml:space="preserve"> react react-</w:t>
+      </w:r>
+      <w:proofErr w:type="spellStart"/>
+      <w:r>
+        <w:rPr>
+          <w:rStyle w:val="CdigoHTML"/>
+          <w:color w:val="FFFFFF"/>
+          <w:sz w:val="21"/>
+          <w:szCs w:val="21"/>
+          <w:lang w:val="en-US"/>
+        </w:rPr>
+        <w:t>dom</w:t>
+      </w:r>
+      <w:proofErr w:type="spellEnd"/>
     </w:p>
     <w:p>
       <w:pPr>
@@ -756,7 +937,27 @@
           <w:sz w:val="21"/>
           <w:szCs w:val="21"/>
         </w:rPr>
-        <w:t xml:space="preserve">Agregar el siguiente codigo al </w:t>
+        <w:t xml:space="preserve">Agregar el siguiente </w:t>
+      </w:r>
+      <w:proofErr w:type="spellStart"/>
+      <w:r>
+        <w:rPr>
+          <w:rStyle w:val="CdigoHTML"/>
+          <w:color w:val="FFFFFF"/>
+          <w:sz w:val="21"/>
+          <w:szCs w:val="21"/>
+        </w:rPr>
+        <w:t>codigo</w:t>
+      </w:r>
+      <w:proofErr w:type="spellEnd"/>
+      <w:r>
+        <w:rPr>
+          <w:rStyle w:val="CdigoHTML"/>
+          <w:color w:val="FFFFFF"/>
+          <w:sz w:val="21"/>
+          <w:szCs w:val="21"/>
+        </w:rPr>
+        <w:t xml:space="preserve"> al </w:t>
       </w:r>
       <w:r>
         <w:rPr>
@@ -909,17 +1110,9 @@
           <w:sz w:val="21"/>
           <w:szCs w:val="21"/>
         </w:rPr>
-        <w:t>"dev"</w:t>
-      </w:r>
-      <w:r>
-        <w:rPr>
-          <w:rStyle w:val="CdigoHTML"/>
-          <w:color w:val="FFFFFF"/>
-          <w:sz w:val="21"/>
-          <w:szCs w:val="21"/>
-        </w:rPr>
-        <w:t xml:space="preserve">: </w:t>
-      </w:r>
+        <w:t>"</w:t>
+      </w:r>
+      <w:proofErr w:type="spellStart"/>
       <w:r>
         <w:rPr>
           <w:rStyle w:val="hljs-string"/>
@@ -927,7 +1120,55 @@
           <w:sz w:val="21"/>
           <w:szCs w:val="21"/>
         </w:rPr>
-        <w:t>"next"</w:t>
+        <w:t>dev</w:t>
+      </w:r>
+      <w:proofErr w:type="spellEnd"/>
+      <w:r>
+        <w:rPr>
+          <w:rStyle w:val="hljs-string"/>
+          <w:color w:val="A6E22E"/>
+          <w:sz w:val="21"/>
+          <w:szCs w:val="21"/>
+        </w:rPr>
+        <w:t>"</w:t>
+      </w:r>
+      <w:r>
+        <w:rPr>
+          <w:rStyle w:val="CdigoHTML"/>
+          <w:color w:val="FFFFFF"/>
+          <w:sz w:val="21"/>
+          <w:szCs w:val="21"/>
+        </w:rPr>
+        <w:t xml:space="preserve">: </w:t>
+      </w:r>
+      <w:r>
+        <w:rPr>
+          <w:rStyle w:val="hljs-string"/>
+          <w:color w:val="A6E22E"/>
+          <w:sz w:val="21"/>
+          <w:szCs w:val="21"/>
+        </w:rPr>
+        <w:t>"</w:t>
+      </w:r>
+      <w:proofErr w:type="spellStart"/>
+      <w:r>
+        <w:rPr>
+          <w:rStyle w:val="hljs-string"/>
+          <w:color w:val="A6E22E"/>
+          <w:sz w:val="21"/>
+          <w:szCs w:val="21"/>
+        </w:rPr>
+        <w:t>next</w:t>
+      </w:r>
+      <w:proofErr w:type="spellEnd"/>
+      <w:r>
+        <w:rPr>
+          <w:rStyle w:val="hljs-string"/>
+          <w:color w:val="A6E22E"/>
+          <w:sz w:val="21"/>
+          <w:szCs w:val="21"/>
+        </w:rPr>
+        <w:t>"</w:t>
       </w:r>
       <w:r>
         <w:rPr>
@@ -990,17 +1231,9 @@
           <w:sz w:val="21"/>
           <w:szCs w:val="21"/>
         </w:rPr>
-        <w:t>"build"</w:t>
-      </w:r>
-      <w:r>
-        <w:rPr>
-          <w:rStyle w:val="CdigoHTML"/>
-          <w:color w:val="FFFFFF"/>
-          <w:sz w:val="21"/>
-          <w:szCs w:val="21"/>
-        </w:rPr>
-        <w:t xml:space="preserve">: </w:t>
-      </w:r>
+        <w:t>"</w:t>
+      </w:r>
+      <w:proofErr w:type="spellStart"/>
       <w:r>
         <w:rPr>
           <w:rStyle w:val="hljs-string"/>
@@ -1008,7 +1241,75 @@
           <w:sz w:val="21"/>
           <w:szCs w:val="21"/>
         </w:rPr>
-        <w:t>"next build"</w:t>
+        <w:t>build</w:t>
+      </w:r>
+      <w:proofErr w:type="spellEnd"/>
+      <w:r>
+        <w:rPr>
+          <w:rStyle w:val="hljs-string"/>
+          <w:color w:val="A6E22E"/>
+          <w:sz w:val="21"/>
+          <w:szCs w:val="21"/>
+        </w:rPr>
+        <w:t>"</w:t>
+      </w:r>
+      <w:r>
+        <w:rPr>
+          <w:rStyle w:val="CdigoHTML"/>
+          <w:color w:val="FFFFFF"/>
+          <w:sz w:val="21"/>
+          <w:szCs w:val="21"/>
+        </w:rPr>
+        <w:t xml:space="preserve">: </w:t>
+      </w:r>
+      <w:r>
+        <w:rPr>
+          <w:rStyle w:val="hljs-string"/>
+          <w:color w:val="A6E22E"/>
+          <w:sz w:val="21"/>
+          <w:szCs w:val="21"/>
+        </w:rPr>
+        <w:t>"</w:t>
+      </w:r>
+      <w:proofErr w:type="spellStart"/>
+      <w:r>
+        <w:rPr>
+          <w:rStyle w:val="hljs-string"/>
+          <w:color w:val="A6E22E"/>
+          <w:sz w:val="21"/>
+          <w:szCs w:val="21"/>
+        </w:rPr>
+        <w:t>next</w:t>
+      </w:r>
+      <w:proofErr w:type="spellEnd"/>
+      <w:r>
+        <w:rPr>
+          <w:rStyle w:val="hljs-string"/>
+          <w:color w:val="A6E22E"/>
+          <w:sz w:val="21"/>
+          <w:szCs w:val="21"/>
+        </w:rPr>
+        <w:t xml:space="preserve"> </w:t>
+      </w:r>
+      <w:proofErr w:type="spellStart"/>
+      <w:r>
+        <w:rPr>
+          <w:rStyle w:val="hljs-string"/>
+          <w:color w:val="A6E22E"/>
+          <w:sz w:val="21"/>
+          <w:szCs w:val="21"/>
+        </w:rPr>
+        <w:t>build</w:t>
+      </w:r>
+      <w:proofErr w:type="spellEnd"/>
+      <w:r>
+        <w:rPr>
+          <w:rStyle w:val="hljs-string"/>
+          <w:color w:val="A6E22E"/>
+          <w:sz w:val="21"/>
+          <w:szCs w:val="21"/>
+        </w:rPr>
+        <w:t>"</w:t>
       </w:r>
       <w:r>
         <w:rPr>
@@ -1071,17 +1372,9 @@
           <w:sz w:val="21"/>
           <w:szCs w:val="21"/>
         </w:rPr>
-        <w:t>"start"</w:t>
-      </w:r>
-      <w:r>
-        <w:rPr>
-          <w:rStyle w:val="CdigoHTML"/>
-          <w:color w:val="FFFFFF"/>
-          <w:sz w:val="21"/>
-          <w:szCs w:val="21"/>
-        </w:rPr>
-        <w:t xml:space="preserve">: </w:t>
-      </w:r>
+        <w:t>"</w:t>
+      </w:r>
+      <w:proofErr w:type="spellStart"/>
       <w:r>
         <w:rPr>
           <w:rStyle w:val="hljs-string"/>
@@ -1089,7 +1382,75 @@
           <w:sz w:val="21"/>
           <w:szCs w:val="21"/>
         </w:rPr>
-        <w:t>"next start"</w:t>
+        <w:t>start</w:t>
+      </w:r>
+      <w:proofErr w:type="spellEnd"/>
+      <w:r>
+        <w:rPr>
+          <w:rStyle w:val="hljs-string"/>
+          <w:color w:val="A6E22E"/>
+          <w:sz w:val="21"/>
+          <w:szCs w:val="21"/>
+        </w:rPr>
+        <w:t>"</w:t>
+      </w:r>
+      <w:r>
+        <w:rPr>
+          <w:rStyle w:val="CdigoHTML"/>
+          <w:color w:val="FFFFFF"/>
+          <w:sz w:val="21"/>
+          <w:szCs w:val="21"/>
+        </w:rPr>
+        <w:t xml:space="preserve">: </w:t>
+      </w:r>
+      <w:r>
+        <w:rPr>
+          <w:rStyle w:val="hljs-string"/>
+          <w:color w:val="A6E22E"/>
+          <w:sz w:val="21"/>
+          <w:szCs w:val="21"/>
+        </w:rPr>
+        <w:t>"</w:t>
+      </w:r>
+      <w:proofErr w:type="spellStart"/>
+      <w:r>
+        <w:rPr>
+          <w:rStyle w:val="hljs-string"/>
+          <w:color w:val="A6E22E"/>
+          <w:sz w:val="21"/>
+          <w:szCs w:val="21"/>
+        </w:rPr>
+        <w:t>next</w:t>
+      </w:r>
+      <w:proofErr w:type="spellEnd"/>
+      <w:r>
+        <w:rPr>
+          <w:rStyle w:val="hljs-string"/>
+          <w:color w:val="A6E22E"/>
+          <w:sz w:val="21"/>
+          <w:szCs w:val="21"/>
+        </w:rPr>
+        <w:t xml:space="preserve"> </w:t>
+      </w:r>
+      <w:proofErr w:type="spellStart"/>
+      <w:r>
+        <w:rPr>
+          <w:rStyle w:val="hljs-string"/>
+          <w:color w:val="A6E22E"/>
+          <w:sz w:val="21"/>
+          <w:szCs w:val="21"/>
+        </w:rPr>
+        <w:t>start</w:t>
+      </w:r>
+      <w:proofErr w:type="spellEnd"/>
+      <w:r>
+        <w:rPr>
+          <w:rStyle w:val="hljs-string"/>
+          <w:color w:val="A6E22E"/>
+          <w:sz w:val="21"/>
+          <w:szCs w:val="21"/>
+        </w:rPr>
+        <w:t>"</w:t>
       </w:r>
     </w:p>
     <w:p>
@@ -1167,6 +1528,7 @@
           <w:lang w:val="es-MX" w:eastAsia="es-MX"/>
         </w:rPr>
       </w:pPr>
+      <w:proofErr w:type="spellStart"/>
       <w:r>
         <w:rPr>
           <w:rFonts w:ascii="Courier New" w:eastAsia="Times New Roman" w:hAnsi="Courier New" w:cs="Courier New"/>
@@ -1177,6 +1539,7 @@
         </w:rPr>
         <w:t>npm</w:t>
       </w:r>
+      <w:proofErr w:type="spellEnd"/>
       <w:r>
         <w:rPr>
           <w:rFonts w:ascii="Courier New" w:eastAsia="Times New Roman" w:hAnsi="Courier New" w:cs="Courier New"/>
@@ -1185,7 +1548,29 @@
           <w:szCs w:val="20"/>
           <w:lang w:val="es-MX" w:eastAsia="es-MX"/>
         </w:rPr>
-        <w:t xml:space="preserve"> init -y</w:t>
+        <w:t xml:space="preserve"> </w:t>
+      </w:r>
+      <w:proofErr w:type="spellStart"/>
+      <w:r>
+        <w:rPr>
+          <w:rFonts w:ascii="Courier New" w:eastAsia="Times New Roman" w:hAnsi="Courier New" w:cs="Courier New"/>
+          <w:color w:val="FFFFFF"/>
+          <w:sz w:val="20"/>
+          <w:szCs w:val="20"/>
+          <w:lang w:val="es-MX" w:eastAsia="es-MX"/>
+        </w:rPr>
+        <w:t>init</w:t>
+      </w:r>
+      <w:proofErr w:type="spellEnd"/>
+      <w:r>
+        <w:rPr>
+          <w:rFonts w:ascii="Courier New" w:eastAsia="Times New Roman" w:hAnsi="Courier New" w:cs="Courier New"/>
+          <w:color w:val="FFFFFF"/>
+          <w:sz w:val="20"/>
+          <w:szCs w:val="20"/>
+          <w:lang w:val="es-MX" w:eastAsia="es-MX"/>
+        </w:rPr>
+        <w:t xml:space="preserve"> -y</w:t>
       </w:r>
     </w:p>
     <w:p>
@@ -1241,6 +1626,7 @@
           <w:lang w:val="en-US" w:eastAsia="es-MX"/>
         </w:rPr>
       </w:pPr>
+      <w:proofErr w:type="spellStart"/>
       <w:r>
         <w:rPr>
           <w:rFonts w:ascii="Courier New" w:eastAsia="Times New Roman" w:hAnsi="Courier New" w:cs="Courier New"/>
@@ -1249,7 +1635,18 @@
           <w:szCs w:val="20"/>
           <w:lang w:val="en-US" w:eastAsia="es-MX"/>
         </w:rPr>
-        <w:t xml:space="preserve">npm </w:t>
+        <w:t>npm</w:t>
+      </w:r>
+      <w:proofErr w:type="spellEnd"/>
+      <w:r>
+        <w:rPr>
+          <w:rFonts w:ascii="Courier New" w:eastAsia="Times New Roman" w:hAnsi="Courier New" w:cs="Courier New"/>
+          <w:color w:val="FFFFFF"/>
+          <w:sz w:val="20"/>
+          <w:szCs w:val="20"/>
+          <w:lang w:val="en-US" w:eastAsia="es-MX"/>
+        </w:rPr>
+        <w:t xml:space="preserve"> </w:t>
       </w:r>
       <w:r>
         <w:rPr>
@@ -1293,8 +1690,20 @@
           <w:szCs w:val="20"/>
           <w:lang w:val="en-US" w:eastAsia="es-MX"/>
         </w:rPr>
-        <w:t xml:space="preserve"> react react-dom</w:t>
-      </w:r>
+        <w:t xml:space="preserve"> react react-</w:t>
+      </w:r>
+      <w:proofErr w:type="spellStart"/>
+      <w:r>
+        <w:rPr>
+          <w:rFonts w:ascii="Courier New" w:eastAsia="Times New Roman" w:hAnsi="Courier New" w:cs="Courier New"/>
+          <w:color w:val="FFFFFF"/>
+          <w:sz w:val="20"/>
+          <w:szCs w:val="20"/>
+          <w:lang w:val="en-US" w:eastAsia="es-MX"/>
+        </w:rPr>
+        <w:t>dom</w:t>
+      </w:r>
+      <w:proofErr w:type="spellEnd"/>
     </w:p>
     <w:p>
       <w:pPr>
@@ -1564,6 +1973,7 @@
           <w:lang w:val="en-US" w:eastAsia="es-MX"/>
         </w:rPr>
       </w:pPr>
+      <w:proofErr w:type="spellStart"/>
       <w:r>
         <w:rPr>
           <w:rFonts w:ascii="Arial" w:eastAsia="Times New Roman" w:hAnsi="Arial" w:cs="Arial"/>
@@ -1572,7 +1982,40 @@
           <w:szCs w:val="24"/>
           <w:lang w:val="en-US" w:eastAsia="es-MX"/>
         </w:rPr>
-        <w:t>Creamos directorio </w:t>
+        <w:t>Creamos</w:t>
+      </w:r>
+      <w:proofErr w:type="spellEnd"/>
+      <w:r>
+        <w:rPr>
+          <w:rFonts w:ascii="Arial" w:eastAsia="Times New Roman" w:hAnsi="Arial" w:cs="Arial"/>
+          <w:color w:val="4A4A4A"/>
+          <w:sz w:val="24"/>
+          <w:szCs w:val="24"/>
+          <w:lang w:val="en-US" w:eastAsia="es-MX"/>
+        </w:rPr>
+        <w:t xml:space="preserve"> </w:t>
+      </w:r>
+      <w:proofErr w:type="spellStart"/>
+      <w:r>
+        <w:rPr>
+          <w:rFonts w:ascii="Arial" w:eastAsia="Times New Roman" w:hAnsi="Arial" w:cs="Arial"/>
+          <w:color w:val="4A4A4A"/>
+          <w:sz w:val="24"/>
+          <w:szCs w:val="24"/>
+          <w:lang w:val="en-US" w:eastAsia="es-MX"/>
+        </w:rPr>
+        <w:t>directorio</w:t>
+      </w:r>
+      <w:proofErr w:type="spellEnd"/>
+      <w:r>
+        <w:rPr>
+          <w:rFonts w:ascii="Arial" w:eastAsia="Times New Roman" w:hAnsi="Arial" w:cs="Arial"/>
+          <w:color w:val="4A4A4A"/>
+          <w:sz w:val="24"/>
+          <w:szCs w:val="24"/>
+          <w:lang w:val="en-US" w:eastAsia="es-MX"/>
+        </w:rPr>
+        <w:t> </w:t>
       </w:r>
       <w:r>
         <w:rPr>
@@ -1617,6 +2060,7 @@
           <w:lang w:val="es-MX" w:eastAsia="es-MX"/>
         </w:rPr>
       </w:pPr>
+      <w:proofErr w:type="spellStart"/>
       <w:r>
         <w:rPr>
           <w:rFonts w:ascii="Courier New" w:eastAsia="Times New Roman" w:hAnsi="Courier New" w:cs="Courier New"/>
@@ -1627,6 +2071,7 @@
         </w:rPr>
         <w:t>mkdir</w:t>
       </w:r>
+      <w:proofErr w:type="spellEnd"/>
       <w:r>
         <w:rPr>
           <w:rFonts w:ascii="Courier New" w:eastAsia="Times New Roman" w:hAnsi="Courier New" w:cs="Courier New"/>
@@ -1635,8 +2080,20 @@
           <w:szCs w:val="20"/>
           <w:lang w:val="es-MX" w:eastAsia="es-MX"/>
         </w:rPr>
-        <w:t xml:space="preserve"> pages</w:t>
-      </w:r>
+        <w:t xml:space="preserve"> </w:t>
+      </w:r>
+      <w:proofErr w:type="spellStart"/>
+      <w:r>
+        <w:rPr>
+          <w:rFonts w:ascii="Courier New" w:eastAsia="Times New Roman" w:hAnsi="Courier New" w:cs="Courier New"/>
+          <w:color w:val="FFFFFF"/>
+          <w:sz w:val="20"/>
+          <w:szCs w:val="20"/>
+          <w:lang w:val="es-MX" w:eastAsia="es-MX"/>
+        </w:rPr>
+        <w:t>pages</w:t>
+      </w:r>
+      <w:proofErr w:type="spellEnd"/>
     </w:p>
     <w:p>
       <w:pPr>
@@ -1691,6 +2148,7 @@
           <w:lang w:val="es-MX" w:eastAsia="es-MX"/>
         </w:rPr>
       </w:pPr>
+      <w:proofErr w:type="spellStart"/>
       <w:r>
         <w:rPr>
           <w:rFonts w:ascii="Courier New" w:eastAsia="Times New Roman" w:hAnsi="Courier New" w:cs="Courier New"/>
@@ -1699,7 +2157,18 @@
           <w:szCs w:val="20"/>
           <w:lang w:val="es-MX" w:eastAsia="es-MX"/>
         </w:rPr>
-        <w:t xml:space="preserve">npm </w:t>
+        <w:t>npm</w:t>
+      </w:r>
+      <w:proofErr w:type="spellEnd"/>
+      <w:r>
+        <w:rPr>
+          <w:rFonts w:ascii="Courier New" w:eastAsia="Times New Roman" w:hAnsi="Courier New" w:cs="Courier New"/>
+          <w:color w:val="FFFFFF"/>
+          <w:sz w:val="20"/>
+          <w:szCs w:val="20"/>
+          <w:lang w:val="es-MX" w:eastAsia="es-MX"/>
+        </w:rPr>
+        <w:t xml:space="preserve"> </w:t>
       </w:r>
       <w:r>
         <w:rPr>
@@ -1719,8 +2188,20 @@
           <w:szCs w:val="20"/>
           <w:lang w:val="es-MX" w:eastAsia="es-MX"/>
         </w:rPr>
-        <w:t xml:space="preserve"> dev</w:t>
-      </w:r>
+        <w:t xml:space="preserve"> </w:t>
+      </w:r>
+      <w:proofErr w:type="spellStart"/>
+      <w:r>
+        <w:rPr>
+          <w:rFonts w:ascii="Courier New" w:eastAsia="Times New Roman" w:hAnsi="Courier New" w:cs="Courier New"/>
+          <w:color w:val="FFFFFF"/>
+          <w:sz w:val="20"/>
+          <w:szCs w:val="20"/>
+          <w:lang w:val="es-MX" w:eastAsia="es-MX"/>
+        </w:rPr>
+        <w:t>dev</w:t>
+      </w:r>
+      <w:proofErr w:type="spellEnd"/>
     </w:p>
     <w:p/>
     <w:p>
@@ -1911,7 +2392,73 @@
           <w:szCs w:val="21"/>
           <w:lang w:val="es-MX" w:eastAsia="es-MX"/>
         </w:rPr>
-        <w:t>Todo lo que esta relacionado con paginas y navegación se entiende con el nombre de routing. En Next.js ya cuenta con una solución para no preocuparnos del tema. Cuenta con dos soluciones:</w:t>
+        <w:t xml:space="preserve">Todo lo que </w:t>
+      </w:r>
+      <w:proofErr w:type="spellStart"/>
+      <w:r>
+        <w:rPr>
+          <w:rFonts w:ascii="Arial" w:eastAsia="Times New Roman" w:hAnsi="Arial" w:cs="Arial"/>
+          <w:color w:val="4A4A4A"/>
+          <w:sz w:val="21"/>
+          <w:szCs w:val="21"/>
+          <w:lang w:val="es-MX" w:eastAsia="es-MX"/>
+        </w:rPr>
+        <w:t>esta</w:t>
+      </w:r>
+      <w:proofErr w:type="spellEnd"/>
+      <w:r>
+        <w:rPr>
+          <w:rFonts w:ascii="Arial" w:eastAsia="Times New Roman" w:hAnsi="Arial" w:cs="Arial"/>
+          <w:color w:val="4A4A4A"/>
+          <w:sz w:val="21"/>
+          <w:szCs w:val="21"/>
+          <w:lang w:val="es-MX" w:eastAsia="es-MX"/>
+        </w:rPr>
+        <w:t xml:space="preserve"> relacionado con </w:t>
+      </w:r>
+      <w:proofErr w:type="spellStart"/>
+      <w:r>
+        <w:rPr>
+          <w:rFonts w:ascii="Arial" w:eastAsia="Times New Roman" w:hAnsi="Arial" w:cs="Arial"/>
+          <w:color w:val="4A4A4A"/>
+          <w:sz w:val="21"/>
+          <w:szCs w:val="21"/>
+          <w:lang w:val="es-MX" w:eastAsia="es-MX"/>
+        </w:rPr>
+        <w:t>paginas</w:t>
+      </w:r>
+      <w:proofErr w:type="spellEnd"/>
+      <w:r>
+        <w:rPr>
+          <w:rFonts w:ascii="Arial" w:eastAsia="Times New Roman" w:hAnsi="Arial" w:cs="Arial"/>
+          <w:color w:val="4A4A4A"/>
+          <w:sz w:val="21"/>
+          <w:szCs w:val="21"/>
+          <w:lang w:val="es-MX" w:eastAsia="es-MX"/>
+        </w:rPr>
+        <w:t xml:space="preserve"> y navegación se entiende con el nombre de </w:t>
+      </w:r>
+      <w:proofErr w:type="spellStart"/>
+      <w:r>
+        <w:rPr>
+          <w:rFonts w:ascii="Arial" w:eastAsia="Times New Roman" w:hAnsi="Arial" w:cs="Arial"/>
+          <w:color w:val="4A4A4A"/>
+          <w:sz w:val="21"/>
+          <w:szCs w:val="21"/>
+          <w:lang w:val="es-MX" w:eastAsia="es-MX"/>
+        </w:rPr>
+        <w:t>routing</w:t>
+      </w:r>
+      <w:proofErr w:type="spellEnd"/>
+      <w:r>
+        <w:rPr>
+          <w:rFonts w:ascii="Arial" w:eastAsia="Times New Roman" w:hAnsi="Arial" w:cs="Arial"/>
+          <w:color w:val="4A4A4A"/>
+          <w:sz w:val="21"/>
+          <w:szCs w:val="21"/>
+          <w:lang w:val="es-MX" w:eastAsia="es-MX"/>
+        </w:rPr>
+        <w:t>. En Next.js ya cuenta con una solución para no preocuparnos del tema. Cuenta con dos soluciones:</w:t>
       </w:r>
     </w:p>
     <w:p>
@@ -1979,7 +2526,29 @@
           <w:szCs w:val="21"/>
           <w:lang w:val="es-MX" w:eastAsia="es-MX"/>
         </w:rPr>
-        <w:t>/about/</w:t>
+        <w:t>/</w:t>
+      </w:r>
+      <w:proofErr w:type="spellStart"/>
+      <w:r>
+        <w:rPr>
+          <w:rFonts w:ascii="Courier New" w:eastAsia="Times New Roman" w:hAnsi="Courier New" w:cs="Courier New"/>
+          <w:color w:val="FFFFFF"/>
+          <w:sz w:val="21"/>
+          <w:szCs w:val="21"/>
+          <w:lang w:val="es-MX" w:eastAsia="es-MX"/>
+        </w:rPr>
+        <w:t>about</w:t>
+      </w:r>
+      <w:proofErr w:type="spellEnd"/>
+      <w:r>
+        <w:rPr>
+          <w:rFonts w:ascii="Courier New" w:eastAsia="Times New Roman" w:hAnsi="Courier New" w:cs="Courier New"/>
+          <w:color w:val="FFFFFF"/>
+          <w:sz w:val="21"/>
+          <w:szCs w:val="21"/>
+          <w:lang w:val="es-MX" w:eastAsia="es-MX"/>
+        </w:rPr>
+        <w:t>/</w:t>
       </w:r>
     </w:p>
     <w:p>
@@ -2047,8 +2616,42 @@
           <w:szCs w:val="21"/>
           <w:lang w:val="es-MX" w:eastAsia="es-MX"/>
         </w:rPr>
-        <w:t>/user/platzi</w:t>
-      </w:r>
+        <w:t>/</w:t>
+      </w:r>
+      <w:proofErr w:type="spellStart"/>
+      <w:r>
+        <w:rPr>
+          <w:rFonts w:ascii="Courier New" w:eastAsia="Times New Roman" w:hAnsi="Courier New" w:cs="Courier New"/>
+          <w:color w:val="FFFFFF"/>
+          <w:sz w:val="21"/>
+          <w:szCs w:val="21"/>
+          <w:lang w:val="es-MX" w:eastAsia="es-MX"/>
+        </w:rPr>
+        <w:t>user</w:t>
+      </w:r>
+      <w:proofErr w:type="spellEnd"/>
+      <w:r>
+        <w:rPr>
+          <w:rFonts w:ascii="Courier New" w:eastAsia="Times New Roman" w:hAnsi="Courier New" w:cs="Courier New"/>
+          <w:color w:val="FFFFFF"/>
+          <w:sz w:val="21"/>
+          <w:szCs w:val="21"/>
+          <w:lang w:val="es-MX" w:eastAsia="es-MX"/>
+        </w:rPr>
+        <w:t>/</w:t>
+      </w:r>
+      <w:proofErr w:type="spellStart"/>
+      <w:r>
+        <w:rPr>
+          <w:rFonts w:ascii="Courier New" w:eastAsia="Times New Roman" w:hAnsi="Courier New" w:cs="Courier New"/>
+          <w:color w:val="FFFFFF"/>
+          <w:sz w:val="21"/>
+          <w:szCs w:val="21"/>
+          <w:lang w:val="es-MX" w:eastAsia="es-MX"/>
+        </w:rPr>
+        <w:t>platzi</w:t>
+      </w:r>
+      <w:proofErr w:type="spellEnd"/>
     </w:p>
     <w:p>
       <w:pPr>
@@ -2137,7 +2740,29 @@
           <w:szCs w:val="21"/>
           <w:lang w:val="es-MX" w:eastAsia="es-MX"/>
         </w:rPr>
-        <w:t>para leer el parámetro se puede usar el hook de Next.js</w:t>
+        <w:t xml:space="preserve">para leer el parámetro se puede usar el </w:t>
+      </w:r>
+      <w:proofErr w:type="spellStart"/>
+      <w:r>
+        <w:rPr>
+          <w:rFonts w:ascii="Arial" w:eastAsia="Times New Roman" w:hAnsi="Arial" w:cs="Arial"/>
+          <w:color w:val="4A4A4A"/>
+          <w:sz w:val="21"/>
+          <w:szCs w:val="21"/>
+          <w:lang w:val="es-MX" w:eastAsia="es-MX"/>
+        </w:rPr>
+        <w:t>hook</w:t>
+      </w:r>
+      <w:proofErr w:type="spellEnd"/>
+      <w:r>
+        <w:rPr>
+          <w:rFonts w:ascii="Arial" w:eastAsia="Times New Roman" w:hAnsi="Arial" w:cs="Arial"/>
+          <w:color w:val="4A4A4A"/>
+          <w:sz w:val="21"/>
+          <w:szCs w:val="21"/>
+          <w:lang w:val="es-MX" w:eastAsia="es-MX"/>
+        </w:rPr>
+        <w:t xml:space="preserve"> de Next.js</w:t>
       </w:r>
     </w:p>
     <w:p>
@@ -2191,7 +2816,41 @@
           <w:szCs w:val="21"/>
           <w:lang w:val="en-US" w:eastAsia="es-MX"/>
         </w:rPr>
-        <w:t xml:space="preserve"> { useRouter } </w:t>
+        <w:t xml:space="preserve"> </w:t>
+      </w:r>
+      <w:proofErr w:type="gramStart"/>
+      <w:r>
+        <w:rPr>
+          <w:rFonts w:ascii="Courier New" w:eastAsia="Times New Roman" w:hAnsi="Courier New" w:cs="Courier New"/>
+          <w:color w:val="FFFFFF"/>
+          <w:sz w:val="21"/>
+          <w:szCs w:val="21"/>
+          <w:lang w:val="en-US" w:eastAsia="es-MX"/>
+        </w:rPr>
+        <w:t xml:space="preserve">{ </w:t>
+      </w:r>
+      <w:proofErr w:type="spellStart"/>
+      <w:r>
+        <w:rPr>
+          <w:rFonts w:ascii="Courier New" w:eastAsia="Times New Roman" w:hAnsi="Courier New" w:cs="Courier New"/>
+          <w:color w:val="FFFFFF"/>
+          <w:sz w:val="21"/>
+          <w:szCs w:val="21"/>
+          <w:lang w:val="en-US" w:eastAsia="es-MX"/>
+        </w:rPr>
+        <w:t>useRouter</w:t>
+      </w:r>
+      <w:proofErr w:type="spellEnd"/>
+      <w:proofErr w:type="gramEnd"/>
+      <w:r>
+        <w:rPr>
+          <w:rFonts w:ascii="Courier New" w:eastAsia="Times New Roman" w:hAnsi="Courier New" w:cs="Courier New"/>
+          <w:color w:val="FFFFFF"/>
+          <w:sz w:val="21"/>
+          <w:szCs w:val="21"/>
+          <w:lang w:val="en-US" w:eastAsia="es-MX"/>
+        </w:rPr>
+        <w:t xml:space="preserve"> } </w:t>
       </w:r>
       <w:r>
         <w:rPr>
@@ -2319,7 +2978,29 @@
           <w:szCs w:val="21"/>
           <w:lang w:val="en-US" w:eastAsia="es-MX"/>
         </w:rPr>
-        <w:t xml:space="preserve"> ProductItem = () =&gt; {</w:t>
+        <w:t xml:space="preserve"> </w:t>
+      </w:r>
+      <w:proofErr w:type="spellStart"/>
+      <w:r>
+        <w:rPr>
+          <w:rFonts w:ascii="Courier New" w:eastAsia="Times New Roman" w:hAnsi="Courier New" w:cs="Courier New"/>
+          <w:color w:val="FFFFFF"/>
+          <w:sz w:val="21"/>
+          <w:szCs w:val="21"/>
+          <w:lang w:val="en-US" w:eastAsia="es-MX"/>
+        </w:rPr>
+        <w:t>ProductItem</w:t>
+      </w:r>
+      <w:proofErr w:type="spellEnd"/>
+      <w:r>
+        <w:rPr>
+          <w:rFonts w:ascii="Courier New" w:eastAsia="Times New Roman" w:hAnsi="Courier New" w:cs="Courier New"/>
+          <w:color w:val="FFFFFF"/>
+          <w:sz w:val="21"/>
+          <w:szCs w:val="21"/>
+          <w:lang w:val="en-US" w:eastAsia="es-MX"/>
+        </w:rPr>
+        <w:t xml:space="preserve"> = () =&gt; {</w:t>
       </w:r>
     </w:p>
     <w:p>
@@ -2425,7 +3106,41 @@
           <w:szCs w:val="21"/>
           <w:lang w:val="en-US" w:eastAsia="es-MX"/>
         </w:rPr>
-        <w:t xml:space="preserve">    query: { productId },</w:t>
+        <w:t xml:space="preserve">    query: </w:t>
+      </w:r>
+      <w:proofErr w:type="gramStart"/>
+      <w:r>
+        <w:rPr>
+          <w:rFonts w:ascii="Courier New" w:eastAsia="Times New Roman" w:hAnsi="Courier New" w:cs="Courier New"/>
+          <w:color w:val="FFFFFF"/>
+          <w:sz w:val="21"/>
+          <w:szCs w:val="21"/>
+          <w:lang w:val="en-US" w:eastAsia="es-MX"/>
+        </w:rPr>
+        <w:t xml:space="preserve">{ </w:t>
+      </w:r>
+      <w:proofErr w:type="spellStart"/>
+      <w:r>
+        <w:rPr>
+          <w:rFonts w:ascii="Courier New" w:eastAsia="Times New Roman" w:hAnsi="Courier New" w:cs="Courier New"/>
+          <w:color w:val="FFFFFF"/>
+          <w:sz w:val="21"/>
+          <w:szCs w:val="21"/>
+          <w:lang w:val="en-US" w:eastAsia="es-MX"/>
+        </w:rPr>
+        <w:t>productId</w:t>
+      </w:r>
+      <w:proofErr w:type="spellEnd"/>
+      <w:proofErr w:type="gramEnd"/>
+      <w:r>
+        <w:rPr>
+          <w:rFonts w:ascii="Courier New" w:eastAsia="Times New Roman" w:hAnsi="Courier New" w:cs="Courier New"/>
+          <w:color w:val="FFFFFF"/>
+          <w:sz w:val="21"/>
+          <w:szCs w:val="21"/>
+          <w:lang w:val="en-US" w:eastAsia="es-MX"/>
+        </w:rPr>
+        <w:t xml:space="preserve"> },</w:t>
       </w:r>
     </w:p>
     <w:p>
@@ -2477,7 +3192,41 @@
           <w:szCs w:val="21"/>
           <w:lang w:val="es-MX" w:eastAsia="es-MX"/>
         </w:rPr>
-        <w:t>} = useRouter();</w:t>
+        <w:t xml:space="preserve">} = </w:t>
+      </w:r>
+      <w:proofErr w:type="spellStart"/>
+      <w:proofErr w:type="gramStart"/>
+      <w:r>
+        <w:rPr>
+          <w:rFonts w:ascii="Courier New" w:eastAsia="Times New Roman" w:hAnsi="Courier New" w:cs="Courier New"/>
+          <w:color w:val="FFFFFF"/>
+          <w:sz w:val="21"/>
+          <w:szCs w:val="21"/>
+          <w:lang w:val="es-MX" w:eastAsia="es-MX"/>
+        </w:rPr>
+        <w:t>useRouter</w:t>
+      </w:r>
+      <w:proofErr w:type="spellEnd"/>
+      <w:r>
+        <w:rPr>
+          <w:rFonts w:ascii="Courier New" w:eastAsia="Times New Roman" w:hAnsi="Courier New" w:cs="Courier New"/>
+          <w:color w:val="FFFFFF"/>
+          <w:sz w:val="21"/>
+          <w:szCs w:val="21"/>
+          <w:lang w:val="es-MX" w:eastAsia="es-MX"/>
+        </w:rPr>
+        <w:t>(</w:t>
+      </w:r>
+      <w:proofErr w:type="gramEnd"/>
+      <w:r>
+        <w:rPr>
+          <w:rFonts w:ascii="Courier New" w:eastAsia="Times New Roman" w:hAnsi="Courier New" w:cs="Courier New"/>
+          <w:color w:val="FFFFFF"/>
+          <w:sz w:val="21"/>
+          <w:szCs w:val="21"/>
+          <w:lang w:val="es-MX" w:eastAsia="es-MX"/>
+        </w:rPr>
+        <w:t>);</w:t>
       </w:r>
     </w:p>
     <w:p>
@@ -2522,6 +3271,7 @@
         <w:tab/>
         <w:t xml:space="preserve">  </w:t>
       </w:r>
+      <w:proofErr w:type="spellStart"/>
       <w:r>
         <w:rPr>
           <w:rFonts w:ascii="Courier New" w:eastAsia="Times New Roman" w:hAnsi="Courier New" w:cs="Courier New"/>
@@ -2534,6 +3284,7 @@
         </w:rPr>
         <w:t>return</w:t>
       </w:r>
+      <w:proofErr w:type="spellEnd"/>
       <w:r>
         <w:rPr>
           <w:rFonts w:ascii="Courier New" w:eastAsia="Times New Roman" w:hAnsi="Courier New" w:cs="Courier New"/>
@@ -2552,18 +3303,9 @@
           <w:szCs w:val="21"/>
           <w:lang w:val="es-MX" w:eastAsia="es-MX"/>
         </w:rPr>
-        <w:t>&lt;div&gt;</w:t>
-      </w:r>
-      <w:r>
-        <w:rPr>
-          <w:rFonts w:ascii="Courier New" w:eastAsia="Times New Roman" w:hAnsi="Courier New" w:cs="Courier New"/>
-          <w:color w:val="FFFFFF"/>
-          <w:sz w:val="21"/>
-          <w:szCs w:val="21"/>
-          <w:lang w:val="es-MX" w:eastAsia="es-MX"/>
-        </w:rPr>
-        <w:t>Esta es la pagina del producto: {productId}</w:t>
-      </w:r>
+        <w:t>&lt;</w:t>
+      </w:r>
+      <w:proofErr w:type="spellStart"/>
       <w:r>
         <w:rPr>
           <w:rFonts w:ascii="Courier New" w:eastAsia="Times New Roman" w:hAnsi="Courier New" w:cs="Courier New"/>
@@ -2572,7 +3314,104 @@
           <w:szCs w:val="21"/>
           <w:lang w:val="es-MX" w:eastAsia="es-MX"/>
         </w:rPr>
-        <w:t>&lt;/div&gt;</w:t>
+        <w:t>div</w:t>
+      </w:r>
+      <w:proofErr w:type="spellEnd"/>
+      <w:r>
+        <w:rPr>
+          <w:rFonts w:ascii="Courier New" w:eastAsia="Times New Roman" w:hAnsi="Courier New" w:cs="Courier New"/>
+          <w:color w:val="F92672"/>
+          <w:sz w:val="21"/>
+          <w:szCs w:val="21"/>
+          <w:lang w:val="es-MX" w:eastAsia="es-MX"/>
+        </w:rPr>
+        <w:t>&gt;</w:t>
+      </w:r>
+      <w:r>
+        <w:rPr>
+          <w:rFonts w:ascii="Courier New" w:eastAsia="Times New Roman" w:hAnsi="Courier New" w:cs="Courier New"/>
+          <w:color w:val="FFFFFF"/>
+          <w:sz w:val="21"/>
+          <w:szCs w:val="21"/>
+          <w:lang w:val="es-MX" w:eastAsia="es-MX"/>
+        </w:rPr>
+        <w:t xml:space="preserve">Esta es la </w:t>
+      </w:r>
+      <w:proofErr w:type="spellStart"/>
+      <w:r>
+        <w:rPr>
+          <w:rFonts w:ascii="Courier New" w:eastAsia="Times New Roman" w:hAnsi="Courier New" w:cs="Courier New"/>
+          <w:color w:val="FFFFFF"/>
+          <w:sz w:val="21"/>
+          <w:szCs w:val="21"/>
+          <w:lang w:val="es-MX" w:eastAsia="es-MX"/>
+        </w:rPr>
+        <w:t>pagina</w:t>
+      </w:r>
+      <w:proofErr w:type="spellEnd"/>
+      <w:r>
+        <w:rPr>
+          <w:rFonts w:ascii="Courier New" w:eastAsia="Times New Roman" w:hAnsi="Courier New" w:cs="Courier New"/>
+          <w:color w:val="FFFFFF"/>
+          <w:sz w:val="21"/>
+          <w:szCs w:val="21"/>
+          <w:lang w:val="es-MX" w:eastAsia="es-MX"/>
+        </w:rPr>
+        <w:t xml:space="preserve"> del producto: {</w:t>
+      </w:r>
+      <w:proofErr w:type="spellStart"/>
+      <w:r>
+        <w:rPr>
+          <w:rFonts w:ascii="Courier New" w:eastAsia="Times New Roman" w:hAnsi="Courier New" w:cs="Courier New"/>
+          <w:color w:val="FFFFFF"/>
+          <w:sz w:val="21"/>
+          <w:szCs w:val="21"/>
+          <w:lang w:val="es-MX" w:eastAsia="es-MX"/>
+        </w:rPr>
+        <w:t>productId</w:t>
+      </w:r>
+      <w:proofErr w:type="spellEnd"/>
+      <w:r>
+        <w:rPr>
+          <w:rFonts w:ascii="Courier New" w:eastAsia="Times New Roman" w:hAnsi="Courier New" w:cs="Courier New"/>
+          <w:color w:val="FFFFFF"/>
+          <w:sz w:val="21"/>
+          <w:szCs w:val="21"/>
+          <w:lang w:val="es-MX" w:eastAsia="es-MX"/>
+        </w:rPr>
+        <w:t>}</w:t>
+      </w:r>
+      <w:r>
+        <w:rPr>
+          <w:rFonts w:ascii="Courier New" w:eastAsia="Times New Roman" w:hAnsi="Courier New" w:cs="Courier New"/>
+          <w:color w:val="F92672"/>
+          <w:sz w:val="21"/>
+          <w:szCs w:val="21"/>
+          <w:lang w:val="es-MX" w:eastAsia="es-MX"/>
+        </w:rPr>
+        <w:t>&lt;/</w:t>
+      </w:r>
+      <w:proofErr w:type="spellStart"/>
+      <w:r>
+        <w:rPr>
+          <w:rFonts w:ascii="Courier New" w:eastAsia="Times New Roman" w:hAnsi="Courier New" w:cs="Courier New"/>
+          <w:color w:val="F92672"/>
+          <w:sz w:val="21"/>
+          <w:szCs w:val="21"/>
+          <w:lang w:val="es-MX" w:eastAsia="es-MX"/>
+        </w:rPr>
+        <w:t>div</w:t>
+      </w:r>
+      <w:proofErr w:type="spellEnd"/>
+      <w:r>
+        <w:rPr>
+          <w:rFonts w:ascii="Courier New" w:eastAsia="Times New Roman" w:hAnsi="Courier New" w:cs="Courier New"/>
+          <w:color w:val="F92672"/>
+          <w:sz w:val="21"/>
+          <w:szCs w:val="21"/>
+          <w:lang w:val="es-MX" w:eastAsia="es-MX"/>
+        </w:rPr>
+        <w:t>&gt;</w:t>
       </w:r>
       <w:r>
         <w:rPr>
@@ -2690,6 +3529,7 @@
           <w:lang w:val="es-MX" w:eastAsia="es-MX"/>
         </w:rPr>
       </w:pPr>
+      <w:proofErr w:type="spellStart"/>
       <w:r>
         <w:rPr>
           <w:rFonts w:ascii="Courier New" w:eastAsia="Times New Roman" w:hAnsi="Courier New" w:cs="Courier New"/>
@@ -2702,6 +3542,7 @@
         </w:rPr>
         <w:t>export</w:t>
       </w:r>
+      <w:proofErr w:type="spellEnd"/>
       <w:r>
         <w:rPr>
           <w:rFonts w:ascii="Courier New" w:eastAsia="Times New Roman" w:hAnsi="Courier New" w:cs="Courier New"/>
@@ -2732,7 +3573,29 @@
           <w:szCs w:val="21"/>
           <w:lang w:val="es-MX" w:eastAsia="es-MX"/>
         </w:rPr>
-        <w:t xml:space="preserve"> ProductItem;</w:t>
+        <w:t xml:space="preserve"> </w:t>
+      </w:r>
+      <w:proofErr w:type="spellStart"/>
+      <w:r>
+        <w:rPr>
+          <w:rFonts w:ascii="Courier New" w:eastAsia="Times New Roman" w:hAnsi="Courier New" w:cs="Courier New"/>
+          <w:color w:val="FFFFFF"/>
+          <w:sz w:val="21"/>
+          <w:szCs w:val="21"/>
+          <w:lang w:val="es-MX" w:eastAsia="es-MX"/>
+        </w:rPr>
+        <w:t>ProductItem</w:t>
+      </w:r>
+      <w:proofErr w:type="spellEnd"/>
+      <w:r>
+        <w:rPr>
+          <w:rFonts w:ascii="Courier New" w:eastAsia="Times New Roman" w:hAnsi="Courier New" w:cs="Courier New"/>
+          <w:color w:val="FFFFFF"/>
+          <w:sz w:val="21"/>
+          <w:szCs w:val="21"/>
+          <w:lang w:val="es-MX" w:eastAsia="es-MX"/>
+        </w:rPr>
+        <w:t>;</w:t>
       </w:r>
     </w:p>
     <w:p>
@@ -2779,7 +3642,95 @@
           <w:szCs w:val="21"/>
           <w:lang w:val="es-MX" w:eastAsia="es-MX"/>
         </w:rPr>
-        <w:t>Los cambios que ejecutamos vienen con Hot Reload y fast refresh. Es decir que se aplican rápidamente en en el navegador.</w:t>
+        <w:t xml:space="preserve">Los cambios que ejecutamos vienen con Hot </w:t>
+      </w:r>
+      <w:proofErr w:type="spellStart"/>
+      <w:r>
+        <w:rPr>
+          <w:rFonts w:ascii="Arial" w:eastAsia="Times New Roman" w:hAnsi="Arial" w:cs="Arial"/>
+          <w:color w:val="4A4A4A"/>
+          <w:sz w:val="21"/>
+          <w:szCs w:val="21"/>
+          <w:lang w:val="es-MX" w:eastAsia="es-MX"/>
+        </w:rPr>
+        <w:t>Reload</w:t>
+      </w:r>
+      <w:proofErr w:type="spellEnd"/>
+      <w:r>
+        <w:rPr>
+          <w:rFonts w:ascii="Arial" w:eastAsia="Times New Roman" w:hAnsi="Arial" w:cs="Arial"/>
+          <w:color w:val="4A4A4A"/>
+          <w:sz w:val="21"/>
+          <w:szCs w:val="21"/>
+          <w:lang w:val="es-MX" w:eastAsia="es-MX"/>
+        </w:rPr>
+        <w:t xml:space="preserve"> y </w:t>
+      </w:r>
+      <w:proofErr w:type="spellStart"/>
+      <w:r>
+        <w:rPr>
+          <w:rFonts w:ascii="Arial" w:eastAsia="Times New Roman" w:hAnsi="Arial" w:cs="Arial"/>
+          <w:color w:val="4A4A4A"/>
+          <w:sz w:val="21"/>
+          <w:szCs w:val="21"/>
+          <w:lang w:val="es-MX" w:eastAsia="es-MX"/>
+        </w:rPr>
+        <w:t>fast</w:t>
+      </w:r>
+      <w:proofErr w:type="spellEnd"/>
+      <w:r>
+        <w:rPr>
+          <w:rFonts w:ascii="Arial" w:eastAsia="Times New Roman" w:hAnsi="Arial" w:cs="Arial"/>
+          <w:color w:val="4A4A4A"/>
+          <w:sz w:val="21"/>
+          <w:szCs w:val="21"/>
+          <w:lang w:val="es-MX" w:eastAsia="es-MX"/>
+        </w:rPr>
+        <w:t xml:space="preserve"> </w:t>
+      </w:r>
+      <w:proofErr w:type="spellStart"/>
+      <w:r>
+        <w:rPr>
+          <w:rFonts w:ascii="Arial" w:eastAsia="Times New Roman" w:hAnsi="Arial" w:cs="Arial"/>
+          <w:color w:val="4A4A4A"/>
+          <w:sz w:val="21"/>
+          <w:szCs w:val="21"/>
+          <w:lang w:val="es-MX" w:eastAsia="es-MX"/>
+        </w:rPr>
+        <w:t>refresh</w:t>
+      </w:r>
+      <w:proofErr w:type="spellEnd"/>
+      <w:r>
+        <w:rPr>
+          <w:rFonts w:ascii="Arial" w:eastAsia="Times New Roman" w:hAnsi="Arial" w:cs="Arial"/>
+          <w:color w:val="4A4A4A"/>
+          <w:sz w:val="21"/>
+          <w:szCs w:val="21"/>
+          <w:lang w:val="es-MX" w:eastAsia="es-MX"/>
+        </w:rPr>
+        <w:t xml:space="preserve">. Es decir que se aplican rápidamente en </w:t>
+      </w:r>
+      <w:proofErr w:type="spellStart"/>
+      <w:r>
+        <w:rPr>
+          <w:rFonts w:ascii="Arial" w:eastAsia="Times New Roman" w:hAnsi="Arial" w:cs="Arial"/>
+          <w:color w:val="4A4A4A"/>
+          <w:sz w:val="21"/>
+          <w:szCs w:val="21"/>
+          <w:lang w:val="es-MX" w:eastAsia="es-MX"/>
+        </w:rPr>
+        <w:t>en</w:t>
+      </w:r>
+      <w:proofErr w:type="spellEnd"/>
+      <w:r>
+        <w:rPr>
+          <w:rFonts w:ascii="Arial" w:eastAsia="Times New Roman" w:hAnsi="Arial" w:cs="Arial"/>
+          <w:color w:val="4A4A4A"/>
+          <w:sz w:val="21"/>
+          <w:szCs w:val="21"/>
+          <w:lang w:val="es-MX" w:eastAsia="es-MX"/>
+        </w:rPr>
+        <w:t xml:space="preserve"> el navegador.</w:t>
       </w:r>
     </w:p>
     <w:p>
@@ -2803,8 +3754,64 @@
           <w:szCs w:val="21"/>
           <w:lang w:val="es-MX" w:eastAsia="es-MX"/>
         </w:rPr>
-        <w:t>Cada vez que creamos un archivo en pages se agregan a las rutas de la aplicación. Esta manera de hacer rutas se denomina routing basado en file system</w:t>
-      </w:r>
+        <w:t xml:space="preserve">Cada vez que creamos un archivo en </w:t>
+      </w:r>
+      <w:proofErr w:type="spellStart"/>
+      <w:r>
+        <w:rPr>
+          <w:rFonts w:ascii="Arial" w:eastAsia="Times New Roman" w:hAnsi="Arial" w:cs="Arial"/>
+          <w:color w:val="4A4A4A"/>
+          <w:sz w:val="21"/>
+          <w:szCs w:val="21"/>
+          <w:lang w:val="es-MX" w:eastAsia="es-MX"/>
+        </w:rPr>
+        <w:t>pages</w:t>
+      </w:r>
+      <w:proofErr w:type="spellEnd"/>
+      <w:r>
+        <w:rPr>
+          <w:rFonts w:ascii="Arial" w:eastAsia="Times New Roman" w:hAnsi="Arial" w:cs="Arial"/>
+          <w:color w:val="4A4A4A"/>
+          <w:sz w:val="21"/>
+          <w:szCs w:val="21"/>
+          <w:lang w:val="es-MX" w:eastAsia="es-MX"/>
+        </w:rPr>
+        <w:t xml:space="preserve"> se agregan a las rutas de la aplicación. Esta manera de hacer rutas se denomina </w:t>
+      </w:r>
+      <w:proofErr w:type="spellStart"/>
+      <w:r>
+        <w:rPr>
+          <w:rFonts w:ascii="Arial" w:eastAsia="Times New Roman" w:hAnsi="Arial" w:cs="Arial"/>
+          <w:color w:val="4A4A4A"/>
+          <w:sz w:val="21"/>
+          <w:szCs w:val="21"/>
+          <w:lang w:val="es-MX" w:eastAsia="es-MX"/>
+        </w:rPr>
+        <w:t>routing</w:t>
+      </w:r>
+      <w:proofErr w:type="spellEnd"/>
+      <w:r>
+        <w:rPr>
+          <w:rFonts w:ascii="Arial" w:eastAsia="Times New Roman" w:hAnsi="Arial" w:cs="Arial"/>
+          <w:color w:val="4A4A4A"/>
+          <w:sz w:val="21"/>
+          <w:szCs w:val="21"/>
+          <w:lang w:val="es-MX" w:eastAsia="es-MX"/>
+        </w:rPr>
+        <w:t xml:space="preserve"> basado en file </w:t>
+      </w:r>
+      <w:proofErr w:type="spellStart"/>
+      <w:r>
+        <w:rPr>
+          <w:rFonts w:ascii="Arial" w:eastAsia="Times New Roman" w:hAnsi="Arial" w:cs="Arial"/>
+          <w:color w:val="4A4A4A"/>
+          <w:sz w:val="21"/>
+          <w:szCs w:val="21"/>
+          <w:lang w:val="es-MX" w:eastAsia="es-MX"/>
+        </w:rPr>
+        <w:t>system</w:t>
+      </w:r>
+      <w:proofErr w:type="spellEnd"/>
     </w:p>
     <w:p>
       <w:pPr>
@@ -2839,8 +3846,42 @@
           <w:szCs w:val="21"/>
           <w:lang w:val="es-MX" w:eastAsia="es-MX"/>
         </w:rPr>
-        <w:t> Crear rutas en Next.js es bastante sencillo debido a que usa routing basado en file system</w:t>
-      </w:r>
+        <w:t xml:space="preserve"> Crear rutas en Next.js es bastante sencillo debido a que usa </w:t>
+      </w:r>
+      <w:proofErr w:type="spellStart"/>
+      <w:r>
+        <w:rPr>
+          <w:rFonts w:ascii="Arial" w:eastAsia="Times New Roman" w:hAnsi="Arial" w:cs="Arial"/>
+          <w:color w:val="4A4A4A"/>
+          <w:sz w:val="21"/>
+          <w:szCs w:val="21"/>
+          <w:lang w:val="es-MX" w:eastAsia="es-MX"/>
+        </w:rPr>
+        <w:t>routing</w:t>
+      </w:r>
+      <w:proofErr w:type="spellEnd"/>
+      <w:r>
+        <w:rPr>
+          <w:rFonts w:ascii="Arial" w:eastAsia="Times New Roman" w:hAnsi="Arial" w:cs="Arial"/>
+          <w:color w:val="4A4A4A"/>
+          <w:sz w:val="21"/>
+          <w:szCs w:val="21"/>
+          <w:lang w:val="es-MX" w:eastAsia="es-MX"/>
+        </w:rPr>
+        <w:t xml:space="preserve"> basado en file </w:t>
+      </w:r>
+      <w:proofErr w:type="spellStart"/>
+      <w:r>
+        <w:rPr>
+          <w:rFonts w:ascii="Arial" w:eastAsia="Times New Roman" w:hAnsi="Arial" w:cs="Arial"/>
+          <w:color w:val="4A4A4A"/>
+          <w:sz w:val="21"/>
+          <w:szCs w:val="21"/>
+          <w:lang w:val="es-MX" w:eastAsia="es-MX"/>
+        </w:rPr>
+        <w:t>system</w:t>
+      </w:r>
+      <w:proofErr w:type="spellEnd"/>
     </w:p>
     <w:p>
       <w:pPr>
@@ -2954,6 +3995,8 @@
           <w:lang w:val="es-MX" w:eastAsia="es-MX"/>
         </w:rPr>
       </w:pPr>
+      <w:proofErr w:type="spellStart"/>
+      <w:proofErr w:type="gramStart"/>
       <w:r>
         <w:rPr>
           <w:rFonts w:ascii="Calibri" w:eastAsia="Times New Roman" w:hAnsi="Calibri" w:cs="Calibri"/>
@@ -2966,6 +4009,7 @@
         </w:rPr>
         <w:t>chunk</w:t>
       </w:r>
+      <w:proofErr w:type="spellEnd"/>
       <w:r>
         <w:rPr>
           <w:rFonts w:ascii="Calibri" w:eastAsia="Times New Roman" w:hAnsi="Calibri" w:cs="Calibri"/>
@@ -2974,7 +4018,18 @@
           <w:szCs w:val="21"/>
           <w:lang w:val="es-MX" w:eastAsia="es-MX"/>
         </w:rPr>
-        <w:t>.- pedazo de código</w:t>
+        <w:t>.-</w:t>
+      </w:r>
+      <w:proofErr w:type="gramEnd"/>
+      <w:r>
+        <w:rPr>
+          <w:rFonts w:ascii="Calibri" w:eastAsia="Times New Roman" w:hAnsi="Calibri" w:cs="Calibri"/>
+          <w:color w:val="4A4A4A"/>
+          <w:sz w:val="21"/>
+          <w:szCs w:val="21"/>
+          <w:lang w:val="es-MX" w:eastAsia="es-MX"/>
+        </w:rPr>
+        <w:t xml:space="preserve"> pedazo de código</w:t>
       </w:r>
     </w:p>
     <w:p>
@@ -2988,6 +4043,7 @@
           <w:lang w:val="es-MX" w:eastAsia="es-MX"/>
         </w:rPr>
       </w:pPr>
+      <w:proofErr w:type="gramStart"/>
       <w:r>
         <w:rPr>
           <w:rFonts w:ascii="Calibri" w:eastAsia="Times New Roman" w:hAnsi="Calibri" w:cs="Calibri"/>
@@ -3008,8 +4064,53 @@
           <w:szCs w:val="21"/>
           <w:lang w:val="es-MX" w:eastAsia="es-MX"/>
         </w:rPr>
-        <w:t>.- Client Side Rendering</w:t>
-      </w:r>
+        <w:t>.-</w:t>
+      </w:r>
+      <w:proofErr w:type="gramEnd"/>
+      <w:r>
+        <w:rPr>
+          <w:rFonts w:ascii="Calibri" w:eastAsia="Times New Roman" w:hAnsi="Calibri" w:cs="Calibri"/>
+          <w:color w:val="4A4A4A"/>
+          <w:sz w:val="21"/>
+          <w:szCs w:val="21"/>
+          <w:lang w:val="es-MX" w:eastAsia="es-MX"/>
+        </w:rPr>
+        <w:t xml:space="preserve"> Client </w:t>
+      </w:r>
+      <w:proofErr w:type="spellStart"/>
+      <w:r>
+        <w:rPr>
+          <w:rFonts w:ascii="Calibri" w:eastAsia="Times New Roman" w:hAnsi="Calibri" w:cs="Calibri"/>
+          <w:color w:val="4A4A4A"/>
+          <w:sz w:val="21"/>
+          <w:szCs w:val="21"/>
+          <w:lang w:val="es-MX" w:eastAsia="es-MX"/>
+        </w:rPr>
+        <w:t>Side</w:t>
+      </w:r>
+      <w:proofErr w:type="spellEnd"/>
+      <w:r>
+        <w:rPr>
+          <w:rFonts w:ascii="Calibri" w:eastAsia="Times New Roman" w:hAnsi="Calibri" w:cs="Calibri"/>
+          <w:color w:val="4A4A4A"/>
+          <w:sz w:val="21"/>
+          <w:szCs w:val="21"/>
+          <w:lang w:val="es-MX" w:eastAsia="es-MX"/>
+        </w:rPr>
+        <w:t xml:space="preserve"> </w:t>
+      </w:r>
+      <w:proofErr w:type="spellStart"/>
+      <w:r>
+        <w:rPr>
+          <w:rFonts w:ascii="Calibri" w:eastAsia="Times New Roman" w:hAnsi="Calibri" w:cs="Calibri"/>
+          <w:color w:val="4A4A4A"/>
+          <w:sz w:val="21"/>
+          <w:szCs w:val="21"/>
+          <w:lang w:val="es-MX" w:eastAsia="es-MX"/>
+        </w:rPr>
+        <w:t>Rendering</w:t>
+      </w:r>
+      <w:proofErr w:type="spellEnd"/>
     </w:p>
     <w:p>
       <w:pPr>
@@ -3022,6 +4123,7 @@
           <w:lang w:val="en-US" w:eastAsia="es-MX"/>
         </w:rPr>
       </w:pPr>
+      <w:proofErr w:type="gramStart"/>
       <w:r>
         <w:rPr>
           <w:rFonts w:ascii="Calibri" w:eastAsia="Times New Roman" w:hAnsi="Calibri" w:cs="Calibri"/>
@@ -3042,7 +4144,18 @@
           <w:szCs w:val="21"/>
           <w:lang w:val="en-US" w:eastAsia="es-MX"/>
         </w:rPr>
-        <w:t>.- Server Side Rendering</w:t>
+        <w:t>.-</w:t>
+      </w:r>
+      <w:proofErr w:type="gramEnd"/>
+      <w:r>
+        <w:rPr>
+          <w:rFonts w:ascii="Calibri" w:eastAsia="Times New Roman" w:hAnsi="Calibri" w:cs="Calibri"/>
+          <w:color w:val="4A4A4A"/>
+          <w:sz w:val="21"/>
+          <w:szCs w:val="21"/>
+          <w:lang w:val="en-US" w:eastAsia="es-MX"/>
+        </w:rPr>
+        <w:t xml:space="preserve"> Server Side Rendering</w:t>
       </w:r>
     </w:p>
     <w:p>
@@ -3064,7 +4177,29 @@
           <w:szCs w:val="21"/>
           <w:lang w:val="en-US" w:eastAsia="es-MX"/>
         </w:rPr>
-        <w:t>&lt;h4&gt;Apuntes&lt;/h4&gt;</w:t>
+        <w:t>&lt;h4&gt;</w:t>
+      </w:r>
+      <w:proofErr w:type="spellStart"/>
+      <w:r>
+        <w:rPr>
+          <w:rFonts w:ascii="Calibri" w:eastAsia="Times New Roman" w:hAnsi="Calibri" w:cs="Calibri"/>
+          <w:color w:val="4A4A4A"/>
+          <w:sz w:val="21"/>
+          <w:szCs w:val="21"/>
+          <w:lang w:val="en-US" w:eastAsia="es-MX"/>
+        </w:rPr>
+        <w:t>Apuntes</w:t>
+      </w:r>
+      <w:proofErr w:type="spellEnd"/>
+      <w:r>
+        <w:rPr>
+          <w:rFonts w:ascii="Calibri" w:eastAsia="Times New Roman" w:hAnsi="Calibri" w:cs="Calibri"/>
+          <w:color w:val="4A4A4A"/>
+          <w:sz w:val="21"/>
+          <w:szCs w:val="21"/>
+          <w:lang w:val="en-US" w:eastAsia="es-MX"/>
+        </w:rPr>
+        <w:t>&lt;/h4&gt;</w:t>
       </w:r>
     </w:p>
     <w:p>
@@ -3206,8 +4341,20 @@
           <w:szCs w:val="21"/>
           <w:lang w:val="en-US" w:eastAsia="es-MX"/>
         </w:rPr>
-        <w:t>// desarrollo</w:t>
-      </w:r>
+        <w:t xml:space="preserve">// </w:t>
+      </w:r>
+      <w:proofErr w:type="spellStart"/>
+      <w:r>
+        <w:rPr>
+          <w:rFonts w:ascii="Calibri" w:eastAsia="Times New Roman" w:hAnsi="Calibri" w:cs="Calibri"/>
+          <w:color w:val="75715E"/>
+          <w:sz w:val="21"/>
+          <w:szCs w:val="21"/>
+          <w:lang w:val="en-US" w:eastAsia="es-MX"/>
+        </w:rPr>
+        <w:t>desarrollo</w:t>
+      </w:r>
+      <w:proofErr w:type="spellEnd"/>
     </w:p>
     <w:p>
       <w:pPr>
@@ -3453,6 +4600,7 @@
         </w:rPr>
         <w:t>Al momento de compilar separa el código con la técnica </w:t>
       </w:r>
+      <w:proofErr w:type="spellStart"/>
       <w:r>
         <w:rPr>
           <w:rFonts w:ascii="Calibri" w:eastAsia="Times New Roman" w:hAnsi="Calibri" w:cs="Calibri"/>
@@ -3463,17 +4611,154 @@
           <w:szCs w:val="21"/>
           <w:lang w:val="es-MX" w:eastAsia="es-MX"/>
         </w:rPr>
-        <w:t>code splitting</w:t>
-      </w:r>
+        <w:t>code</w:t>
+      </w:r>
+      <w:proofErr w:type="spellEnd"/>
       <w:r>
         <w:rPr>
           <w:rFonts w:ascii="Calibri" w:eastAsia="Times New Roman" w:hAnsi="Calibri" w:cs="Calibri"/>
-          <w:color w:val="4A4A4A"/>
-          <w:sz w:val="21"/>
-          <w:szCs w:val="21"/>
-          <w:lang w:val="es-MX" w:eastAsia="es-MX"/>
-        </w:rPr>
-        <w:t>. Ademas de aplicar hashes a los assets. Ademas que para cada pagina generara un chunk especifico y mantendrá el código que se usara durante toda la aplicación</w:t>
+          <w:b/>
+          <w:bCs/>
+          <w:color w:val="4A4A4A"/>
+          <w:sz w:val="21"/>
+          <w:szCs w:val="21"/>
+          <w:lang w:val="es-MX" w:eastAsia="es-MX"/>
+        </w:rPr>
+        <w:t xml:space="preserve"> </w:t>
+      </w:r>
+      <w:proofErr w:type="spellStart"/>
+      <w:r>
+        <w:rPr>
+          <w:rFonts w:ascii="Calibri" w:eastAsia="Times New Roman" w:hAnsi="Calibri" w:cs="Calibri"/>
+          <w:b/>
+          <w:bCs/>
+          <w:color w:val="4A4A4A"/>
+          <w:sz w:val="21"/>
+          <w:szCs w:val="21"/>
+          <w:lang w:val="es-MX" w:eastAsia="es-MX"/>
+        </w:rPr>
+        <w:t>splitting</w:t>
+      </w:r>
+      <w:proofErr w:type="spellEnd"/>
+      <w:r>
+        <w:rPr>
+          <w:rFonts w:ascii="Calibri" w:eastAsia="Times New Roman" w:hAnsi="Calibri" w:cs="Calibri"/>
+          <w:color w:val="4A4A4A"/>
+          <w:sz w:val="21"/>
+          <w:szCs w:val="21"/>
+          <w:lang w:val="es-MX" w:eastAsia="es-MX"/>
+        </w:rPr>
+        <w:t xml:space="preserve">. </w:t>
+      </w:r>
+      <w:proofErr w:type="spellStart"/>
+      <w:r>
+        <w:rPr>
+          <w:rFonts w:ascii="Calibri" w:eastAsia="Times New Roman" w:hAnsi="Calibri" w:cs="Calibri"/>
+          <w:color w:val="4A4A4A"/>
+          <w:sz w:val="21"/>
+          <w:szCs w:val="21"/>
+          <w:lang w:val="es-MX" w:eastAsia="es-MX"/>
+        </w:rPr>
+        <w:t>Ademas</w:t>
+      </w:r>
+      <w:proofErr w:type="spellEnd"/>
+      <w:r>
+        <w:rPr>
+          <w:rFonts w:ascii="Calibri" w:eastAsia="Times New Roman" w:hAnsi="Calibri" w:cs="Calibri"/>
+          <w:color w:val="4A4A4A"/>
+          <w:sz w:val="21"/>
+          <w:szCs w:val="21"/>
+          <w:lang w:val="es-MX" w:eastAsia="es-MX"/>
+        </w:rPr>
+        <w:t xml:space="preserve"> de aplicar hashes a los </w:t>
+      </w:r>
+      <w:proofErr w:type="spellStart"/>
+      <w:r>
+        <w:rPr>
+          <w:rFonts w:ascii="Calibri" w:eastAsia="Times New Roman" w:hAnsi="Calibri" w:cs="Calibri"/>
+          <w:color w:val="4A4A4A"/>
+          <w:sz w:val="21"/>
+          <w:szCs w:val="21"/>
+          <w:lang w:val="es-MX" w:eastAsia="es-MX"/>
+        </w:rPr>
+        <w:t>assets</w:t>
+      </w:r>
+      <w:proofErr w:type="spellEnd"/>
+      <w:r>
+        <w:rPr>
+          <w:rFonts w:ascii="Calibri" w:eastAsia="Times New Roman" w:hAnsi="Calibri" w:cs="Calibri"/>
+          <w:color w:val="4A4A4A"/>
+          <w:sz w:val="21"/>
+          <w:szCs w:val="21"/>
+          <w:lang w:val="es-MX" w:eastAsia="es-MX"/>
+        </w:rPr>
+        <w:t xml:space="preserve">. </w:t>
+      </w:r>
+      <w:proofErr w:type="spellStart"/>
+      <w:r>
+        <w:rPr>
+          <w:rFonts w:ascii="Calibri" w:eastAsia="Times New Roman" w:hAnsi="Calibri" w:cs="Calibri"/>
+          <w:color w:val="4A4A4A"/>
+          <w:sz w:val="21"/>
+          <w:szCs w:val="21"/>
+          <w:lang w:val="es-MX" w:eastAsia="es-MX"/>
+        </w:rPr>
+        <w:t>Ademas</w:t>
+      </w:r>
+      <w:proofErr w:type="spellEnd"/>
+      <w:r>
+        <w:rPr>
+          <w:rFonts w:ascii="Calibri" w:eastAsia="Times New Roman" w:hAnsi="Calibri" w:cs="Calibri"/>
+          <w:color w:val="4A4A4A"/>
+          <w:sz w:val="21"/>
+          <w:szCs w:val="21"/>
+          <w:lang w:val="es-MX" w:eastAsia="es-MX"/>
+        </w:rPr>
+        <w:t xml:space="preserve"> que para cada </w:t>
+      </w:r>
+      <w:proofErr w:type="spellStart"/>
+      <w:r>
+        <w:rPr>
+          <w:rFonts w:ascii="Calibri" w:eastAsia="Times New Roman" w:hAnsi="Calibri" w:cs="Calibri"/>
+          <w:color w:val="4A4A4A"/>
+          <w:sz w:val="21"/>
+          <w:szCs w:val="21"/>
+          <w:lang w:val="es-MX" w:eastAsia="es-MX"/>
+        </w:rPr>
+        <w:t>pagina</w:t>
+      </w:r>
+      <w:proofErr w:type="spellEnd"/>
+      <w:r>
+        <w:rPr>
+          <w:rFonts w:ascii="Calibri" w:eastAsia="Times New Roman" w:hAnsi="Calibri" w:cs="Calibri"/>
+          <w:color w:val="4A4A4A"/>
+          <w:sz w:val="21"/>
+          <w:szCs w:val="21"/>
+          <w:lang w:val="es-MX" w:eastAsia="es-MX"/>
+        </w:rPr>
+        <w:t xml:space="preserve"> generara un </w:t>
+      </w:r>
+      <w:proofErr w:type="spellStart"/>
+      <w:r>
+        <w:rPr>
+          <w:rFonts w:ascii="Calibri" w:eastAsia="Times New Roman" w:hAnsi="Calibri" w:cs="Calibri"/>
+          <w:color w:val="4A4A4A"/>
+          <w:sz w:val="21"/>
+          <w:szCs w:val="21"/>
+          <w:lang w:val="es-MX" w:eastAsia="es-MX"/>
+        </w:rPr>
+        <w:t>chunk</w:t>
+      </w:r>
+      <w:proofErr w:type="spellEnd"/>
+      <w:r>
+        <w:rPr>
+          <w:rFonts w:ascii="Calibri" w:eastAsia="Times New Roman" w:hAnsi="Calibri" w:cs="Calibri"/>
+          <w:color w:val="4A4A4A"/>
+          <w:sz w:val="21"/>
+          <w:szCs w:val="21"/>
+          <w:lang w:val="es-MX" w:eastAsia="es-MX"/>
+        </w:rPr>
+        <w:t xml:space="preserve"> especifico y mantendrá el código que se usara durante toda la aplicación</w:t>
       </w:r>
     </w:p>
     <w:p>
@@ -3553,8 +4838,130 @@
           <w:szCs w:val="21"/>
           <w:lang w:val="es-MX" w:eastAsia="es-MX"/>
         </w:rPr>
-        <w:t> Next.js aplica al bundle final diferentes optimizaciones como ser vendor files que hacen que no nos preocupemos de la configuración del proyecto. Ademas que nos da un mejor SEO por el server side rendering</w:t>
-      </w:r>
+        <w:t xml:space="preserve"> Next.js aplica al </w:t>
+      </w:r>
+      <w:proofErr w:type="spellStart"/>
+      <w:r>
+        <w:rPr>
+          <w:rFonts w:ascii="Calibri" w:eastAsia="Times New Roman" w:hAnsi="Calibri" w:cs="Calibri"/>
+          <w:color w:val="4A4A4A"/>
+          <w:sz w:val="21"/>
+          <w:szCs w:val="21"/>
+          <w:lang w:val="es-MX" w:eastAsia="es-MX"/>
+        </w:rPr>
+        <w:t>bundle</w:t>
+      </w:r>
+      <w:proofErr w:type="spellEnd"/>
+      <w:r>
+        <w:rPr>
+          <w:rFonts w:ascii="Calibri" w:eastAsia="Times New Roman" w:hAnsi="Calibri" w:cs="Calibri"/>
+          <w:color w:val="4A4A4A"/>
+          <w:sz w:val="21"/>
+          <w:szCs w:val="21"/>
+          <w:lang w:val="es-MX" w:eastAsia="es-MX"/>
+        </w:rPr>
+        <w:t xml:space="preserve"> final diferentes optimizaciones como ser </w:t>
+      </w:r>
+      <w:proofErr w:type="spellStart"/>
+      <w:r>
+        <w:rPr>
+          <w:rFonts w:ascii="Calibri" w:eastAsia="Times New Roman" w:hAnsi="Calibri" w:cs="Calibri"/>
+          <w:color w:val="4A4A4A"/>
+          <w:sz w:val="21"/>
+          <w:szCs w:val="21"/>
+          <w:lang w:val="es-MX" w:eastAsia="es-MX"/>
+        </w:rPr>
+        <w:t>vendor</w:t>
+      </w:r>
+      <w:proofErr w:type="spellEnd"/>
+      <w:r>
+        <w:rPr>
+          <w:rFonts w:ascii="Calibri" w:eastAsia="Times New Roman" w:hAnsi="Calibri" w:cs="Calibri"/>
+          <w:color w:val="4A4A4A"/>
+          <w:sz w:val="21"/>
+          <w:szCs w:val="21"/>
+          <w:lang w:val="es-MX" w:eastAsia="es-MX"/>
+        </w:rPr>
+        <w:t xml:space="preserve"> files que hacen que no nos preocupemos de la configuración del proyecto. </w:t>
+      </w:r>
+      <w:proofErr w:type="spellStart"/>
+      <w:r>
+        <w:rPr>
+          <w:rFonts w:ascii="Calibri" w:eastAsia="Times New Roman" w:hAnsi="Calibri" w:cs="Calibri"/>
+          <w:color w:val="4A4A4A"/>
+          <w:sz w:val="21"/>
+          <w:szCs w:val="21"/>
+          <w:lang w:val="es-MX" w:eastAsia="es-MX"/>
+        </w:rPr>
+        <w:t>Ademas</w:t>
+      </w:r>
+      <w:proofErr w:type="spellEnd"/>
+      <w:r>
+        <w:rPr>
+          <w:rFonts w:ascii="Calibri" w:eastAsia="Times New Roman" w:hAnsi="Calibri" w:cs="Calibri"/>
+          <w:color w:val="4A4A4A"/>
+          <w:sz w:val="21"/>
+          <w:szCs w:val="21"/>
+          <w:lang w:val="es-MX" w:eastAsia="es-MX"/>
+        </w:rPr>
+        <w:t xml:space="preserve"> que nos da un mejor SEO por el </w:t>
+      </w:r>
+      <w:proofErr w:type="gramStart"/>
+      <w:r>
+        <w:rPr>
+          <w:rFonts w:ascii="Calibri" w:eastAsia="Times New Roman" w:hAnsi="Calibri" w:cs="Calibri"/>
+          <w:color w:val="4A4A4A"/>
+          <w:sz w:val="21"/>
+          <w:szCs w:val="21"/>
+          <w:lang w:val="es-MX" w:eastAsia="es-MX"/>
+        </w:rPr>
+        <w:t>server</w:t>
+      </w:r>
+      <w:proofErr w:type="gramEnd"/>
+      <w:r>
+        <w:rPr>
+          <w:rFonts w:ascii="Calibri" w:eastAsia="Times New Roman" w:hAnsi="Calibri" w:cs="Calibri"/>
+          <w:color w:val="4A4A4A"/>
+          <w:sz w:val="21"/>
+          <w:szCs w:val="21"/>
+          <w:lang w:val="es-MX" w:eastAsia="es-MX"/>
+        </w:rPr>
+        <w:t xml:space="preserve"> </w:t>
+      </w:r>
+      <w:proofErr w:type="spellStart"/>
+      <w:r>
+        <w:rPr>
+          <w:rFonts w:ascii="Calibri" w:eastAsia="Times New Roman" w:hAnsi="Calibri" w:cs="Calibri"/>
+          <w:color w:val="4A4A4A"/>
+          <w:sz w:val="21"/>
+          <w:szCs w:val="21"/>
+          <w:lang w:val="es-MX" w:eastAsia="es-MX"/>
+        </w:rPr>
+        <w:t>side</w:t>
+      </w:r>
+      <w:proofErr w:type="spellEnd"/>
+      <w:r>
+        <w:rPr>
+          <w:rFonts w:ascii="Calibri" w:eastAsia="Times New Roman" w:hAnsi="Calibri" w:cs="Calibri"/>
+          <w:color w:val="4A4A4A"/>
+          <w:sz w:val="21"/>
+          <w:szCs w:val="21"/>
+          <w:lang w:val="es-MX" w:eastAsia="es-MX"/>
+        </w:rPr>
+        <w:t xml:space="preserve"> </w:t>
+      </w:r>
+      <w:proofErr w:type="spellStart"/>
+      <w:r>
+        <w:rPr>
+          <w:rFonts w:ascii="Calibri" w:eastAsia="Times New Roman" w:hAnsi="Calibri" w:cs="Calibri"/>
+          <w:color w:val="4A4A4A"/>
+          <w:sz w:val="21"/>
+          <w:szCs w:val="21"/>
+          <w:lang w:val="es-MX" w:eastAsia="es-MX"/>
+        </w:rPr>
+        <w:t>rendering</w:t>
+      </w:r>
+      <w:proofErr w:type="spellEnd"/>
       <w:r>
         <w:rPr>
           <w:rFonts w:ascii="Calibri" w:eastAsia="Times New Roman" w:hAnsi="Calibri" w:cs="Calibri"/>
@@ -3593,27 +5000,125 @@
           <w:color w:val="4A4A4A"/>
           <w:shd w:val="clear" w:color="auto" w:fill="FFFFFF"/>
         </w:rPr>
-        <w:t>Una de las mejores cosas que trae next por defecto es este tipo de configuración para producción, tanto el manejo de assets como la generación de bundles y por sobre todo su sistema de SSR y Prefetching de los componentes de cada página.</w:t>
+        <w:t xml:space="preserve">Una de las mejores cosas que trae </w:t>
+      </w:r>
+      <w:proofErr w:type="spellStart"/>
+      <w:r>
+        <w:rPr>
+          <w:rFonts w:ascii="Arial" w:hAnsi="Arial" w:cs="Arial"/>
+          <w:color w:val="4A4A4A"/>
+          <w:shd w:val="clear" w:color="auto" w:fill="FFFFFF"/>
+        </w:rPr>
+        <w:t>next</w:t>
+      </w:r>
+      <w:proofErr w:type="spellEnd"/>
+      <w:r>
+        <w:rPr>
+          <w:rFonts w:ascii="Arial" w:hAnsi="Arial" w:cs="Arial"/>
+          <w:color w:val="4A4A4A"/>
+          <w:shd w:val="clear" w:color="auto" w:fill="FFFFFF"/>
+        </w:rPr>
+        <w:t xml:space="preserve"> por defecto es este tipo de configuración para producción, tanto el manejo de </w:t>
+      </w:r>
+      <w:proofErr w:type="spellStart"/>
+      <w:r>
+        <w:rPr>
+          <w:rFonts w:ascii="Arial" w:hAnsi="Arial" w:cs="Arial"/>
+          <w:color w:val="4A4A4A"/>
+          <w:shd w:val="clear" w:color="auto" w:fill="FFFFFF"/>
+        </w:rPr>
+        <w:t>assets</w:t>
+      </w:r>
+      <w:proofErr w:type="spellEnd"/>
+      <w:r>
+        <w:rPr>
+          <w:rFonts w:ascii="Arial" w:hAnsi="Arial" w:cs="Arial"/>
+          <w:color w:val="4A4A4A"/>
+          <w:shd w:val="clear" w:color="auto" w:fill="FFFFFF"/>
+        </w:rPr>
+        <w:t xml:space="preserve"> como la generación de </w:t>
+      </w:r>
+      <w:proofErr w:type="spellStart"/>
+      <w:r>
+        <w:rPr>
+          <w:rFonts w:ascii="Arial" w:hAnsi="Arial" w:cs="Arial"/>
+          <w:color w:val="4A4A4A"/>
+          <w:shd w:val="clear" w:color="auto" w:fill="FFFFFF"/>
+        </w:rPr>
+        <w:t>bundles</w:t>
+      </w:r>
+      <w:proofErr w:type="spellEnd"/>
+      <w:r>
+        <w:rPr>
+          <w:rFonts w:ascii="Arial" w:hAnsi="Arial" w:cs="Arial"/>
+          <w:color w:val="4A4A4A"/>
+          <w:shd w:val="clear" w:color="auto" w:fill="FFFFFF"/>
+        </w:rPr>
+        <w:t xml:space="preserve"> y por sobre todo su sistema de SSR y </w:t>
+      </w:r>
+      <w:proofErr w:type="spellStart"/>
+      <w:r>
+        <w:rPr>
+          <w:rFonts w:ascii="Arial" w:hAnsi="Arial" w:cs="Arial"/>
+          <w:color w:val="4A4A4A"/>
+          <w:shd w:val="clear" w:color="auto" w:fill="FFFFFF"/>
+        </w:rPr>
+        <w:t>Prefetching</w:t>
+      </w:r>
+      <w:proofErr w:type="spellEnd"/>
+      <w:r>
+        <w:rPr>
+          <w:rFonts w:ascii="Arial" w:hAnsi="Arial" w:cs="Arial"/>
+          <w:color w:val="4A4A4A"/>
+          <w:shd w:val="clear" w:color="auto" w:fill="FFFFFF"/>
+        </w:rPr>
+        <w:t xml:space="preserve"> de los componentes de cada página.</w:t>
       </w:r>
     </w:p>
     <w:p>
       <w:pPr>
         <w:spacing w:before="0" w:after="0" w:line="240" w:lineRule="auto"/>
         <w:rPr>
-          <w:rFonts w:ascii="Calibri" w:eastAsia="Times New Roman" w:hAnsi="Calibri" w:cs="Calibri"/>
-          <w:color w:val="4A4A4A"/>
-          <w:sz w:val="21"/>
-          <w:szCs w:val="21"/>
-          <w:lang w:val="es-MX" w:eastAsia="es-MX"/>
-        </w:rPr>
-      </w:pPr>
-      <w:r>
-        <w:rPr>
           <w:rFonts w:ascii="Arial" w:hAnsi="Arial" w:cs="Arial"/>
           <w:color w:val="4A4A4A"/>
           <w:shd w:val="clear" w:color="auto" w:fill="FFFFFF"/>
         </w:rPr>
-        <w:t xml:space="preserve">Ah pero mira, Next.js es el APACHE de React. </w:t>
+      </w:pPr>
+      <w:proofErr w:type="gramStart"/>
+      <w:r>
+        <w:rPr>
+          <w:rFonts w:ascii="Arial" w:hAnsi="Arial" w:cs="Arial"/>
+          <w:color w:val="4A4A4A"/>
+          <w:shd w:val="clear" w:color="auto" w:fill="FFFFFF"/>
+        </w:rPr>
+        <w:t>Ah</w:t>
+      </w:r>
+      <w:proofErr w:type="gramEnd"/>
+      <w:r>
+        <w:rPr>
+          <w:rFonts w:ascii="Arial" w:hAnsi="Arial" w:cs="Arial"/>
+          <w:color w:val="4A4A4A"/>
+          <w:shd w:val="clear" w:color="auto" w:fill="FFFFFF"/>
+        </w:rPr>
+        <w:t xml:space="preserve"> pero mira, Next.js es el APACHE de </w:t>
+      </w:r>
+      <w:proofErr w:type="spellStart"/>
+      <w:r>
+        <w:rPr>
+          <w:rFonts w:ascii="Arial" w:hAnsi="Arial" w:cs="Arial"/>
+          <w:color w:val="4A4A4A"/>
+          <w:shd w:val="clear" w:color="auto" w:fill="FFFFFF"/>
+        </w:rPr>
+        <w:t>React</w:t>
+      </w:r>
+      <w:proofErr w:type="spellEnd"/>
+      <w:r>
+        <w:rPr>
+          <w:rFonts w:ascii="Arial" w:hAnsi="Arial" w:cs="Arial"/>
+          <w:color w:val="4A4A4A"/>
+          <w:shd w:val="clear" w:color="auto" w:fill="FFFFFF"/>
+        </w:rPr>
+        <w:t xml:space="preserve">. </w:t>
       </w:r>
       <w:r>
         <w:rPr>
@@ -3630,6 +5135,2530 @@
           <w:shd w:val="clear" w:color="auto" w:fill="FFFFFF"/>
         </w:rPr>
         <w:t>️</w:t>
+      </w:r>
+    </w:p>
+    <w:p>
+      <w:pPr>
+        <w:spacing w:before="0" w:after="0" w:line="240" w:lineRule="auto"/>
+        <w:rPr>
+          <w:rFonts w:ascii="Arial" w:hAnsi="Arial" w:cs="Arial"/>
+          <w:color w:val="4A4A4A"/>
+          <w:shd w:val="clear" w:color="auto" w:fill="FFFFFF"/>
+        </w:rPr>
+      </w:pPr>
+    </w:p>
+    <w:p>
+      <w:pPr>
+        <w:spacing w:before="0" w:after="0" w:line="240" w:lineRule="auto"/>
+        <w:rPr>
+          <w:rFonts w:ascii="Arial" w:hAnsi="Arial" w:cs="Arial"/>
+          <w:color w:val="4A4A4A"/>
+          <w:shd w:val="clear" w:color="auto" w:fill="FFFFFF"/>
+        </w:rPr>
+      </w:pPr>
+    </w:p>
+    <w:p>
+      <w:pPr>
+        <w:pStyle w:val="Ttulo1"/>
+      </w:pPr>
+      <w:r>
+        <w:t>#UnderTheHood páginas: pre rendering de páginas</w:t>
+      </w:r>
+    </w:p>
+    <w:p>
+      <w:pPr>
+        <w:shd w:val="clear" w:color="auto" w:fill="FFFFFF"/>
+        <w:spacing w:before="0" w:after="0" w:line="240" w:lineRule="auto"/>
+        <w:jc w:val="both"/>
+        <w:rPr>
+          <w:rFonts w:ascii="Arial" w:eastAsia="Times New Roman" w:hAnsi="Arial" w:cs="Arial"/>
+          <w:color w:val="4A4A4A"/>
+          <w:sz w:val="21"/>
+          <w:szCs w:val="21"/>
+          <w:lang w:val="es-MX" w:eastAsia="es-MX"/>
+        </w:rPr>
+      </w:pPr>
+      <w:r>
+        <w:rPr>
+          <w:rFonts w:ascii="Arial" w:eastAsia="Times New Roman" w:hAnsi="Arial" w:cs="Arial"/>
+          <w:color w:val="4A4A4A"/>
+          <w:sz w:val="21"/>
+          <w:szCs w:val="21"/>
+          <w:lang w:val="es-MX" w:eastAsia="es-MX"/>
+        </w:rPr>
+        <w:t xml:space="preserve">Viendo el código fuente se sabe que se hace un </w:t>
+      </w:r>
+      <w:proofErr w:type="spellStart"/>
+      <w:r>
+        <w:rPr>
+          <w:rFonts w:ascii="Arial" w:eastAsia="Times New Roman" w:hAnsi="Arial" w:cs="Arial"/>
+          <w:color w:val="4A4A4A"/>
+          <w:sz w:val="21"/>
+          <w:szCs w:val="21"/>
+          <w:lang w:val="es-MX" w:eastAsia="es-MX"/>
+        </w:rPr>
+        <w:t>pre-render</w:t>
+      </w:r>
+      <w:proofErr w:type="spellEnd"/>
+      <w:r>
+        <w:rPr>
+          <w:rFonts w:ascii="Arial" w:eastAsia="Times New Roman" w:hAnsi="Arial" w:cs="Arial"/>
+          <w:color w:val="4A4A4A"/>
+          <w:sz w:val="21"/>
+          <w:szCs w:val="21"/>
+          <w:lang w:val="es-MX" w:eastAsia="es-MX"/>
+        </w:rPr>
+        <w:t xml:space="preserve">, en aplicaciones construidas con </w:t>
+      </w:r>
+      <w:proofErr w:type="spellStart"/>
+      <w:r>
+        <w:rPr>
+          <w:rFonts w:ascii="Arial" w:eastAsia="Times New Roman" w:hAnsi="Arial" w:cs="Arial"/>
+          <w:color w:val="4A4A4A"/>
+          <w:sz w:val="21"/>
+          <w:szCs w:val="21"/>
+          <w:lang w:val="es-MX" w:eastAsia="es-MX"/>
+        </w:rPr>
+        <w:t>create</w:t>
+      </w:r>
+      <w:proofErr w:type="spellEnd"/>
+      <w:r>
+        <w:rPr>
+          <w:rFonts w:ascii="Arial" w:eastAsia="Times New Roman" w:hAnsi="Arial" w:cs="Arial"/>
+          <w:color w:val="4A4A4A"/>
+          <w:sz w:val="21"/>
+          <w:szCs w:val="21"/>
+          <w:lang w:val="es-MX" w:eastAsia="es-MX"/>
+        </w:rPr>
+        <w:t>-</w:t>
+      </w:r>
+      <w:proofErr w:type="spellStart"/>
+      <w:r>
+        <w:rPr>
+          <w:rFonts w:ascii="Arial" w:eastAsia="Times New Roman" w:hAnsi="Arial" w:cs="Arial"/>
+          <w:color w:val="4A4A4A"/>
+          <w:sz w:val="21"/>
+          <w:szCs w:val="21"/>
+          <w:lang w:val="es-MX" w:eastAsia="es-MX"/>
+        </w:rPr>
+        <w:t>react</w:t>
+      </w:r>
+      <w:proofErr w:type="spellEnd"/>
+      <w:r>
+        <w:rPr>
+          <w:rFonts w:ascii="Arial" w:eastAsia="Times New Roman" w:hAnsi="Arial" w:cs="Arial"/>
+          <w:color w:val="4A4A4A"/>
+          <w:sz w:val="21"/>
+          <w:szCs w:val="21"/>
+          <w:lang w:val="es-MX" w:eastAsia="es-MX"/>
+        </w:rPr>
+        <w:t>-</w:t>
+      </w:r>
+      <w:proofErr w:type="gramStart"/>
+      <w:r>
+        <w:rPr>
+          <w:rFonts w:ascii="Arial" w:eastAsia="Times New Roman" w:hAnsi="Arial" w:cs="Arial"/>
+          <w:color w:val="4A4A4A"/>
+          <w:sz w:val="21"/>
+          <w:szCs w:val="21"/>
+          <w:lang w:val="es-MX" w:eastAsia="es-MX"/>
+        </w:rPr>
+        <w:t>app</w:t>
+      </w:r>
+      <w:proofErr w:type="gramEnd"/>
+      <w:r>
+        <w:rPr>
+          <w:rFonts w:ascii="Arial" w:eastAsia="Times New Roman" w:hAnsi="Arial" w:cs="Arial"/>
+          <w:color w:val="4A4A4A"/>
+          <w:sz w:val="21"/>
+          <w:szCs w:val="21"/>
+          <w:lang w:val="es-MX" w:eastAsia="es-MX"/>
+        </w:rPr>
+        <w:t xml:space="preserve"> solo se puede ver una etiqueta en el </w:t>
+      </w:r>
+      <w:proofErr w:type="spellStart"/>
+      <w:r>
+        <w:rPr>
+          <w:rFonts w:ascii="Arial" w:eastAsia="Times New Roman" w:hAnsi="Arial" w:cs="Arial"/>
+          <w:color w:val="4A4A4A"/>
+          <w:sz w:val="21"/>
+          <w:szCs w:val="21"/>
+          <w:lang w:val="es-MX" w:eastAsia="es-MX"/>
+        </w:rPr>
+        <w:t>body</w:t>
+      </w:r>
+      <w:proofErr w:type="spellEnd"/>
+      <w:r>
+        <w:rPr>
+          <w:rFonts w:ascii="Arial" w:eastAsia="Times New Roman" w:hAnsi="Arial" w:cs="Arial"/>
+          <w:color w:val="4A4A4A"/>
+          <w:sz w:val="21"/>
+          <w:szCs w:val="21"/>
+          <w:lang w:val="es-MX" w:eastAsia="es-MX"/>
+        </w:rPr>
+        <w:t>:</w:t>
+      </w:r>
+    </w:p>
+    <w:p>
+      <w:pPr>
+        <w:shd w:val="clear" w:color="auto" w:fill="333333"/>
+        <w:tabs>
+          <w:tab w:val="left" w:pos="916"/>
+          <w:tab w:val="left" w:pos="1832"/>
+          <w:tab w:val="left" w:pos="2748"/>
+          <w:tab w:val="left" w:pos="3664"/>
+          <w:tab w:val="left" w:pos="4580"/>
+          <w:tab w:val="left" w:pos="5496"/>
+          <w:tab w:val="left" w:pos="6412"/>
+          <w:tab w:val="left" w:pos="7328"/>
+          <w:tab w:val="left" w:pos="8244"/>
+          <w:tab w:val="left" w:pos="9160"/>
+          <w:tab w:val="left" w:pos="10076"/>
+          <w:tab w:val="left" w:pos="10992"/>
+          <w:tab w:val="left" w:pos="11908"/>
+          <w:tab w:val="left" w:pos="12824"/>
+          <w:tab w:val="left" w:pos="13740"/>
+          <w:tab w:val="left" w:pos="14656"/>
+        </w:tabs>
+        <w:spacing w:before="0" w:after="0" w:line="240" w:lineRule="auto"/>
+        <w:jc w:val="both"/>
+        <w:rPr>
+          <w:rFonts w:ascii="Courier New" w:eastAsia="Times New Roman" w:hAnsi="Courier New" w:cs="Courier New"/>
+          <w:color w:val="FFFFFF"/>
+          <w:sz w:val="21"/>
+          <w:szCs w:val="21"/>
+          <w:lang w:val="es-MX" w:eastAsia="es-MX"/>
+        </w:rPr>
+      </w:pPr>
+      <w:r>
+        <w:rPr>
+          <w:rFonts w:ascii="Courier New" w:eastAsia="Times New Roman" w:hAnsi="Courier New" w:cs="Courier New"/>
+          <w:b/>
+          <w:bCs/>
+          <w:color w:val="A6E22E"/>
+          <w:sz w:val="21"/>
+          <w:szCs w:val="21"/>
+          <w:lang w:val="es-MX" w:eastAsia="es-MX"/>
+        </w:rPr>
+        <w:t>&lt;</w:t>
+      </w:r>
+      <w:proofErr w:type="spellStart"/>
+      <w:r>
+        <w:rPr>
+          <w:rFonts w:ascii="Courier New" w:eastAsia="Times New Roman" w:hAnsi="Courier New" w:cs="Courier New"/>
+          <w:b/>
+          <w:bCs/>
+          <w:color w:val="A6E22E"/>
+          <w:sz w:val="21"/>
+          <w:szCs w:val="21"/>
+          <w:lang w:val="es-MX" w:eastAsia="es-MX"/>
+        </w:rPr>
+        <w:t>div</w:t>
+      </w:r>
+      <w:proofErr w:type="spellEnd"/>
+      <w:r>
+        <w:rPr>
+          <w:rFonts w:ascii="Courier New" w:eastAsia="Times New Roman" w:hAnsi="Courier New" w:cs="Courier New"/>
+          <w:b/>
+          <w:bCs/>
+          <w:color w:val="A6E22E"/>
+          <w:sz w:val="21"/>
+          <w:szCs w:val="21"/>
+          <w:lang w:val="es-MX" w:eastAsia="es-MX"/>
+        </w:rPr>
+        <w:t xml:space="preserve"> ="</w:t>
+      </w:r>
+      <w:proofErr w:type="spellStart"/>
+      <w:r>
+        <w:rPr>
+          <w:rFonts w:ascii="Courier New" w:eastAsia="Times New Roman" w:hAnsi="Courier New" w:cs="Courier New"/>
+          <w:b/>
+          <w:bCs/>
+          <w:color w:val="A6E22E"/>
+          <w:sz w:val="21"/>
+          <w:szCs w:val="21"/>
+          <w:lang w:val="es-MX" w:eastAsia="es-MX"/>
+        </w:rPr>
+        <w:t>root</w:t>
+      </w:r>
+      <w:proofErr w:type="spellEnd"/>
+      <w:r>
+        <w:rPr>
+          <w:rFonts w:ascii="Courier New" w:eastAsia="Times New Roman" w:hAnsi="Courier New" w:cs="Courier New"/>
+          <w:b/>
+          <w:bCs/>
+          <w:color w:val="A6E22E"/>
+          <w:sz w:val="21"/>
+          <w:szCs w:val="21"/>
+          <w:lang w:val="es-MX" w:eastAsia="es-MX"/>
+        </w:rPr>
+        <w:t>&gt;&lt;/</w:t>
+      </w:r>
+      <w:proofErr w:type="spellStart"/>
+      <w:r>
+        <w:rPr>
+          <w:rFonts w:ascii="Courier New" w:eastAsia="Times New Roman" w:hAnsi="Courier New" w:cs="Courier New"/>
+          <w:b/>
+          <w:bCs/>
+          <w:color w:val="A6E22E"/>
+          <w:sz w:val="21"/>
+          <w:szCs w:val="21"/>
+          <w:lang w:val="es-MX" w:eastAsia="es-MX"/>
+        </w:rPr>
+        <w:t>div</w:t>
+      </w:r>
+      <w:proofErr w:type="spellEnd"/>
+      <w:r>
+        <w:rPr>
+          <w:rFonts w:ascii="Courier New" w:eastAsia="Times New Roman" w:hAnsi="Courier New" w:cs="Courier New"/>
+          <w:b/>
+          <w:bCs/>
+          <w:color w:val="A6E22E"/>
+          <w:sz w:val="21"/>
+          <w:szCs w:val="21"/>
+          <w:lang w:val="es-MX" w:eastAsia="es-MX"/>
+        </w:rPr>
+        <w:t>&gt;</w:t>
+      </w:r>
+    </w:p>
+    <w:p>
+      <w:pPr>
+        <w:shd w:val="clear" w:color="auto" w:fill="FFFFFF"/>
+        <w:spacing w:before="0" w:after="0" w:line="240" w:lineRule="auto"/>
+        <w:jc w:val="both"/>
+        <w:rPr>
+          <w:rFonts w:ascii="Arial" w:eastAsia="Times New Roman" w:hAnsi="Arial" w:cs="Arial"/>
+          <w:color w:val="4A4A4A"/>
+          <w:sz w:val="21"/>
+          <w:szCs w:val="21"/>
+          <w:lang w:val="es-MX" w:eastAsia="es-MX"/>
+        </w:rPr>
+      </w:pPr>
+      <w:r>
+        <w:rPr>
+          <w:rFonts w:ascii="Arial" w:eastAsia="Times New Roman" w:hAnsi="Arial" w:cs="Arial"/>
+          <w:color w:val="4A4A4A"/>
+          <w:sz w:val="21"/>
+          <w:szCs w:val="21"/>
+          <w:lang w:val="es-MX" w:eastAsia="es-MX"/>
+        </w:rPr>
+        <w:t xml:space="preserve">(Firefox) </w:t>
+      </w:r>
+      <w:proofErr w:type="spellStart"/>
+      <w:r>
+        <w:rPr>
+          <w:rFonts w:ascii="Arial" w:eastAsia="Times New Roman" w:hAnsi="Arial" w:cs="Arial"/>
+          <w:color w:val="4A4A4A"/>
+          <w:sz w:val="21"/>
+          <w:szCs w:val="21"/>
+          <w:lang w:val="es-MX" w:eastAsia="es-MX"/>
+        </w:rPr>
+        <w:t>Cmd</w:t>
+      </w:r>
+      <w:proofErr w:type="spellEnd"/>
+      <w:r>
+        <w:rPr>
+          <w:rFonts w:ascii="Arial" w:eastAsia="Times New Roman" w:hAnsi="Arial" w:cs="Arial"/>
+          <w:color w:val="4A4A4A"/>
+          <w:sz w:val="21"/>
+          <w:szCs w:val="21"/>
+          <w:lang w:val="es-MX" w:eastAsia="es-MX"/>
+        </w:rPr>
+        <w:t xml:space="preserve"> + U, se abre la previsualización del código fuente y se puede ver que </w:t>
+      </w:r>
+      <w:proofErr w:type="spellStart"/>
+      <w:r>
+        <w:rPr>
+          <w:rFonts w:ascii="Arial" w:eastAsia="Times New Roman" w:hAnsi="Arial" w:cs="Arial"/>
+          <w:color w:val="4A4A4A"/>
+          <w:sz w:val="21"/>
+          <w:szCs w:val="21"/>
+          <w:lang w:val="es-MX" w:eastAsia="es-MX"/>
+        </w:rPr>
+        <w:t>Nextjs</w:t>
+      </w:r>
+      <w:proofErr w:type="spellEnd"/>
+      <w:r>
+        <w:rPr>
+          <w:rFonts w:ascii="Arial" w:eastAsia="Times New Roman" w:hAnsi="Arial" w:cs="Arial"/>
+          <w:color w:val="4A4A4A"/>
+          <w:sz w:val="21"/>
+          <w:szCs w:val="21"/>
+          <w:lang w:val="es-MX" w:eastAsia="es-MX"/>
+        </w:rPr>
+        <w:t xml:space="preserve"> renderiza todo nuestro contenido.</w:t>
+      </w:r>
+    </w:p>
+    <w:p>
+      <w:pPr>
+        <w:shd w:val="clear" w:color="auto" w:fill="FFFFFF"/>
+        <w:spacing w:before="0" w:after="0" w:line="240" w:lineRule="auto"/>
+        <w:jc w:val="both"/>
+        <w:rPr>
+          <w:rFonts w:ascii="Arial" w:eastAsia="Times New Roman" w:hAnsi="Arial" w:cs="Arial"/>
+          <w:color w:val="4A4A4A"/>
+          <w:sz w:val="21"/>
+          <w:szCs w:val="21"/>
+          <w:lang w:val="es-MX" w:eastAsia="es-MX"/>
+        </w:rPr>
+      </w:pPr>
+    </w:p>
+    <w:p>
+      <w:pPr>
+        <w:shd w:val="clear" w:color="auto" w:fill="FFFFFF"/>
+        <w:spacing w:before="0" w:after="0" w:line="240" w:lineRule="auto"/>
+        <w:jc w:val="both"/>
+        <w:rPr>
+          <w:rFonts w:ascii="Arial" w:hAnsi="Arial" w:cs="Arial"/>
+          <w:color w:val="4A4A4A"/>
+          <w:sz w:val="21"/>
+          <w:szCs w:val="21"/>
+          <w:shd w:val="clear" w:color="auto" w:fill="FFFFFF"/>
+        </w:rPr>
+      </w:pPr>
+      <w:r>
+        <w:rPr>
+          <w:rFonts w:ascii="Arial" w:hAnsi="Arial" w:cs="Arial"/>
+          <w:color w:val="4A4A4A"/>
+          <w:sz w:val="21"/>
+          <w:szCs w:val="21"/>
+          <w:shd w:val="clear" w:color="auto" w:fill="FFFFFF"/>
+        </w:rPr>
+        <w:t>El SSR (</w:t>
+      </w:r>
+      <w:proofErr w:type="gramStart"/>
+      <w:r>
+        <w:rPr>
+          <w:rFonts w:ascii="Arial" w:hAnsi="Arial" w:cs="Arial"/>
+          <w:color w:val="4A4A4A"/>
+          <w:sz w:val="21"/>
+          <w:szCs w:val="21"/>
+          <w:shd w:val="clear" w:color="auto" w:fill="FFFFFF"/>
+        </w:rPr>
+        <w:t>server</w:t>
+      </w:r>
+      <w:proofErr w:type="gramEnd"/>
+      <w:r>
+        <w:rPr>
+          <w:rFonts w:ascii="Arial" w:hAnsi="Arial" w:cs="Arial"/>
+          <w:color w:val="4A4A4A"/>
+          <w:sz w:val="21"/>
+          <w:szCs w:val="21"/>
+          <w:shd w:val="clear" w:color="auto" w:fill="FFFFFF"/>
+        </w:rPr>
+        <w:t xml:space="preserve"> </w:t>
+      </w:r>
+      <w:proofErr w:type="spellStart"/>
+      <w:r>
+        <w:rPr>
+          <w:rFonts w:ascii="Arial" w:hAnsi="Arial" w:cs="Arial"/>
+          <w:color w:val="4A4A4A"/>
+          <w:sz w:val="21"/>
+          <w:szCs w:val="21"/>
+          <w:shd w:val="clear" w:color="auto" w:fill="FFFFFF"/>
+        </w:rPr>
+        <w:t>side</w:t>
+      </w:r>
+      <w:proofErr w:type="spellEnd"/>
+      <w:r>
+        <w:rPr>
+          <w:rFonts w:ascii="Arial" w:hAnsi="Arial" w:cs="Arial"/>
+          <w:color w:val="4A4A4A"/>
+          <w:sz w:val="21"/>
+          <w:szCs w:val="21"/>
+          <w:shd w:val="clear" w:color="auto" w:fill="FFFFFF"/>
+        </w:rPr>
+        <w:t xml:space="preserve"> </w:t>
+      </w:r>
+      <w:proofErr w:type="spellStart"/>
+      <w:r>
+        <w:rPr>
+          <w:rFonts w:ascii="Arial" w:hAnsi="Arial" w:cs="Arial"/>
+          <w:color w:val="4A4A4A"/>
+          <w:sz w:val="21"/>
+          <w:szCs w:val="21"/>
+          <w:shd w:val="clear" w:color="auto" w:fill="FFFFFF"/>
+        </w:rPr>
+        <w:t>rendering</w:t>
+      </w:r>
+      <w:proofErr w:type="spellEnd"/>
+      <w:r>
+        <w:rPr>
+          <w:rFonts w:ascii="Arial" w:hAnsi="Arial" w:cs="Arial"/>
+          <w:color w:val="4A4A4A"/>
+          <w:sz w:val="21"/>
+          <w:szCs w:val="21"/>
+          <w:shd w:val="clear" w:color="auto" w:fill="FFFFFF"/>
+        </w:rPr>
+        <w:t xml:space="preserve">), todo viene </w:t>
+      </w:r>
+      <w:proofErr w:type="spellStart"/>
+      <w:r>
+        <w:rPr>
+          <w:rFonts w:ascii="Arial" w:hAnsi="Arial" w:cs="Arial"/>
+          <w:color w:val="4A4A4A"/>
+          <w:sz w:val="21"/>
+          <w:szCs w:val="21"/>
+          <w:shd w:val="clear" w:color="auto" w:fill="FFFFFF"/>
+        </w:rPr>
+        <w:t>prerenderizado</w:t>
+      </w:r>
+      <w:proofErr w:type="spellEnd"/>
+      <w:r>
+        <w:rPr>
+          <w:rFonts w:ascii="Arial" w:hAnsi="Arial" w:cs="Arial"/>
+          <w:color w:val="4A4A4A"/>
+          <w:sz w:val="21"/>
+          <w:szCs w:val="21"/>
+          <w:shd w:val="clear" w:color="auto" w:fill="FFFFFF"/>
+        </w:rPr>
+        <w:t xml:space="preserve"> desde el servidor y permite que la web sea </w:t>
+      </w:r>
+      <w:proofErr w:type="spellStart"/>
+      <w:r>
+        <w:rPr>
+          <w:rFonts w:ascii="Arial" w:hAnsi="Arial" w:cs="Arial"/>
+          <w:color w:val="4A4A4A"/>
+          <w:sz w:val="21"/>
+          <w:szCs w:val="21"/>
+          <w:shd w:val="clear" w:color="auto" w:fill="FFFFFF"/>
+        </w:rPr>
+        <w:t>indexable</w:t>
+      </w:r>
+      <w:proofErr w:type="spellEnd"/>
+      <w:r>
+        <w:rPr>
+          <w:rFonts w:ascii="Arial" w:hAnsi="Arial" w:cs="Arial"/>
+          <w:color w:val="4A4A4A"/>
+          <w:sz w:val="21"/>
+          <w:szCs w:val="21"/>
+          <w:shd w:val="clear" w:color="auto" w:fill="FFFFFF"/>
+        </w:rPr>
+        <w:t xml:space="preserve"> por los motores de </w:t>
+      </w:r>
+      <w:proofErr w:type="spellStart"/>
+      <w:r>
+        <w:rPr>
+          <w:rFonts w:ascii="Arial" w:hAnsi="Arial" w:cs="Arial"/>
+          <w:color w:val="4A4A4A"/>
+          <w:sz w:val="21"/>
+          <w:szCs w:val="21"/>
+          <w:shd w:val="clear" w:color="auto" w:fill="FFFFFF"/>
+        </w:rPr>
+        <w:t>busqueda</w:t>
+      </w:r>
+      <w:proofErr w:type="spellEnd"/>
+      <w:r>
+        <w:rPr>
+          <w:rFonts w:ascii="Arial" w:hAnsi="Arial" w:cs="Arial"/>
+          <w:color w:val="4A4A4A"/>
+          <w:sz w:val="21"/>
+          <w:szCs w:val="21"/>
+          <w:shd w:val="clear" w:color="auto" w:fill="FFFFFF"/>
+        </w:rPr>
+        <w:t xml:space="preserve"> (</w:t>
+      </w:r>
+      <w:proofErr w:type="spellStart"/>
+      <w:r>
+        <w:rPr>
+          <w:rFonts w:ascii="Arial" w:hAnsi="Arial" w:cs="Arial"/>
+          <w:color w:val="4A4A4A"/>
+          <w:sz w:val="21"/>
+          <w:szCs w:val="21"/>
+          <w:shd w:val="clear" w:color="auto" w:fill="FFFFFF"/>
+        </w:rPr>
+        <w:t>google</w:t>
+      </w:r>
+      <w:proofErr w:type="spellEnd"/>
+      <w:r>
+        <w:rPr>
+          <w:rFonts w:ascii="Arial" w:hAnsi="Arial" w:cs="Arial"/>
+          <w:color w:val="4A4A4A"/>
+          <w:sz w:val="21"/>
+          <w:szCs w:val="21"/>
+          <w:shd w:val="clear" w:color="auto" w:fill="FFFFFF"/>
+        </w:rPr>
+        <w:t>).</w:t>
+      </w:r>
+    </w:p>
+    <w:p>
+      <w:pPr>
+        <w:shd w:val="clear" w:color="auto" w:fill="FFFFFF"/>
+        <w:spacing w:before="0" w:after="0" w:line="240" w:lineRule="auto"/>
+        <w:jc w:val="both"/>
+        <w:rPr>
+          <w:rFonts w:ascii="Arial" w:hAnsi="Arial" w:cs="Arial"/>
+          <w:color w:val="4A4A4A"/>
+          <w:sz w:val="21"/>
+          <w:szCs w:val="21"/>
+          <w:shd w:val="clear" w:color="auto" w:fill="FFFFFF"/>
+        </w:rPr>
+      </w:pPr>
+    </w:p>
+    <w:p>
+      <w:pPr>
+        <w:shd w:val="clear" w:color="auto" w:fill="FFFFFF"/>
+        <w:spacing w:before="0" w:after="0" w:line="240" w:lineRule="auto"/>
+        <w:jc w:val="both"/>
+        <w:rPr>
+          <w:rFonts w:ascii="Arial" w:eastAsia="Times New Roman" w:hAnsi="Arial" w:cs="Arial"/>
+          <w:color w:val="4A4A4A"/>
+          <w:sz w:val="21"/>
+          <w:szCs w:val="21"/>
+          <w:lang w:val="es-MX" w:eastAsia="es-MX"/>
+        </w:rPr>
+      </w:pPr>
+      <w:r>
+        <w:rPr>
+          <w:rFonts w:ascii="Arial" w:eastAsia="Times New Roman" w:hAnsi="Arial" w:cs="Arial"/>
+          <w:color w:val="4A4A4A"/>
+          <w:sz w:val="21"/>
+          <w:szCs w:val="21"/>
+          <w:lang w:val="es-MX" w:eastAsia="es-MX"/>
+        </w:rPr>
+        <w:t xml:space="preserve">El SSR </w:t>
+      </w:r>
+      <w:proofErr w:type="spellStart"/>
+      <w:r>
+        <w:rPr>
+          <w:rFonts w:ascii="Arial" w:eastAsia="Times New Roman" w:hAnsi="Arial" w:cs="Arial"/>
+          <w:color w:val="4A4A4A"/>
+          <w:sz w:val="21"/>
+          <w:szCs w:val="21"/>
+          <w:lang w:val="es-MX" w:eastAsia="es-MX"/>
+        </w:rPr>
+        <w:t>envia</w:t>
+      </w:r>
+      <w:proofErr w:type="spellEnd"/>
+      <w:r>
+        <w:rPr>
+          <w:rFonts w:ascii="Arial" w:eastAsia="Times New Roman" w:hAnsi="Arial" w:cs="Arial"/>
+          <w:color w:val="4A4A4A"/>
+          <w:sz w:val="21"/>
+          <w:szCs w:val="21"/>
+          <w:lang w:val="es-MX" w:eastAsia="es-MX"/>
+        </w:rPr>
+        <w:t xml:space="preserve"> un </w:t>
+      </w:r>
+      <w:proofErr w:type="spellStart"/>
+      <w:r>
+        <w:rPr>
+          <w:rFonts w:ascii="Arial" w:eastAsia="Times New Roman" w:hAnsi="Arial" w:cs="Arial"/>
+          <w:color w:val="4A4A4A"/>
+          <w:sz w:val="21"/>
+          <w:szCs w:val="21"/>
+          <w:lang w:val="es-MX" w:eastAsia="es-MX"/>
+        </w:rPr>
+        <w:t>html</w:t>
+      </w:r>
+      <w:proofErr w:type="spellEnd"/>
+      <w:r>
+        <w:rPr>
+          <w:rFonts w:ascii="Arial" w:eastAsia="Times New Roman" w:hAnsi="Arial" w:cs="Arial"/>
+          <w:color w:val="4A4A4A"/>
+          <w:sz w:val="21"/>
+          <w:szCs w:val="21"/>
+          <w:lang w:val="es-MX" w:eastAsia="es-MX"/>
+        </w:rPr>
+        <w:t xml:space="preserve"> y </w:t>
+      </w:r>
+      <w:proofErr w:type="spellStart"/>
+      <w:r>
+        <w:rPr>
+          <w:rFonts w:ascii="Arial" w:eastAsia="Times New Roman" w:hAnsi="Arial" w:cs="Arial"/>
+          <w:color w:val="4A4A4A"/>
+          <w:sz w:val="21"/>
+          <w:szCs w:val="21"/>
+          <w:lang w:val="es-MX" w:eastAsia="es-MX"/>
+        </w:rPr>
+        <w:t>css</w:t>
+      </w:r>
+      <w:proofErr w:type="spellEnd"/>
+      <w:r>
+        <w:rPr>
+          <w:rFonts w:ascii="Arial" w:eastAsia="Times New Roman" w:hAnsi="Arial" w:cs="Arial"/>
+          <w:color w:val="4A4A4A"/>
+          <w:sz w:val="21"/>
+          <w:szCs w:val="21"/>
+          <w:lang w:val="es-MX" w:eastAsia="es-MX"/>
+        </w:rPr>
+        <w:t xml:space="preserve"> </w:t>
+      </w:r>
+      <w:proofErr w:type="spellStart"/>
+      <w:r>
+        <w:rPr>
+          <w:rFonts w:ascii="Arial" w:eastAsia="Times New Roman" w:hAnsi="Arial" w:cs="Arial"/>
+          <w:color w:val="4A4A4A"/>
+          <w:sz w:val="21"/>
+          <w:szCs w:val="21"/>
+          <w:lang w:val="es-MX" w:eastAsia="es-MX"/>
+        </w:rPr>
+        <w:t>prerenderizado</w:t>
+      </w:r>
+      <w:proofErr w:type="spellEnd"/>
+      <w:r>
+        <w:rPr>
+          <w:rFonts w:ascii="Arial" w:eastAsia="Times New Roman" w:hAnsi="Arial" w:cs="Arial"/>
+          <w:color w:val="4A4A4A"/>
+          <w:sz w:val="21"/>
+          <w:szCs w:val="21"/>
+          <w:lang w:val="es-MX" w:eastAsia="es-MX"/>
+        </w:rPr>
+        <w:t xml:space="preserve"> hacia el cliente, es decir, ejecuta el JavaScript que incrusta todos estos elementos en el DOM en el servidor y deja las tareas secundarias (como los eventos, </w:t>
+      </w:r>
+      <w:proofErr w:type="spellStart"/>
+      <w:r>
+        <w:rPr>
+          <w:rFonts w:ascii="Arial" w:eastAsia="Times New Roman" w:hAnsi="Arial" w:cs="Arial"/>
+          <w:color w:val="4A4A4A"/>
+          <w:sz w:val="21"/>
+          <w:szCs w:val="21"/>
+          <w:lang w:val="es-MX" w:eastAsia="es-MX"/>
+        </w:rPr>
+        <w:t>fetch</w:t>
+      </w:r>
+      <w:proofErr w:type="spellEnd"/>
+      <w:r>
+        <w:rPr>
+          <w:rFonts w:ascii="Arial" w:eastAsia="Times New Roman" w:hAnsi="Arial" w:cs="Arial"/>
+          <w:color w:val="4A4A4A"/>
+          <w:sz w:val="21"/>
+          <w:szCs w:val="21"/>
+          <w:lang w:val="es-MX" w:eastAsia="es-MX"/>
+        </w:rPr>
+        <w:t xml:space="preserve">, </w:t>
+      </w:r>
+      <w:proofErr w:type="spellStart"/>
+      <w:r>
+        <w:rPr>
+          <w:rFonts w:ascii="Arial" w:eastAsia="Times New Roman" w:hAnsi="Arial" w:cs="Arial"/>
+          <w:color w:val="4A4A4A"/>
+          <w:sz w:val="21"/>
+          <w:szCs w:val="21"/>
+          <w:lang w:val="es-MX" w:eastAsia="es-MX"/>
+        </w:rPr>
+        <w:t>etc</w:t>
+      </w:r>
+      <w:proofErr w:type="spellEnd"/>
+      <w:r>
+        <w:rPr>
+          <w:rFonts w:ascii="Arial" w:eastAsia="Times New Roman" w:hAnsi="Arial" w:cs="Arial"/>
+          <w:color w:val="4A4A4A"/>
+          <w:sz w:val="21"/>
+          <w:szCs w:val="21"/>
+          <w:lang w:val="es-MX" w:eastAsia="es-MX"/>
+        </w:rPr>
+        <w:t xml:space="preserve">) para que se ejecute en el lado del cliente. Por lo que si agregamos un botón a la página </w:t>
+      </w:r>
+      <w:proofErr w:type="spellStart"/>
+      <w:r>
+        <w:rPr>
+          <w:rFonts w:ascii="Arial" w:eastAsia="Times New Roman" w:hAnsi="Arial" w:cs="Arial"/>
+          <w:color w:val="4A4A4A"/>
+          <w:sz w:val="21"/>
+          <w:szCs w:val="21"/>
+          <w:lang w:val="es-MX" w:eastAsia="es-MX"/>
+        </w:rPr>
+        <w:t>About</w:t>
+      </w:r>
+      <w:proofErr w:type="spellEnd"/>
+      <w:r>
+        <w:rPr>
+          <w:rFonts w:ascii="Arial" w:eastAsia="Times New Roman" w:hAnsi="Arial" w:cs="Arial"/>
+          <w:color w:val="4A4A4A"/>
+          <w:sz w:val="21"/>
+          <w:szCs w:val="21"/>
+          <w:lang w:val="es-MX" w:eastAsia="es-MX"/>
+        </w:rPr>
+        <w:t xml:space="preserve"> que ejecute un </w:t>
+      </w:r>
+      <w:proofErr w:type="spellStart"/>
+      <w:r>
+        <w:rPr>
+          <w:rFonts w:ascii="Arial" w:eastAsia="Times New Roman" w:hAnsi="Arial" w:cs="Arial"/>
+          <w:color w:val="4A4A4A"/>
+          <w:sz w:val="21"/>
+          <w:szCs w:val="21"/>
+          <w:lang w:val="es-MX" w:eastAsia="es-MX"/>
+        </w:rPr>
+        <w:t>Alert</w:t>
+      </w:r>
+      <w:proofErr w:type="spellEnd"/>
+      <w:r>
+        <w:rPr>
+          <w:rFonts w:ascii="Arial" w:eastAsia="Times New Roman" w:hAnsi="Arial" w:cs="Arial"/>
+          <w:color w:val="4A4A4A"/>
+          <w:sz w:val="21"/>
+          <w:szCs w:val="21"/>
+          <w:lang w:val="es-MX" w:eastAsia="es-MX"/>
+        </w:rPr>
+        <w:t>:</w:t>
+      </w:r>
+    </w:p>
+    <w:p>
+      <w:pPr>
+        <w:shd w:val="clear" w:color="auto" w:fill="333333"/>
+        <w:tabs>
+          <w:tab w:val="left" w:pos="916"/>
+          <w:tab w:val="left" w:pos="1832"/>
+          <w:tab w:val="left" w:pos="2748"/>
+          <w:tab w:val="left" w:pos="3664"/>
+          <w:tab w:val="left" w:pos="4580"/>
+          <w:tab w:val="left" w:pos="5496"/>
+          <w:tab w:val="left" w:pos="6412"/>
+          <w:tab w:val="left" w:pos="7328"/>
+          <w:tab w:val="left" w:pos="8244"/>
+          <w:tab w:val="left" w:pos="9160"/>
+          <w:tab w:val="left" w:pos="10076"/>
+          <w:tab w:val="left" w:pos="10992"/>
+          <w:tab w:val="left" w:pos="11908"/>
+          <w:tab w:val="left" w:pos="12824"/>
+          <w:tab w:val="left" w:pos="13740"/>
+          <w:tab w:val="left" w:pos="14656"/>
+        </w:tabs>
+        <w:spacing w:before="0" w:after="0" w:line="240" w:lineRule="auto"/>
+        <w:jc w:val="both"/>
+        <w:rPr>
+          <w:rFonts w:ascii="Courier New" w:eastAsia="Times New Roman" w:hAnsi="Courier New" w:cs="Courier New"/>
+          <w:color w:val="FFFFFF"/>
+          <w:sz w:val="21"/>
+          <w:szCs w:val="21"/>
+          <w:lang w:val="en-US" w:eastAsia="es-MX"/>
+        </w:rPr>
+      </w:pPr>
+      <w:r>
+        <w:rPr>
+          <w:rFonts w:ascii="Courier New" w:eastAsia="Times New Roman" w:hAnsi="Courier New" w:cs="Courier New"/>
+          <w:b/>
+          <w:bCs/>
+          <w:color w:val="F92672"/>
+          <w:sz w:val="21"/>
+          <w:szCs w:val="21"/>
+          <w:lang w:val="en-US" w:eastAsia="es-MX"/>
+        </w:rPr>
+        <w:t>import</w:t>
+      </w:r>
+      <w:r>
+        <w:rPr>
+          <w:rFonts w:ascii="Courier New" w:eastAsia="Times New Roman" w:hAnsi="Courier New" w:cs="Courier New"/>
+          <w:color w:val="FFFFFF"/>
+          <w:sz w:val="21"/>
+          <w:szCs w:val="21"/>
+          <w:lang w:val="en-US" w:eastAsia="es-MX"/>
+        </w:rPr>
+        <w:t xml:space="preserve"> React </w:t>
+      </w:r>
+      <w:r>
+        <w:rPr>
+          <w:rFonts w:ascii="Courier New" w:eastAsia="Times New Roman" w:hAnsi="Courier New" w:cs="Courier New"/>
+          <w:b/>
+          <w:bCs/>
+          <w:color w:val="F92672"/>
+          <w:sz w:val="21"/>
+          <w:szCs w:val="21"/>
+          <w:lang w:val="en-US" w:eastAsia="es-MX"/>
+        </w:rPr>
+        <w:t>from</w:t>
+      </w:r>
+      <w:r>
+        <w:rPr>
+          <w:rFonts w:ascii="Courier New" w:eastAsia="Times New Roman" w:hAnsi="Courier New" w:cs="Courier New"/>
+          <w:color w:val="FFFFFF"/>
+          <w:sz w:val="21"/>
+          <w:szCs w:val="21"/>
+          <w:lang w:val="en-US" w:eastAsia="es-MX"/>
+        </w:rPr>
+        <w:t xml:space="preserve"> </w:t>
+      </w:r>
+      <w:r>
+        <w:rPr>
+          <w:rFonts w:ascii="Courier New" w:eastAsia="Times New Roman" w:hAnsi="Courier New" w:cs="Courier New"/>
+          <w:color w:val="A6E22E"/>
+          <w:sz w:val="21"/>
+          <w:szCs w:val="21"/>
+          <w:lang w:val="en-US" w:eastAsia="es-MX"/>
+        </w:rPr>
+        <w:t>'react'</w:t>
+      </w:r>
+      <w:r>
+        <w:rPr>
+          <w:rFonts w:ascii="Courier New" w:eastAsia="Times New Roman" w:hAnsi="Courier New" w:cs="Courier New"/>
+          <w:color w:val="FFFFFF"/>
+          <w:sz w:val="21"/>
+          <w:szCs w:val="21"/>
+          <w:lang w:val="en-US" w:eastAsia="es-MX"/>
+        </w:rPr>
+        <w:t>;</w:t>
+      </w:r>
+    </w:p>
+    <w:p>
+      <w:pPr>
+        <w:shd w:val="clear" w:color="auto" w:fill="333333"/>
+        <w:tabs>
+          <w:tab w:val="left" w:pos="916"/>
+          <w:tab w:val="left" w:pos="1832"/>
+          <w:tab w:val="left" w:pos="2748"/>
+          <w:tab w:val="left" w:pos="3664"/>
+          <w:tab w:val="left" w:pos="4580"/>
+          <w:tab w:val="left" w:pos="5496"/>
+          <w:tab w:val="left" w:pos="6412"/>
+          <w:tab w:val="left" w:pos="7328"/>
+          <w:tab w:val="left" w:pos="8244"/>
+          <w:tab w:val="left" w:pos="9160"/>
+          <w:tab w:val="left" w:pos="10076"/>
+          <w:tab w:val="left" w:pos="10992"/>
+          <w:tab w:val="left" w:pos="11908"/>
+          <w:tab w:val="left" w:pos="12824"/>
+          <w:tab w:val="left" w:pos="13740"/>
+          <w:tab w:val="left" w:pos="14656"/>
+        </w:tabs>
+        <w:spacing w:before="0" w:after="0" w:line="240" w:lineRule="auto"/>
+        <w:jc w:val="both"/>
+        <w:rPr>
+          <w:rFonts w:ascii="Courier New" w:eastAsia="Times New Roman" w:hAnsi="Courier New" w:cs="Courier New"/>
+          <w:color w:val="FFFFFF"/>
+          <w:sz w:val="21"/>
+          <w:szCs w:val="21"/>
+          <w:lang w:val="en-US" w:eastAsia="es-MX"/>
+        </w:rPr>
+      </w:pPr>
+    </w:p>
+    <w:p>
+      <w:pPr>
+        <w:shd w:val="clear" w:color="auto" w:fill="333333"/>
+        <w:tabs>
+          <w:tab w:val="left" w:pos="916"/>
+          <w:tab w:val="left" w:pos="1832"/>
+          <w:tab w:val="left" w:pos="2748"/>
+          <w:tab w:val="left" w:pos="3664"/>
+          <w:tab w:val="left" w:pos="4580"/>
+          <w:tab w:val="left" w:pos="5496"/>
+          <w:tab w:val="left" w:pos="6412"/>
+          <w:tab w:val="left" w:pos="7328"/>
+          <w:tab w:val="left" w:pos="8244"/>
+          <w:tab w:val="left" w:pos="9160"/>
+          <w:tab w:val="left" w:pos="10076"/>
+          <w:tab w:val="left" w:pos="10992"/>
+          <w:tab w:val="left" w:pos="11908"/>
+          <w:tab w:val="left" w:pos="12824"/>
+          <w:tab w:val="left" w:pos="13740"/>
+          <w:tab w:val="left" w:pos="14656"/>
+        </w:tabs>
+        <w:spacing w:before="0" w:after="0" w:line="240" w:lineRule="auto"/>
+        <w:jc w:val="both"/>
+        <w:rPr>
+          <w:rFonts w:ascii="Courier New" w:eastAsia="Times New Roman" w:hAnsi="Courier New" w:cs="Courier New"/>
+          <w:color w:val="FFFFFF"/>
+          <w:sz w:val="21"/>
+          <w:szCs w:val="21"/>
+          <w:lang w:val="en-US" w:eastAsia="es-MX"/>
+        </w:rPr>
+      </w:pPr>
+      <w:r>
+        <w:rPr>
+          <w:rFonts w:ascii="Courier New" w:eastAsia="Times New Roman" w:hAnsi="Courier New" w:cs="Courier New"/>
+          <w:b/>
+          <w:bCs/>
+          <w:color w:val="F92672"/>
+          <w:sz w:val="21"/>
+          <w:szCs w:val="21"/>
+          <w:lang w:val="en-US" w:eastAsia="es-MX"/>
+        </w:rPr>
+        <w:t>const</w:t>
+      </w:r>
+      <w:r>
+        <w:rPr>
+          <w:rFonts w:ascii="Courier New" w:eastAsia="Times New Roman" w:hAnsi="Courier New" w:cs="Courier New"/>
+          <w:color w:val="FFFFFF"/>
+          <w:sz w:val="21"/>
+          <w:szCs w:val="21"/>
+          <w:lang w:val="en-US" w:eastAsia="es-MX"/>
+        </w:rPr>
+        <w:t xml:space="preserve"> About = () =&gt; {</w:t>
+      </w:r>
+    </w:p>
+    <w:p>
+      <w:pPr>
+        <w:shd w:val="clear" w:color="auto" w:fill="333333"/>
+        <w:tabs>
+          <w:tab w:val="left" w:pos="916"/>
+          <w:tab w:val="left" w:pos="1832"/>
+          <w:tab w:val="left" w:pos="2748"/>
+          <w:tab w:val="left" w:pos="3664"/>
+          <w:tab w:val="left" w:pos="4580"/>
+          <w:tab w:val="left" w:pos="5496"/>
+          <w:tab w:val="left" w:pos="6412"/>
+          <w:tab w:val="left" w:pos="7328"/>
+          <w:tab w:val="left" w:pos="8244"/>
+          <w:tab w:val="left" w:pos="9160"/>
+          <w:tab w:val="left" w:pos="10076"/>
+          <w:tab w:val="left" w:pos="10992"/>
+          <w:tab w:val="left" w:pos="11908"/>
+          <w:tab w:val="left" w:pos="12824"/>
+          <w:tab w:val="left" w:pos="13740"/>
+          <w:tab w:val="left" w:pos="14656"/>
+        </w:tabs>
+        <w:spacing w:before="0" w:after="0" w:line="240" w:lineRule="auto"/>
+        <w:jc w:val="both"/>
+        <w:rPr>
+          <w:rFonts w:ascii="Courier New" w:eastAsia="Times New Roman" w:hAnsi="Courier New" w:cs="Courier New"/>
+          <w:color w:val="FFFFFF"/>
+          <w:sz w:val="21"/>
+          <w:szCs w:val="21"/>
+          <w:lang w:val="en-US" w:eastAsia="es-MX"/>
+        </w:rPr>
+      </w:pPr>
+      <w:r>
+        <w:rPr>
+          <w:rFonts w:ascii="Courier New" w:eastAsia="Times New Roman" w:hAnsi="Courier New" w:cs="Courier New"/>
+          <w:color w:val="FFFFFF"/>
+          <w:sz w:val="21"/>
+          <w:szCs w:val="21"/>
+          <w:lang w:val="en-US" w:eastAsia="es-MX"/>
+        </w:rPr>
+        <w:t xml:space="preserve">  </w:t>
+      </w:r>
+      <w:r>
+        <w:rPr>
+          <w:rFonts w:ascii="Courier New" w:eastAsia="Times New Roman" w:hAnsi="Courier New" w:cs="Courier New"/>
+          <w:b/>
+          <w:bCs/>
+          <w:color w:val="F92672"/>
+          <w:sz w:val="21"/>
+          <w:szCs w:val="21"/>
+          <w:lang w:val="en-US" w:eastAsia="es-MX"/>
+        </w:rPr>
+        <w:t>const</w:t>
+      </w:r>
+      <w:r>
+        <w:rPr>
+          <w:rFonts w:ascii="Courier New" w:eastAsia="Times New Roman" w:hAnsi="Courier New" w:cs="Courier New"/>
+          <w:color w:val="FFFFFF"/>
+          <w:sz w:val="21"/>
+          <w:szCs w:val="21"/>
+          <w:lang w:val="en-US" w:eastAsia="es-MX"/>
+        </w:rPr>
+        <w:t xml:space="preserve"> </w:t>
+      </w:r>
+      <w:proofErr w:type="spellStart"/>
+      <w:r>
+        <w:rPr>
+          <w:rFonts w:ascii="Courier New" w:eastAsia="Times New Roman" w:hAnsi="Courier New" w:cs="Courier New"/>
+          <w:color w:val="FFFFFF"/>
+          <w:sz w:val="21"/>
+          <w:szCs w:val="21"/>
+          <w:lang w:val="en-US" w:eastAsia="es-MX"/>
+        </w:rPr>
+        <w:t>handleClick</w:t>
+      </w:r>
+      <w:proofErr w:type="spellEnd"/>
+      <w:r>
+        <w:rPr>
+          <w:rFonts w:ascii="Courier New" w:eastAsia="Times New Roman" w:hAnsi="Courier New" w:cs="Courier New"/>
+          <w:color w:val="FFFFFF"/>
+          <w:sz w:val="21"/>
+          <w:szCs w:val="21"/>
+          <w:lang w:val="en-US" w:eastAsia="es-MX"/>
+        </w:rPr>
+        <w:t xml:space="preserve"> = () =&gt; {</w:t>
+      </w:r>
+    </w:p>
+    <w:p>
+      <w:pPr>
+        <w:shd w:val="clear" w:color="auto" w:fill="333333"/>
+        <w:tabs>
+          <w:tab w:val="left" w:pos="916"/>
+          <w:tab w:val="left" w:pos="1832"/>
+          <w:tab w:val="left" w:pos="2748"/>
+          <w:tab w:val="left" w:pos="3664"/>
+          <w:tab w:val="left" w:pos="4580"/>
+          <w:tab w:val="left" w:pos="5496"/>
+          <w:tab w:val="left" w:pos="6412"/>
+          <w:tab w:val="left" w:pos="7328"/>
+          <w:tab w:val="left" w:pos="8244"/>
+          <w:tab w:val="left" w:pos="9160"/>
+          <w:tab w:val="left" w:pos="10076"/>
+          <w:tab w:val="left" w:pos="10992"/>
+          <w:tab w:val="left" w:pos="11908"/>
+          <w:tab w:val="left" w:pos="12824"/>
+          <w:tab w:val="left" w:pos="13740"/>
+          <w:tab w:val="left" w:pos="14656"/>
+        </w:tabs>
+        <w:spacing w:before="0" w:after="0" w:line="240" w:lineRule="auto"/>
+        <w:jc w:val="both"/>
+        <w:rPr>
+          <w:rFonts w:ascii="Courier New" w:eastAsia="Times New Roman" w:hAnsi="Courier New" w:cs="Courier New"/>
+          <w:color w:val="FFFFFF"/>
+          <w:sz w:val="21"/>
+          <w:szCs w:val="21"/>
+          <w:lang w:val="en-US" w:eastAsia="es-MX"/>
+        </w:rPr>
+      </w:pPr>
+      <w:r>
+        <w:rPr>
+          <w:rFonts w:ascii="Courier New" w:eastAsia="Times New Roman" w:hAnsi="Courier New" w:cs="Courier New"/>
+          <w:color w:val="FFFFFF"/>
+          <w:sz w:val="21"/>
+          <w:szCs w:val="21"/>
+          <w:lang w:val="en-US" w:eastAsia="es-MX"/>
+        </w:rPr>
+        <w:t xml:space="preserve">    alert(</w:t>
+      </w:r>
+      <w:r>
+        <w:rPr>
+          <w:rFonts w:ascii="Courier New" w:eastAsia="Times New Roman" w:hAnsi="Courier New" w:cs="Courier New"/>
+          <w:color w:val="A6E22E"/>
+          <w:sz w:val="21"/>
+          <w:szCs w:val="21"/>
+          <w:lang w:val="en-US" w:eastAsia="es-MX"/>
+        </w:rPr>
+        <w:t>'clicked!'</w:t>
+      </w:r>
+      <w:r>
+        <w:rPr>
+          <w:rFonts w:ascii="Courier New" w:eastAsia="Times New Roman" w:hAnsi="Courier New" w:cs="Courier New"/>
+          <w:color w:val="FFFFFF"/>
+          <w:sz w:val="21"/>
+          <w:szCs w:val="21"/>
+          <w:lang w:val="en-US" w:eastAsia="es-MX"/>
+        </w:rPr>
+        <w:t>);</w:t>
+      </w:r>
+    </w:p>
+    <w:p>
+      <w:pPr>
+        <w:shd w:val="clear" w:color="auto" w:fill="333333"/>
+        <w:tabs>
+          <w:tab w:val="left" w:pos="916"/>
+          <w:tab w:val="left" w:pos="1832"/>
+          <w:tab w:val="left" w:pos="2748"/>
+          <w:tab w:val="left" w:pos="3664"/>
+          <w:tab w:val="left" w:pos="4580"/>
+          <w:tab w:val="left" w:pos="5496"/>
+          <w:tab w:val="left" w:pos="6412"/>
+          <w:tab w:val="left" w:pos="7328"/>
+          <w:tab w:val="left" w:pos="8244"/>
+          <w:tab w:val="left" w:pos="9160"/>
+          <w:tab w:val="left" w:pos="10076"/>
+          <w:tab w:val="left" w:pos="10992"/>
+          <w:tab w:val="left" w:pos="11908"/>
+          <w:tab w:val="left" w:pos="12824"/>
+          <w:tab w:val="left" w:pos="13740"/>
+          <w:tab w:val="left" w:pos="14656"/>
+        </w:tabs>
+        <w:spacing w:before="0" w:after="0" w:line="240" w:lineRule="auto"/>
+        <w:jc w:val="both"/>
+        <w:rPr>
+          <w:rFonts w:ascii="Courier New" w:eastAsia="Times New Roman" w:hAnsi="Courier New" w:cs="Courier New"/>
+          <w:color w:val="FFFFFF"/>
+          <w:sz w:val="21"/>
+          <w:szCs w:val="21"/>
+          <w:lang w:val="es-MX" w:eastAsia="es-MX"/>
+        </w:rPr>
+      </w:pPr>
+      <w:r>
+        <w:rPr>
+          <w:rFonts w:ascii="Courier New" w:eastAsia="Times New Roman" w:hAnsi="Courier New" w:cs="Courier New"/>
+          <w:color w:val="FFFFFF"/>
+          <w:sz w:val="21"/>
+          <w:szCs w:val="21"/>
+          <w:lang w:val="en-US" w:eastAsia="es-MX"/>
+        </w:rPr>
+        <w:t xml:space="preserve">  </w:t>
+      </w:r>
+      <w:r>
+        <w:rPr>
+          <w:rFonts w:ascii="Courier New" w:eastAsia="Times New Roman" w:hAnsi="Courier New" w:cs="Courier New"/>
+          <w:color w:val="FFFFFF"/>
+          <w:sz w:val="21"/>
+          <w:szCs w:val="21"/>
+          <w:lang w:val="es-MX" w:eastAsia="es-MX"/>
+        </w:rPr>
+        <w:t>}</w:t>
+      </w:r>
+    </w:p>
+    <w:p>
+      <w:pPr>
+        <w:shd w:val="clear" w:color="auto" w:fill="333333"/>
+        <w:tabs>
+          <w:tab w:val="left" w:pos="916"/>
+          <w:tab w:val="left" w:pos="1832"/>
+          <w:tab w:val="left" w:pos="2748"/>
+          <w:tab w:val="left" w:pos="3664"/>
+          <w:tab w:val="left" w:pos="4580"/>
+          <w:tab w:val="left" w:pos="5496"/>
+          <w:tab w:val="left" w:pos="6412"/>
+          <w:tab w:val="left" w:pos="7328"/>
+          <w:tab w:val="left" w:pos="8244"/>
+          <w:tab w:val="left" w:pos="9160"/>
+          <w:tab w:val="left" w:pos="10076"/>
+          <w:tab w:val="left" w:pos="10992"/>
+          <w:tab w:val="left" w:pos="11908"/>
+          <w:tab w:val="left" w:pos="12824"/>
+          <w:tab w:val="left" w:pos="13740"/>
+          <w:tab w:val="left" w:pos="14656"/>
+        </w:tabs>
+        <w:spacing w:before="0" w:after="0" w:line="240" w:lineRule="auto"/>
+        <w:jc w:val="both"/>
+        <w:rPr>
+          <w:rFonts w:ascii="Courier New" w:eastAsia="Times New Roman" w:hAnsi="Courier New" w:cs="Courier New"/>
+          <w:color w:val="FFFFFF"/>
+          <w:sz w:val="21"/>
+          <w:szCs w:val="21"/>
+          <w:lang w:val="es-MX" w:eastAsia="es-MX"/>
+        </w:rPr>
+      </w:pPr>
+    </w:p>
+    <w:p>
+      <w:pPr>
+        <w:shd w:val="clear" w:color="auto" w:fill="333333"/>
+        <w:tabs>
+          <w:tab w:val="left" w:pos="916"/>
+          <w:tab w:val="left" w:pos="1832"/>
+          <w:tab w:val="left" w:pos="2748"/>
+          <w:tab w:val="left" w:pos="3664"/>
+          <w:tab w:val="left" w:pos="4580"/>
+          <w:tab w:val="left" w:pos="5496"/>
+          <w:tab w:val="left" w:pos="6412"/>
+          <w:tab w:val="left" w:pos="7328"/>
+          <w:tab w:val="left" w:pos="8244"/>
+          <w:tab w:val="left" w:pos="9160"/>
+          <w:tab w:val="left" w:pos="10076"/>
+          <w:tab w:val="left" w:pos="10992"/>
+          <w:tab w:val="left" w:pos="11908"/>
+          <w:tab w:val="left" w:pos="12824"/>
+          <w:tab w:val="left" w:pos="13740"/>
+          <w:tab w:val="left" w:pos="14656"/>
+        </w:tabs>
+        <w:spacing w:before="0" w:after="0" w:line="240" w:lineRule="auto"/>
+        <w:jc w:val="both"/>
+        <w:rPr>
+          <w:rFonts w:ascii="Courier New" w:eastAsia="Times New Roman" w:hAnsi="Courier New" w:cs="Courier New"/>
+          <w:color w:val="FFFFFF"/>
+          <w:sz w:val="21"/>
+          <w:szCs w:val="21"/>
+          <w:lang w:val="es-MX" w:eastAsia="es-MX"/>
+        </w:rPr>
+      </w:pPr>
+      <w:r>
+        <w:rPr>
+          <w:rFonts w:ascii="Courier New" w:eastAsia="Times New Roman" w:hAnsi="Courier New" w:cs="Courier New"/>
+          <w:color w:val="FFFFFF"/>
+          <w:sz w:val="21"/>
+          <w:szCs w:val="21"/>
+          <w:lang w:val="es-MX" w:eastAsia="es-MX"/>
+        </w:rPr>
+        <w:t xml:space="preserve">  </w:t>
+      </w:r>
+      <w:proofErr w:type="spellStart"/>
+      <w:r>
+        <w:rPr>
+          <w:rFonts w:ascii="Courier New" w:eastAsia="Times New Roman" w:hAnsi="Courier New" w:cs="Courier New"/>
+          <w:b/>
+          <w:bCs/>
+          <w:color w:val="F92672"/>
+          <w:sz w:val="21"/>
+          <w:szCs w:val="21"/>
+          <w:lang w:val="es-MX" w:eastAsia="es-MX"/>
+        </w:rPr>
+        <w:t>return</w:t>
+      </w:r>
+      <w:proofErr w:type="spellEnd"/>
+      <w:r>
+        <w:rPr>
+          <w:rFonts w:ascii="Courier New" w:eastAsia="Times New Roman" w:hAnsi="Courier New" w:cs="Courier New"/>
+          <w:color w:val="FFFFFF"/>
+          <w:sz w:val="21"/>
+          <w:szCs w:val="21"/>
+          <w:lang w:val="es-MX" w:eastAsia="es-MX"/>
+        </w:rPr>
+        <w:t xml:space="preserve"> (</w:t>
+      </w:r>
+    </w:p>
+    <w:p>
+      <w:pPr>
+        <w:shd w:val="clear" w:color="auto" w:fill="333333"/>
+        <w:tabs>
+          <w:tab w:val="left" w:pos="916"/>
+          <w:tab w:val="left" w:pos="1832"/>
+          <w:tab w:val="left" w:pos="2748"/>
+          <w:tab w:val="left" w:pos="3664"/>
+          <w:tab w:val="left" w:pos="4580"/>
+          <w:tab w:val="left" w:pos="5496"/>
+          <w:tab w:val="left" w:pos="6412"/>
+          <w:tab w:val="left" w:pos="7328"/>
+          <w:tab w:val="left" w:pos="8244"/>
+          <w:tab w:val="left" w:pos="9160"/>
+          <w:tab w:val="left" w:pos="10076"/>
+          <w:tab w:val="left" w:pos="10992"/>
+          <w:tab w:val="left" w:pos="11908"/>
+          <w:tab w:val="left" w:pos="12824"/>
+          <w:tab w:val="left" w:pos="13740"/>
+          <w:tab w:val="left" w:pos="14656"/>
+        </w:tabs>
+        <w:spacing w:before="0" w:after="0" w:line="240" w:lineRule="auto"/>
+        <w:jc w:val="both"/>
+        <w:rPr>
+          <w:rFonts w:ascii="Courier New" w:eastAsia="Times New Roman" w:hAnsi="Courier New" w:cs="Courier New"/>
+          <w:color w:val="FFFFFF"/>
+          <w:sz w:val="21"/>
+          <w:szCs w:val="21"/>
+          <w:lang w:val="es-MX" w:eastAsia="es-MX"/>
+        </w:rPr>
+      </w:pPr>
+      <w:r>
+        <w:rPr>
+          <w:rFonts w:ascii="Courier New" w:eastAsia="Times New Roman" w:hAnsi="Courier New" w:cs="Courier New"/>
+          <w:color w:val="FFFFFF"/>
+          <w:sz w:val="21"/>
+          <w:szCs w:val="21"/>
+          <w:lang w:val="es-MX" w:eastAsia="es-MX"/>
+        </w:rPr>
+        <w:t xml:space="preserve">    </w:t>
+      </w:r>
+      <w:r>
+        <w:rPr>
+          <w:rFonts w:ascii="Courier New" w:eastAsia="Times New Roman" w:hAnsi="Courier New" w:cs="Courier New"/>
+          <w:color w:val="F92672"/>
+          <w:sz w:val="21"/>
+          <w:szCs w:val="21"/>
+          <w:lang w:val="es-MX" w:eastAsia="es-MX"/>
+        </w:rPr>
+        <w:t>&lt;&gt;</w:t>
+      </w:r>
+    </w:p>
+    <w:p>
+      <w:pPr>
+        <w:shd w:val="clear" w:color="auto" w:fill="333333"/>
+        <w:tabs>
+          <w:tab w:val="left" w:pos="916"/>
+          <w:tab w:val="left" w:pos="1832"/>
+          <w:tab w:val="left" w:pos="2748"/>
+          <w:tab w:val="left" w:pos="3664"/>
+          <w:tab w:val="left" w:pos="4580"/>
+          <w:tab w:val="left" w:pos="5496"/>
+          <w:tab w:val="left" w:pos="6412"/>
+          <w:tab w:val="left" w:pos="7328"/>
+          <w:tab w:val="left" w:pos="8244"/>
+          <w:tab w:val="left" w:pos="9160"/>
+          <w:tab w:val="left" w:pos="10076"/>
+          <w:tab w:val="left" w:pos="10992"/>
+          <w:tab w:val="left" w:pos="11908"/>
+          <w:tab w:val="left" w:pos="12824"/>
+          <w:tab w:val="left" w:pos="13740"/>
+          <w:tab w:val="left" w:pos="14656"/>
+        </w:tabs>
+        <w:spacing w:before="0" w:after="0" w:line="240" w:lineRule="auto"/>
+        <w:jc w:val="both"/>
+        <w:rPr>
+          <w:rFonts w:ascii="Courier New" w:eastAsia="Times New Roman" w:hAnsi="Courier New" w:cs="Courier New"/>
+          <w:color w:val="FFFFFF"/>
+          <w:sz w:val="21"/>
+          <w:szCs w:val="21"/>
+          <w:lang w:val="es-MX" w:eastAsia="es-MX"/>
+        </w:rPr>
+      </w:pPr>
+      <w:r>
+        <w:rPr>
+          <w:rFonts w:ascii="Courier New" w:eastAsia="Times New Roman" w:hAnsi="Courier New" w:cs="Courier New"/>
+          <w:color w:val="FFFFFF"/>
+          <w:sz w:val="21"/>
+          <w:szCs w:val="21"/>
+          <w:lang w:val="es-MX" w:eastAsia="es-MX"/>
+        </w:rPr>
+        <w:t xml:space="preserve">      Esta es la </w:t>
+      </w:r>
+      <w:proofErr w:type="spellStart"/>
+      <w:r>
+        <w:rPr>
+          <w:rFonts w:ascii="Courier New" w:eastAsia="Times New Roman" w:hAnsi="Courier New" w:cs="Courier New"/>
+          <w:color w:val="FFFFFF"/>
+          <w:sz w:val="21"/>
+          <w:szCs w:val="21"/>
+          <w:lang w:val="es-MX" w:eastAsia="es-MX"/>
+        </w:rPr>
+        <w:t>pagina</w:t>
+      </w:r>
+      <w:proofErr w:type="spellEnd"/>
+      <w:r>
+        <w:rPr>
+          <w:rFonts w:ascii="Courier New" w:eastAsia="Times New Roman" w:hAnsi="Courier New" w:cs="Courier New"/>
+          <w:color w:val="FFFFFF"/>
+          <w:sz w:val="21"/>
+          <w:szCs w:val="21"/>
+          <w:lang w:val="es-MX" w:eastAsia="es-MX"/>
+        </w:rPr>
+        <w:t xml:space="preserve"> de </w:t>
+      </w:r>
+      <w:proofErr w:type="spellStart"/>
+      <w:r>
+        <w:rPr>
+          <w:rFonts w:ascii="Courier New" w:eastAsia="Times New Roman" w:hAnsi="Courier New" w:cs="Courier New"/>
+          <w:color w:val="FFFFFF"/>
+          <w:sz w:val="21"/>
+          <w:szCs w:val="21"/>
+          <w:lang w:val="es-MX" w:eastAsia="es-MX"/>
+        </w:rPr>
+        <w:t>about</w:t>
+      </w:r>
+      <w:proofErr w:type="spellEnd"/>
+    </w:p>
+    <w:p>
+      <w:pPr>
+        <w:shd w:val="clear" w:color="auto" w:fill="333333"/>
+        <w:tabs>
+          <w:tab w:val="left" w:pos="916"/>
+          <w:tab w:val="left" w:pos="1832"/>
+          <w:tab w:val="left" w:pos="2748"/>
+          <w:tab w:val="left" w:pos="3664"/>
+          <w:tab w:val="left" w:pos="4580"/>
+          <w:tab w:val="left" w:pos="5496"/>
+          <w:tab w:val="left" w:pos="6412"/>
+          <w:tab w:val="left" w:pos="7328"/>
+          <w:tab w:val="left" w:pos="8244"/>
+          <w:tab w:val="left" w:pos="9160"/>
+          <w:tab w:val="left" w:pos="10076"/>
+          <w:tab w:val="left" w:pos="10992"/>
+          <w:tab w:val="left" w:pos="11908"/>
+          <w:tab w:val="left" w:pos="12824"/>
+          <w:tab w:val="left" w:pos="13740"/>
+          <w:tab w:val="left" w:pos="14656"/>
+        </w:tabs>
+        <w:spacing w:before="0" w:after="0" w:line="240" w:lineRule="auto"/>
+        <w:jc w:val="both"/>
+        <w:rPr>
+          <w:rFonts w:ascii="Courier New" w:eastAsia="Times New Roman" w:hAnsi="Courier New" w:cs="Courier New"/>
+          <w:color w:val="FFFFFF"/>
+          <w:sz w:val="21"/>
+          <w:szCs w:val="21"/>
+          <w:lang w:val="en-US" w:eastAsia="es-MX"/>
+        </w:rPr>
+      </w:pPr>
+      <w:r>
+        <w:rPr>
+          <w:rFonts w:ascii="Courier New" w:eastAsia="Times New Roman" w:hAnsi="Courier New" w:cs="Courier New"/>
+          <w:color w:val="FFFFFF"/>
+          <w:sz w:val="21"/>
+          <w:szCs w:val="21"/>
+          <w:lang w:val="es-MX" w:eastAsia="es-MX"/>
+        </w:rPr>
+        <w:t xml:space="preserve">      </w:t>
+      </w:r>
+      <w:r>
+        <w:rPr>
+          <w:rFonts w:ascii="Courier New" w:eastAsia="Times New Roman" w:hAnsi="Courier New" w:cs="Courier New"/>
+          <w:color w:val="F92672"/>
+          <w:sz w:val="21"/>
+          <w:szCs w:val="21"/>
+          <w:lang w:val="en-US" w:eastAsia="es-MX"/>
+        </w:rPr>
+        <w:t xml:space="preserve">&lt;button </w:t>
+      </w:r>
+      <w:proofErr w:type="spellStart"/>
+      <w:r>
+        <w:rPr>
+          <w:rFonts w:ascii="Courier New" w:eastAsia="Times New Roman" w:hAnsi="Courier New" w:cs="Courier New"/>
+          <w:color w:val="F92672"/>
+          <w:sz w:val="21"/>
+          <w:szCs w:val="21"/>
+          <w:lang w:val="en-US" w:eastAsia="es-MX"/>
+        </w:rPr>
+        <w:t>onClick</w:t>
+      </w:r>
+      <w:proofErr w:type="spellEnd"/>
+      <w:r>
+        <w:rPr>
+          <w:rFonts w:ascii="Courier New" w:eastAsia="Times New Roman" w:hAnsi="Courier New" w:cs="Courier New"/>
+          <w:color w:val="F92672"/>
+          <w:sz w:val="21"/>
+          <w:szCs w:val="21"/>
+          <w:lang w:val="en-US" w:eastAsia="es-MX"/>
+        </w:rPr>
+        <w:t>=</w:t>
+      </w:r>
+      <w:r>
+        <w:rPr>
+          <w:rFonts w:ascii="Courier New" w:eastAsia="Times New Roman" w:hAnsi="Courier New" w:cs="Courier New"/>
+          <w:color w:val="A6E22E"/>
+          <w:sz w:val="21"/>
+          <w:szCs w:val="21"/>
+          <w:lang w:val="en-US" w:eastAsia="es-MX"/>
+        </w:rPr>
+        <w:t>{</w:t>
+      </w:r>
+      <w:proofErr w:type="spellStart"/>
+      <w:r>
+        <w:rPr>
+          <w:rFonts w:ascii="Courier New" w:eastAsia="Times New Roman" w:hAnsi="Courier New" w:cs="Courier New"/>
+          <w:color w:val="A6E22E"/>
+          <w:sz w:val="21"/>
+          <w:szCs w:val="21"/>
+          <w:lang w:val="en-US" w:eastAsia="es-MX"/>
+        </w:rPr>
+        <w:t>handleClick</w:t>
+      </w:r>
+      <w:proofErr w:type="spellEnd"/>
+      <w:r>
+        <w:rPr>
+          <w:rFonts w:ascii="Courier New" w:eastAsia="Times New Roman" w:hAnsi="Courier New" w:cs="Courier New"/>
+          <w:color w:val="A6E22E"/>
+          <w:sz w:val="21"/>
+          <w:szCs w:val="21"/>
+          <w:lang w:val="en-US" w:eastAsia="es-MX"/>
+        </w:rPr>
+        <w:t>}</w:t>
+      </w:r>
+      <w:r>
+        <w:rPr>
+          <w:rFonts w:ascii="Courier New" w:eastAsia="Times New Roman" w:hAnsi="Courier New" w:cs="Courier New"/>
+          <w:color w:val="F92672"/>
+          <w:sz w:val="21"/>
+          <w:szCs w:val="21"/>
+          <w:lang w:val="en-US" w:eastAsia="es-MX"/>
+        </w:rPr>
+        <w:t>&gt;</w:t>
+      </w:r>
+      <w:r>
+        <w:rPr>
+          <w:rFonts w:ascii="Courier New" w:eastAsia="Times New Roman" w:hAnsi="Courier New" w:cs="Courier New"/>
+          <w:color w:val="FFFFFF"/>
+          <w:sz w:val="21"/>
+          <w:szCs w:val="21"/>
+          <w:lang w:val="en-US" w:eastAsia="es-MX"/>
+        </w:rPr>
+        <w:t xml:space="preserve">Click </w:t>
+      </w:r>
+      <w:proofErr w:type="gramStart"/>
+      <w:r>
+        <w:rPr>
+          <w:rFonts w:ascii="Courier New" w:eastAsia="Times New Roman" w:hAnsi="Courier New" w:cs="Courier New"/>
+          <w:color w:val="FFFFFF"/>
+          <w:sz w:val="21"/>
+          <w:szCs w:val="21"/>
+          <w:lang w:val="en-US" w:eastAsia="es-MX"/>
+        </w:rPr>
+        <w:t>me!</w:t>
+      </w:r>
+      <w:r>
+        <w:rPr>
+          <w:rFonts w:ascii="Courier New" w:eastAsia="Times New Roman" w:hAnsi="Courier New" w:cs="Courier New"/>
+          <w:color w:val="F92672"/>
+          <w:sz w:val="21"/>
+          <w:szCs w:val="21"/>
+          <w:lang w:val="en-US" w:eastAsia="es-MX"/>
+        </w:rPr>
+        <w:t>&lt;</w:t>
+      </w:r>
+      <w:proofErr w:type="gramEnd"/>
+      <w:r>
+        <w:rPr>
+          <w:rFonts w:ascii="Courier New" w:eastAsia="Times New Roman" w:hAnsi="Courier New" w:cs="Courier New"/>
+          <w:color w:val="F92672"/>
+          <w:sz w:val="21"/>
+          <w:szCs w:val="21"/>
+          <w:lang w:val="en-US" w:eastAsia="es-MX"/>
+        </w:rPr>
+        <w:t>/button&gt;</w:t>
+      </w:r>
+    </w:p>
+    <w:p>
+      <w:pPr>
+        <w:shd w:val="clear" w:color="auto" w:fill="333333"/>
+        <w:tabs>
+          <w:tab w:val="left" w:pos="916"/>
+          <w:tab w:val="left" w:pos="1832"/>
+          <w:tab w:val="left" w:pos="2748"/>
+          <w:tab w:val="left" w:pos="3664"/>
+          <w:tab w:val="left" w:pos="4580"/>
+          <w:tab w:val="left" w:pos="5496"/>
+          <w:tab w:val="left" w:pos="6412"/>
+          <w:tab w:val="left" w:pos="7328"/>
+          <w:tab w:val="left" w:pos="8244"/>
+          <w:tab w:val="left" w:pos="9160"/>
+          <w:tab w:val="left" w:pos="10076"/>
+          <w:tab w:val="left" w:pos="10992"/>
+          <w:tab w:val="left" w:pos="11908"/>
+          <w:tab w:val="left" w:pos="12824"/>
+          <w:tab w:val="left" w:pos="13740"/>
+          <w:tab w:val="left" w:pos="14656"/>
+        </w:tabs>
+        <w:spacing w:before="0" w:after="0" w:line="240" w:lineRule="auto"/>
+        <w:jc w:val="both"/>
+        <w:rPr>
+          <w:rFonts w:ascii="Courier New" w:eastAsia="Times New Roman" w:hAnsi="Courier New" w:cs="Courier New"/>
+          <w:color w:val="FFFFFF"/>
+          <w:sz w:val="21"/>
+          <w:szCs w:val="21"/>
+          <w:lang w:val="es-MX" w:eastAsia="es-MX"/>
+        </w:rPr>
+      </w:pPr>
+      <w:r>
+        <w:rPr>
+          <w:rFonts w:ascii="Courier New" w:eastAsia="Times New Roman" w:hAnsi="Courier New" w:cs="Courier New"/>
+          <w:color w:val="FFFFFF"/>
+          <w:sz w:val="21"/>
+          <w:szCs w:val="21"/>
+          <w:lang w:val="en-US" w:eastAsia="es-MX"/>
+        </w:rPr>
+        <w:t xml:space="preserve">    </w:t>
+      </w:r>
+      <w:r>
+        <w:rPr>
+          <w:rFonts w:ascii="Courier New" w:eastAsia="Times New Roman" w:hAnsi="Courier New" w:cs="Courier New"/>
+          <w:color w:val="F92672"/>
+          <w:sz w:val="21"/>
+          <w:szCs w:val="21"/>
+          <w:lang w:val="es-MX" w:eastAsia="es-MX"/>
+        </w:rPr>
+        <w:t>&lt;/&gt;</w:t>
+      </w:r>
+    </w:p>
+    <w:p>
+      <w:pPr>
+        <w:shd w:val="clear" w:color="auto" w:fill="333333"/>
+        <w:tabs>
+          <w:tab w:val="left" w:pos="916"/>
+          <w:tab w:val="left" w:pos="1832"/>
+          <w:tab w:val="left" w:pos="2748"/>
+          <w:tab w:val="left" w:pos="3664"/>
+          <w:tab w:val="left" w:pos="4580"/>
+          <w:tab w:val="left" w:pos="5496"/>
+          <w:tab w:val="left" w:pos="6412"/>
+          <w:tab w:val="left" w:pos="7328"/>
+          <w:tab w:val="left" w:pos="8244"/>
+          <w:tab w:val="left" w:pos="9160"/>
+          <w:tab w:val="left" w:pos="10076"/>
+          <w:tab w:val="left" w:pos="10992"/>
+          <w:tab w:val="left" w:pos="11908"/>
+          <w:tab w:val="left" w:pos="12824"/>
+          <w:tab w:val="left" w:pos="13740"/>
+          <w:tab w:val="left" w:pos="14656"/>
+        </w:tabs>
+        <w:spacing w:before="0" w:after="0" w:line="240" w:lineRule="auto"/>
+        <w:jc w:val="both"/>
+        <w:rPr>
+          <w:rFonts w:ascii="Courier New" w:eastAsia="Times New Roman" w:hAnsi="Courier New" w:cs="Courier New"/>
+          <w:color w:val="FFFFFF"/>
+          <w:sz w:val="21"/>
+          <w:szCs w:val="21"/>
+          <w:lang w:val="es-MX" w:eastAsia="es-MX"/>
+        </w:rPr>
+      </w:pPr>
+      <w:r>
+        <w:rPr>
+          <w:rFonts w:ascii="Courier New" w:eastAsia="Times New Roman" w:hAnsi="Courier New" w:cs="Courier New"/>
+          <w:color w:val="FFFFFF"/>
+          <w:sz w:val="21"/>
+          <w:szCs w:val="21"/>
+          <w:lang w:val="es-MX" w:eastAsia="es-MX"/>
+        </w:rPr>
+        <w:t xml:space="preserve">  );</w:t>
+      </w:r>
+    </w:p>
+    <w:p>
+      <w:pPr>
+        <w:shd w:val="clear" w:color="auto" w:fill="333333"/>
+        <w:tabs>
+          <w:tab w:val="left" w:pos="916"/>
+          <w:tab w:val="left" w:pos="1832"/>
+          <w:tab w:val="left" w:pos="2748"/>
+          <w:tab w:val="left" w:pos="3664"/>
+          <w:tab w:val="left" w:pos="4580"/>
+          <w:tab w:val="left" w:pos="5496"/>
+          <w:tab w:val="left" w:pos="6412"/>
+          <w:tab w:val="left" w:pos="7328"/>
+          <w:tab w:val="left" w:pos="8244"/>
+          <w:tab w:val="left" w:pos="9160"/>
+          <w:tab w:val="left" w:pos="10076"/>
+          <w:tab w:val="left" w:pos="10992"/>
+          <w:tab w:val="left" w:pos="11908"/>
+          <w:tab w:val="left" w:pos="12824"/>
+          <w:tab w:val="left" w:pos="13740"/>
+          <w:tab w:val="left" w:pos="14656"/>
+        </w:tabs>
+        <w:spacing w:before="0" w:after="0" w:line="240" w:lineRule="auto"/>
+        <w:jc w:val="both"/>
+        <w:rPr>
+          <w:rFonts w:ascii="Courier New" w:eastAsia="Times New Roman" w:hAnsi="Courier New" w:cs="Courier New"/>
+          <w:color w:val="FFFFFF"/>
+          <w:sz w:val="21"/>
+          <w:szCs w:val="21"/>
+          <w:lang w:val="es-MX" w:eastAsia="es-MX"/>
+        </w:rPr>
+      </w:pPr>
+      <w:r>
+        <w:rPr>
+          <w:rFonts w:ascii="Courier New" w:eastAsia="Times New Roman" w:hAnsi="Courier New" w:cs="Courier New"/>
+          <w:color w:val="FFFFFF"/>
+          <w:sz w:val="21"/>
+          <w:szCs w:val="21"/>
+          <w:lang w:val="es-MX" w:eastAsia="es-MX"/>
+        </w:rPr>
+        <w:t>}</w:t>
+      </w:r>
+    </w:p>
+    <w:p>
+      <w:pPr>
+        <w:shd w:val="clear" w:color="auto" w:fill="333333"/>
+        <w:tabs>
+          <w:tab w:val="left" w:pos="916"/>
+          <w:tab w:val="left" w:pos="1832"/>
+          <w:tab w:val="left" w:pos="2748"/>
+          <w:tab w:val="left" w:pos="3664"/>
+          <w:tab w:val="left" w:pos="4580"/>
+          <w:tab w:val="left" w:pos="5496"/>
+          <w:tab w:val="left" w:pos="6412"/>
+          <w:tab w:val="left" w:pos="7328"/>
+          <w:tab w:val="left" w:pos="8244"/>
+          <w:tab w:val="left" w:pos="9160"/>
+          <w:tab w:val="left" w:pos="10076"/>
+          <w:tab w:val="left" w:pos="10992"/>
+          <w:tab w:val="left" w:pos="11908"/>
+          <w:tab w:val="left" w:pos="12824"/>
+          <w:tab w:val="left" w:pos="13740"/>
+          <w:tab w:val="left" w:pos="14656"/>
+        </w:tabs>
+        <w:spacing w:before="0" w:after="0" w:line="240" w:lineRule="auto"/>
+        <w:jc w:val="both"/>
+        <w:rPr>
+          <w:rFonts w:ascii="Courier New" w:eastAsia="Times New Roman" w:hAnsi="Courier New" w:cs="Courier New"/>
+          <w:color w:val="FFFFFF"/>
+          <w:sz w:val="21"/>
+          <w:szCs w:val="21"/>
+          <w:lang w:val="es-MX" w:eastAsia="es-MX"/>
+        </w:rPr>
+      </w:pPr>
+    </w:p>
+    <w:p>
+      <w:pPr>
+        <w:shd w:val="clear" w:color="auto" w:fill="333333"/>
+        <w:tabs>
+          <w:tab w:val="left" w:pos="916"/>
+          <w:tab w:val="left" w:pos="1832"/>
+          <w:tab w:val="left" w:pos="2748"/>
+          <w:tab w:val="left" w:pos="3664"/>
+          <w:tab w:val="left" w:pos="4580"/>
+          <w:tab w:val="left" w:pos="5496"/>
+          <w:tab w:val="left" w:pos="6412"/>
+          <w:tab w:val="left" w:pos="7328"/>
+          <w:tab w:val="left" w:pos="8244"/>
+          <w:tab w:val="left" w:pos="9160"/>
+          <w:tab w:val="left" w:pos="10076"/>
+          <w:tab w:val="left" w:pos="10992"/>
+          <w:tab w:val="left" w:pos="11908"/>
+          <w:tab w:val="left" w:pos="12824"/>
+          <w:tab w:val="left" w:pos="13740"/>
+          <w:tab w:val="left" w:pos="14656"/>
+        </w:tabs>
+        <w:spacing w:before="0" w:after="0" w:line="240" w:lineRule="auto"/>
+        <w:jc w:val="both"/>
+        <w:rPr>
+          <w:rFonts w:ascii="Courier New" w:eastAsia="Times New Roman" w:hAnsi="Courier New" w:cs="Courier New"/>
+          <w:color w:val="FFFFFF"/>
+          <w:sz w:val="21"/>
+          <w:szCs w:val="21"/>
+          <w:lang w:val="es-MX" w:eastAsia="es-MX"/>
+        </w:rPr>
+      </w:pPr>
+      <w:proofErr w:type="spellStart"/>
+      <w:r>
+        <w:rPr>
+          <w:rFonts w:ascii="Courier New" w:eastAsia="Times New Roman" w:hAnsi="Courier New" w:cs="Courier New"/>
+          <w:color w:val="FFFFFF"/>
+          <w:sz w:val="21"/>
+          <w:szCs w:val="21"/>
+          <w:lang w:val="es-MX" w:eastAsia="es-MX"/>
+        </w:rPr>
+        <w:t>export</w:t>
+      </w:r>
+      <w:proofErr w:type="spellEnd"/>
+      <w:r>
+        <w:rPr>
+          <w:rFonts w:ascii="Courier New" w:eastAsia="Times New Roman" w:hAnsi="Courier New" w:cs="Courier New"/>
+          <w:color w:val="FFFFFF"/>
+          <w:sz w:val="21"/>
+          <w:szCs w:val="21"/>
+          <w:lang w:val="es-MX" w:eastAsia="es-MX"/>
+        </w:rPr>
+        <w:t xml:space="preserve"> default </w:t>
+      </w:r>
+      <w:proofErr w:type="spellStart"/>
+      <w:r>
+        <w:rPr>
+          <w:rFonts w:ascii="Courier New" w:eastAsia="Times New Roman" w:hAnsi="Courier New" w:cs="Courier New"/>
+          <w:color w:val="FFFFFF"/>
+          <w:sz w:val="21"/>
+          <w:szCs w:val="21"/>
+          <w:lang w:val="es-MX" w:eastAsia="es-MX"/>
+        </w:rPr>
+        <w:t>About</w:t>
+      </w:r>
+      <w:proofErr w:type="spellEnd"/>
+      <w:r>
+        <w:rPr>
+          <w:rFonts w:ascii="Courier New" w:eastAsia="Times New Roman" w:hAnsi="Courier New" w:cs="Courier New"/>
+          <w:color w:val="FFFFFF"/>
+          <w:sz w:val="21"/>
+          <w:szCs w:val="21"/>
+          <w:lang w:val="es-MX" w:eastAsia="es-MX"/>
+        </w:rPr>
+        <w:t>;</w:t>
+      </w:r>
+    </w:p>
+    <w:p>
+      <w:pPr>
+        <w:shd w:val="clear" w:color="auto" w:fill="FFFFFF"/>
+        <w:spacing w:before="0" w:after="0" w:line="240" w:lineRule="auto"/>
+        <w:jc w:val="both"/>
+        <w:rPr>
+          <w:rFonts w:ascii="Arial" w:eastAsia="Times New Roman" w:hAnsi="Arial" w:cs="Arial"/>
+          <w:color w:val="4A4A4A"/>
+          <w:sz w:val="21"/>
+          <w:szCs w:val="21"/>
+          <w:lang w:val="es-MX" w:eastAsia="es-MX"/>
+        </w:rPr>
+      </w:pPr>
+      <w:r>
+        <w:rPr>
+          <w:rFonts w:ascii="Arial" w:eastAsia="Times New Roman" w:hAnsi="Arial" w:cs="Arial"/>
+          <w:color w:val="4A4A4A"/>
+          <w:sz w:val="21"/>
+          <w:szCs w:val="21"/>
+          <w:lang w:val="es-MX" w:eastAsia="es-MX"/>
+        </w:rPr>
+        <w:t>Y deshabilitamos el JavaScript en el navegador, el botón no realizará acción alguna, pero sí se renderizará.</w:t>
+      </w:r>
+    </w:p>
+    <w:p>
+      <w:pPr>
+        <w:shd w:val="clear" w:color="auto" w:fill="FFFFFF"/>
+        <w:spacing w:before="0" w:after="0" w:line="240" w:lineRule="auto"/>
+        <w:jc w:val="both"/>
+        <w:rPr>
+          <w:rFonts w:ascii="Arial" w:eastAsia="Times New Roman" w:hAnsi="Arial" w:cs="Arial"/>
+          <w:color w:val="4A4A4A"/>
+          <w:sz w:val="21"/>
+          <w:szCs w:val="21"/>
+          <w:lang w:val="es-MX" w:eastAsia="es-MX"/>
+        </w:rPr>
+      </w:pPr>
+    </w:p>
+    <w:p>
+      <w:pPr>
+        <w:shd w:val="clear" w:color="auto" w:fill="FFFFFF"/>
+        <w:spacing w:before="0" w:after="0" w:line="240" w:lineRule="auto"/>
+        <w:jc w:val="both"/>
+        <w:rPr>
+          <w:rFonts w:ascii="Arial" w:eastAsia="Times New Roman" w:hAnsi="Arial" w:cs="Arial"/>
+          <w:color w:val="4A4A4A"/>
+          <w:sz w:val="21"/>
+          <w:szCs w:val="21"/>
+          <w:lang w:val="es-MX" w:eastAsia="es-MX"/>
+        </w:rPr>
+      </w:pPr>
+      <w:r>
+        <w:rPr>
+          <w:rFonts w:ascii="Arial" w:eastAsia="Times New Roman" w:hAnsi="Arial" w:cs="Arial"/>
+          <w:color w:val="4A4A4A"/>
+          <w:sz w:val="21"/>
+          <w:szCs w:val="21"/>
+          <w:lang w:val="es-MX" w:eastAsia="es-MX"/>
+        </w:rPr>
+        <w:t xml:space="preserve">Hay varias maneras de revisar si el contenido viene </w:t>
+      </w:r>
+      <w:proofErr w:type="spellStart"/>
+      <w:r>
+        <w:rPr>
+          <w:rFonts w:ascii="Arial" w:eastAsia="Times New Roman" w:hAnsi="Arial" w:cs="Arial"/>
+          <w:color w:val="4A4A4A"/>
+          <w:sz w:val="21"/>
+          <w:szCs w:val="21"/>
+          <w:lang w:val="es-MX" w:eastAsia="es-MX"/>
+        </w:rPr>
+        <w:t>prerenderizado</w:t>
+      </w:r>
+      <w:proofErr w:type="spellEnd"/>
+      <w:r>
+        <w:rPr>
+          <w:rFonts w:ascii="Arial" w:eastAsia="Times New Roman" w:hAnsi="Arial" w:cs="Arial"/>
+          <w:color w:val="4A4A4A"/>
+          <w:sz w:val="21"/>
+          <w:szCs w:val="21"/>
+          <w:lang w:val="es-MX" w:eastAsia="es-MX"/>
+        </w:rPr>
+        <w:t xml:space="preserve"> del servidor. </w:t>
+      </w:r>
+      <w:proofErr w:type="spellStart"/>
+      <w:r>
+        <w:rPr>
+          <w:rFonts w:ascii="Arial" w:eastAsia="Times New Roman" w:hAnsi="Arial" w:cs="Arial"/>
+          <w:color w:val="4A4A4A"/>
+          <w:sz w:val="21"/>
+          <w:szCs w:val="21"/>
+          <w:lang w:val="es-MX" w:eastAsia="es-MX"/>
+        </w:rPr>
+        <w:t>Podriamos</w:t>
+      </w:r>
+      <w:proofErr w:type="spellEnd"/>
+      <w:r>
+        <w:rPr>
+          <w:rFonts w:ascii="Arial" w:eastAsia="Times New Roman" w:hAnsi="Arial" w:cs="Arial"/>
+          <w:color w:val="4A4A4A"/>
+          <w:sz w:val="21"/>
+          <w:szCs w:val="21"/>
+          <w:lang w:val="es-MX" w:eastAsia="es-MX"/>
+        </w:rPr>
+        <w:t xml:space="preserve"> hacer un </w:t>
+      </w:r>
+      <w:proofErr w:type="spellStart"/>
+      <w:r>
+        <w:rPr>
+          <w:rFonts w:ascii="Arial" w:eastAsia="Times New Roman" w:hAnsi="Arial" w:cs="Arial"/>
+          <w:color w:val="4A4A4A"/>
+          <w:sz w:val="21"/>
+          <w:szCs w:val="21"/>
+          <w:lang w:val="es-MX" w:eastAsia="es-MX"/>
+        </w:rPr>
+        <w:t>curl</w:t>
+      </w:r>
+      <w:proofErr w:type="spellEnd"/>
+      <w:r>
+        <w:rPr>
+          <w:rFonts w:ascii="Arial" w:eastAsia="Times New Roman" w:hAnsi="Arial" w:cs="Arial"/>
+          <w:color w:val="4A4A4A"/>
+          <w:sz w:val="21"/>
+          <w:szCs w:val="21"/>
+          <w:lang w:val="es-MX" w:eastAsia="es-MX"/>
+        </w:rPr>
+        <w:t xml:space="preserve"> a la dirección del servidor y luego examinar si el contenido que se muestra ya viene completo o si hay llamadas de </w:t>
+      </w:r>
+      <w:proofErr w:type="spellStart"/>
+      <w:r>
+        <w:rPr>
+          <w:rFonts w:ascii="Arial" w:eastAsia="Times New Roman" w:hAnsi="Arial" w:cs="Arial"/>
+          <w:color w:val="4A4A4A"/>
+          <w:sz w:val="21"/>
+          <w:szCs w:val="21"/>
+          <w:lang w:val="es-MX" w:eastAsia="es-MX"/>
+        </w:rPr>
+        <w:t>javascript</w:t>
+      </w:r>
+      <w:proofErr w:type="spellEnd"/>
+      <w:r>
+        <w:rPr>
+          <w:rFonts w:ascii="Arial" w:eastAsia="Times New Roman" w:hAnsi="Arial" w:cs="Arial"/>
+          <w:color w:val="4A4A4A"/>
+          <w:sz w:val="21"/>
+          <w:szCs w:val="21"/>
+          <w:lang w:val="es-MX" w:eastAsia="es-MX"/>
+        </w:rPr>
+        <w:t xml:space="preserve"> que completan el código </w:t>
+      </w:r>
+      <w:proofErr w:type="spellStart"/>
+      <w:r>
+        <w:rPr>
+          <w:rFonts w:ascii="Arial" w:eastAsia="Times New Roman" w:hAnsi="Arial" w:cs="Arial"/>
+          <w:color w:val="4A4A4A"/>
+          <w:sz w:val="21"/>
+          <w:szCs w:val="21"/>
+          <w:lang w:val="es-MX" w:eastAsia="es-MX"/>
+        </w:rPr>
+        <w:t>html</w:t>
+      </w:r>
+      <w:proofErr w:type="spellEnd"/>
+      <w:r>
+        <w:rPr>
+          <w:rFonts w:ascii="Arial" w:eastAsia="Times New Roman" w:hAnsi="Arial" w:cs="Arial"/>
+          <w:color w:val="4A4A4A"/>
+          <w:sz w:val="21"/>
+          <w:szCs w:val="21"/>
+          <w:lang w:val="es-MX" w:eastAsia="es-MX"/>
+        </w:rPr>
+        <w:t xml:space="preserve"> faltante.</w:t>
+      </w:r>
+    </w:p>
+    <w:p>
+      <w:pPr>
+        <w:shd w:val="clear" w:color="auto" w:fill="333333"/>
+        <w:tabs>
+          <w:tab w:val="left" w:pos="916"/>
+          <w:tab w:val="left" w:pos="1832"/>
+          <w:tab w:val="left" w:pos="2748"/>
+          <w:tab w:val="left" w:pos="3664"/>
+          <w:tab w:val="left" w:pos="4580"/>
+          <w:tab w:val="left" w:pos="5496"/>
+          <w:tab w:val="left" w:pos="6412"/>
+          <w:tab w:val="left" w:pos="7328"/>
+          <w:tab w:val="left" w:pos="8244"/>
+          <w:tab w:val="left" w:pos="9160"/>
+          <w:tab w:val="left" w:pos="10076"/>
+          <w:tab w:val="left" w:pos="10992"/>
+          <w:tab w:val="left" w:pos="11908"/>
+          <w:tab w:val="left" w:pos="12824"/>
+          <w:tab w:val="left" w:pos="13740"/>
+          <w:tab w:val="left" w:pos="14656"/>
+        </w:tabs>
+        <w:spacing w:before="0" w:after="0" w:line="240" w:lineRule="auto"/>
+        <w:jc w:val="both"/>
+        <w:rPr>
+          <w:rFonts w:ascii="Courier New" w:eastAsia="Times New Roman" w:hAnsi="Courier New" w:cs="Courier New"/>
+          <w:color w:val="FFFFFF"/>
+          <w:sz w:val="21"/>
+          <w:szCs w:val="21"/>
+          <w:lang w:val="es-MX" w:eastAsia="es-MX"/>
+        </w:rPr>
+      </w:pPr>
+      <w:proofErr w:type="spellStart"/>
+      <w:r>
+        <w:rPr>
+          <w:rFonts w:ascii="Courier New" w:eastAsia="Times New Roman" w:hAnsi="Courier New" w:cs="Courier New"/>
+          <w:b/>
+          <w:bCs/>
+          <w:color w:val="F92672"/>
+          <w:sz w:val="21"/>
+          <w:szCs w:val="21"/>
+          <w:lang w:val="es-MX" w:eastAsia="es-MX"/>
+        </w:rPr>
+        <w:t>curl</w:t>
+      </w:r>
+      <w:proofErr w:type="spellEnd"/>
+      <w:r>
+        <w:rPr>
+          <w:rFonts w:ascii="Courier New" w:eastAsia="Times New Roman" w:hAnsi="Courier New" w:cs="Courier New"/>
+          <w:color w:val="FFFFFF"/>
+          <w:sz w:val="21"/>
+          <w:szCs w:val="21"/>
+          <w:lang w:val="es-MX" w:eastAsia="es-MX"/>
+        </w:rPr>
+        <w:t xml:space="preserve"> </w:t>
+      </w:r>
+      <w:r>
+        <w:rPr>
+          <w:rFonts w:ascii="Courier New" w:eastAsia="Times New Roman" w:hAnsi="Courier New" w:cs="Courier New"/>
+          <w:b/>
+          <w:bCs/>
+          <w:color w:val="F92672"/>
+          <w:sz w:val="21"/>
+          <w:szCs w:val="21"/>
+          <w:lang w:val="es-MX" w:eastAsia="es-MX"/>
+        </w:rPr>
+        <w:t>localhost</w:t>
+      </w:r>
+      <w:r>
+        <w:rPr>
+          <w:rFonts w:ascii="Courier New" w:eastAsia="Times New Roman" w:hAnsi="Courier New" w:cs="Courier New"/>
+          <w:color w:val="A6E22E"/>
+          <w:sz w:val="21"/>
+          <w:szCs w:val="21"/>
+          <w:lang w:val="es-MX" w:eastAsia="es-MX"/>
+        </w:rPr>
+        <w:t>:3000</w:t>
+      </w:r>
+      <w:r>
+        <w:rPr>
+          <w:rFonts w:ascii="Courier New" w:eastAsia="Times New Roman" w:hAnsi="Courier New" w:cs="Courier New"/>
+          <w:color w:val="FFFFFF"/>
+          <w:sz w:val="21"/>
+          <w:szCs w:val="21"/>
+          <w:lang w:val="es-MX" w:eastAsia="es-MX"/>
+        </w:rPr>
+        <w:t xml:space="preserve"> &gt; </w:t>
+      </w:r>
+      <w:r>
+        <w:rPr>
+          <w:rFonts w:ascii="Courier New" w:eastAsia="Times New Roman" w:hAnsi="Courier New" w:cs="Courier New"/>
+          <w:b/>
+          <w:bCs/>
+          <w:color w:val="F92672"/>
+          <w:sz w:val="21"/>
+          <w:szCs w:val="21"/>
+          <w:lang w:val="es-MX" w:eastAsia="es-MX"/>
+        </w:rPr>
+        <w:t>archivo</w:t>
+      </w:r>
+      <w:r>
+        <w:rPr>
+          <w:rFonts w:ascii="Courier New" w:eastAsia="Times New Roman" w:hAnsi="Courier New" w:cs="Courier New"/>
+          <w:color w:val="FFFFFF"/>
+          <w:sz w:val="21"/>
+          <w:szCs w:val="21"/>
+          <w:lang w:val="es-MX" w:eastAsia="es-MX"/>
+        </w:rPr>
+        <w:t>.html</w:t>
+      </w:r>
+    </w:p>
+    <w:p>
+      <w:pPr>
+        <w:shd w:val="clear" w:color="auto" w:fill="FFFFFF"/>
+        <w:spacing w:before="0" w:after="0" w:line="240" w:lineRule="auto"/>
+        <w:jc w:val="both"/>
+        <w:rPr>
+          <w:rFonts w:ascii="Arial" w:eastAsia="Times New Roman" w:hAnsi="Arial" w:cs="Arial"/>
+          <w:color w:val="4A4A4A"/>
+          <w:sz w:val="21"/>
+          <w:szCs w:val="21"/>
+          <w:lang w:val="es-MX" w:eastAsia="es-MX"/>
+        </w:rPr>
+      </w:pPr>
+      <w:r>
+        <w:rPr>
+          <w:rFonts w:ascii="Arial" w:eastAsia="Times New Roman" w:hAnsi="Arial" w:cs="Arial"/>
+          <w:color w:val="4A4A4A"/>
+          <w:sz w:val="21"/>
+          <w:szCs w:val="21"/>
+          <w:lang w:val="es-MX" w:eastAsia="es-MX"/>
+        </w:rPr>
+        <w:t xml:space="preserve">Lo que me lleva a la segunda manera que es </w:t>
+      </w:r>
+      <w:proofErr w:type="gramStart"/>
+      <w:r>
+        <w:rPr>
+          <w:rFonts w:ascii="Arial" w:eastAsia="Times New Roman" w:hAnsi="Arial" w:cs="Arial"/>
+          <w:color w:val="4A4A4A"/>
+          <w:sz w:val="21"/>
+          <w:szCs w:val="21"/>
+          <w:lang w:val="es-MX" w:eastAsia="es-MX"/>
+        </w:rPr>
+        <w:t>abriendo</w:t>
+      </w:r>
+      <w:proofErr w:type="gramEnd"/>
+      <w:r>
+        <w:rPr>
+          <w:rFonts w:ascii="Arial" w:eastAsia="Times New Roman" w:hAnsi="Arial" w:cs="Arial"/>
+          <w:color w:val="4A4A4A"/>
+          <w:sz w:val="21"/>
+          <w:szCs w:val="21"/>
+          <w:lang w:val="es-MX" w:eastAsia="es-MX"/>
+        </w:rPr>
+        <w:t xml:space="preserve"> </w:t>
+      </w:r>
+      <w:proofErr w:type="spellStart"/>
+      <w:r>
+        <w:rPr>
+          <w:rFonts w:ascii="Arial" w:eastAsia="Times New Roman" w:hAnsi="Arial" w:cs="Arial"/>
+          <w:color w:val="4A4A4A"/>
+          <w:sz w:val="21"/>
+          <w:szCs w:val="21"/>
+          <w:lang w:val="es-MX" w:eastAsia="es-MX"/>
+        </w:rPr>
+        <w:t>devtools</w:t>
+      </w:r>
+      <w:proofErr w:type="spellEnd"/>
+      <w:r>
+        <w:rPr>
+          <w:rFonts w:ascii="Arial" w:eastAsia="Times New Roman" w:hAnsi="Arial" w:cs="Arial"/>
+          <w:color w:val="4A4A4A"/>
+          <w:sz w:val="21"/>
+          <w:szCs w:val="21"/>
+          <w:lang w:val="es-MX" w:eastAsia="es-MX"/>
+        </w:rPr>
+        <w:t xml:space="preserve"> y mirando la pestaña de </w:t>
+      </w:r>
+      <w:proofErr w:type="spellStart"/>
+      <w:r>
+        <w:rPr>
+          <w:rFonts w:ascii="Arial" w:eastAsia="Times New Roman" w:hAnsi="Arial" w:cs="Arial"/>
+          <w:color w:val="4A4A4A"/>
+          <w:sz w:val="21"/>
+          <w:szCs w:val="21"/>
+          <w:lang w:val="es-MX" w:eastAsia="es-MX"/>
+        </w:rPr>
+        <w:t>network</w:t>
+      </w:r>
+      <w:proofErr w:type="spellEnd"/>
+      <w:r>
+        <w:rPr>
+          <w:rFonts w:ascii="Arial" w:eastAsia="Times New Roman" w:hAnsi="Arial" w:cs="Arial"/>
+          <w:color w:val="4A4A4A"/>
+          <w:sz w:val="21"/>
+          <w:szCs w:val="21"/>
+          <w:lang w:val="es-MX" w:eastAsia="es-MX"/>
+        </w:rPr>
+        <w:t xml:space="preserve"> para ver examinar las peticiones web que se hacen posteriores al archivo principal.</w:t>
+      </w:r>
+    </w:p>
+    <w:p>
+      <w:pPr>
+        <w:shd w:val="clear" w:color="auto" w:fill="FFFFFF"/>
+        <w:spacing w:before="0" w:after="0" w:line="240" w:lineRule="auto"/>
+        <w:jc w:val="both"/>
+        <w:rPr>
+          <w:rFonts w:ascii="Arial" w:eastAsia="Times New Roman" w:hAnsi="Arial" w:cs="Arial"/>
+          <w:color w:val="4A4A4A"/>
+          <w:sz w:val="21"/>
+          <w:szCs w:val="21"/>
+          <w:lang w:val="es-MX" w:eastAsia="es-MX"/>
+        </w:rPr>
+      </w:pPr>
+    </w:p>
+    <w:p>
+      <w:pPr>
+        <w:shd w:val="clear" w:color="auto" w:fill="FFFFFF"/>
+        <w:spacing w:before="0" w:after="0" w:line="240" w:lineRule="auto"/>
+        <w:jc w:val="both"/>
+        <w:rPr>
+          <w:rFonts w:ascii="Arial" w:hAnsi="Arial" w:cs="Arial"/>
+          <w:color w:val="4A4A4A"/>
+          <w:u w:val="single" w:color="FF0000"/>
+          <w:shd w:val="clear" w:color="auto" w:fill="FFFFFF"/>
+        </w:rPr>
+      </w:pPr>
+      <w:r>
+        <w:rPr>
+          <w:rFonts w:ascii="Arial" w:hAnsi="Arial" w:cs="Arial"/>
+          <w:color w:val="4A4A4A"/>
+          <w:u w:val="single" w:color="FF0000"/>
+          <w:shd w:val="clear" w:color="auto" w:fill="FFFFFF"/>
+        </w:rPr>
+        <w:t xml:space="preserve">En realidad lo que </w:t>
+      </w:r>
+      <w:proofErr w:type="spellStart"/>
+      <w:r>
+        <w:rPr>
+          <w:rFonts w:ascii="Arial" w:hAnsi="Arial" w:cs="Arial"/>
+          <w:color w:val="4A4A4A"/>
+          <w:u w:val="single" w:color="FF0000"/>
+          <w:shd w:val="clear" w:color="auto" w:fill="FFFFFF"/>
+        </w:rPr>
+        <w:t>esta</w:t>
+      </w:r>
+      <w:proofErr w:type="spellEnd"/>
+      <w:r>
+        <w:rPr>
+          <w:rFonts w:ascii="Arial" w:hAnsi="Arial" w:cs="Arial"/>
+          <w:color w:val="4A4A4A"/>
+          <w:u w:val="single" w:color="FF0000"/>
+          <w:shd w:val="clear" w:color="auto" w:fill="FFFFFF"/>
+        </w:rPr>
+        <w:t xml:space="preserve"> haciendo Next en este caso no es SSR, sino </w:t>
+      </w:r>
+      <w:proofErr w:type="spellStart"/>
+      <w:r>
+        <w:rPr>
+          <w:rFonts w:ascii="Arial" w:hAnsi="Arial" w:cs="Arial"/>
+          <w:color w:val="4A4A4A"/>
+          <w:u w:val="single" w:color="FF0000"/>
+          <w:shd w:val="clear" w:color="auto" w:fill="FFFFFF"/>
+        </w:rPr>
+        <w:t>Static</w:t>
+      </w:r>
+      <w:proofErr w:type="spellEnd"/>
+      <w:r>
+        <w:rPr>
+          <w:rFonts w:ascii="Arial" w:hAnsi="Arial" w:cs="Arial"/>
+          <w:color w:val="4A4A4A"/>
+          <w:u w:val="single" w:color="FF0000"/>
+          <w:shd w:val="clear" w:color="auto" w:fill="FFFFFF"/>
+        </w:rPr>
+        <w:t xml:space="preserve"> </w:t>
+      </w:r>
+      <w:proofErr w:type="spellStart"/>
+      <w:r>
+        <w:rPr>
+          <w:rFonts w:ascii="Arial" w:hAnsi="Arial" w:cs="Arial"/>
+          <w:color w:val="4A4A4A"/>
+          <w:u w:val="single" w:color="FF0000"/>
+          <w:shd w:val="clear" w:color="auto" w:fill="FFFFFF"/>
+        </w:rPr>
+        <w:t>rendering</w:t>
+      </w:r>
+      <w:proofErr w:type="spellEnd"/>
+      <w:r>
+        <w:rPr>
+          <w:rFonts w:ascii="Arial" w:hAnsi="Arial" w:cs="Arial"/>
+          <w:color w:val="4A4A4A"/>
+          <w:u w:val="single" w:color="FF0000"/>
+          <w:shd w:val="clear" w:color="auto" w:fill="FFFFFF"/>
+        </w:rPr>
+        <w:t xml:space="preserve">, la diferencia es que en SSR cada vez que llegue una nueva consulta Next va a ejecutar el </w:t>
+      </w:r>
+      <w:proofErr w:type="spellStart"/>
+      <w:r>
+        <w:rPr>
+          <w:rFonts w:ascii="Arial" w:hAnsi="Arial" w:cs="Arial"/>
+          <w:color w:val="4A4A4A"/>
+          <w:u w:val="single" w:color="FF0000"/>
+          <w:shd w:val="clear" w:color="auto" w:fill="FFFFFF"/>
+        </w:rPr>
+        <w:t>codigo</w:t>
+      </w:r>
+      <w:proofErr w:type="spellEnd"/>
+      <w:r>
+        <w:rPr>
+          <w:rFonts w:ascii="Arial" w:hAnsi="Arial" w:cs="Arial"/>
+          <w:color w:val="4A4A4A"/>
+          <w:u w:val="single" w:color="FF0000"/>
+          <w:shd w:val="clear" w:color="auto" w:fill="FFFFFF"/>
+        </w:rPr>
+        <w:t xml:space="preserve"> y va a devolver la vista renderizada en </w:t>
+      </w:r>
+      <w:proofErr w:type="spellStart"/>
+      <w:r>
+        <w:rPr>
+          <w:rFonts w:ascii="Arial" w:hAnsi="Arial" w:cs="Arial"/>
+          <w:color w:val="4A4A4A"/>
+          <w:u w:val="single" w:color="FF0000"/>
+          <w:shd w:val="clear" w:color="auto" w:fill="FFFFFF"/>
+        </w:rPr>
+        <w:t>html</w:t>
+      </w:r>
+      <w:proofErr w:type="spellEnd"/>
+      <w:r>
+        <w:rPr>
+          <w:rFonts w:ascii="Arial" w:hAnsi="Arial" w:cs="Arial"/>
+          <w:color w:val="4A4A4A"/>
+          <w:u w:val="single" w:color="FF0000"/>
+          <w:shd w:val="clear" w:color="auto" w:fill="FFFFFF"/>
+        </w:rPr>
+        <w:t xml:space="preserve">, en cambio en </w:t>
+      </w:r>
+      <w:proofErr w:type="spellStart"/>
+      <w:r>
+        <w:rPr>
+          <w:rFonts w:ascii="Arial" w:hAnsi="Arial" w:cs="Arial"/>
+          <w:color w:val="4A4A4A"/>
+          <w:u w:val="single" w:color="FF0000"/>
+          <w:shd w:val="clear" w:color="auto" w:fill="FFFFFF"/>
+        </w:rPr>
+        <w:t>Static</w:t>
+      </w:r>
+      <w:proofErr w:type="spellEnd"/>
+      <w:r>
+        <w:rPr>
+          <w:rFonts w:ascii="Arial" w:hAnsi="Arial" w:cs="Arial"/>
+          <w:color w:val="4A4A4A"/>
+          <w:u w:val="single" w:color="FF0000"/>
+          <w:shd w:val="clear" w:color="auto" w:fill="FFFFFF"/>
+        </w:rPr>
+        <w:t xml:space="preserve"> </w:t>
+      </w:r>
+      <w:proofErr w:type="spellStart"/>
+      <w:r>
+        <w:rPr>
+          <w:rFonts w:ascii="Arial" w:hAnsi="Arial" w:cs="Arial"/>
+          <w:color w:val="4A4A4A"/>
+          <w:u w:val="single" w:color="FF0000"/>
+          <w:shd w:val="clear" w:color="auto" w:fill="FFFFFF"/>
+        </w:rPr>
+        <w:t>rendering</w:t>
+      </w:r>
+      <w:proofErr w:type="spellEnd"/>
+      <w:r>
+        <w:rPr>
+          <w:rFonts w:ascii="Arial" w:hAnsi="Arial" w:cs="Arial"/>
+          <w:color w:val="4A4A4A"/>
+          <w:u w:val="single" w:color="FF0000"/>
+          <w:shd w:val="clear" w:color="auto" w:fill="FFFFFF"/>
+        </w:rPr>
+        <w:t xml:space="preserve"> Next solo va a ejecutar el </w:t>
+      </w:r>
+      <w:proofErr w:type="spellStart"/>
+      <w:r>
+        <w:rPr>
+          <w:rFonts w:ascii="Arial" w:hAnsi="Arial" w:cs="Arial"/>
+          <w:color w:val="4A4A4A"/>
+          <w:u w:val="single" w:color="FF0000"/>
+          <w:shd w:val="clear" w:color="auto" w:fill="FFFFFF"/>
+        </w:rPr>
+        <w:t>codigo</w:t>
+      </w:r>
+      <w:proofErr w:type="spellEnd"/>
+      <w:r>
+        <w:rPr>
+          <w:rFonts w:ascii="Arial" w:hAnsi="Arial" w:cs="Arial"/>
+          <w:color w:val="4A4A4A"/>
+          <w:u w:val="single" w:color="FF0000"/>
+          <w:shd w:val="clear" w:color="auto" w:fill="FFFFFF"/>
+        </w:rPr>
+        <w:t xml:space="preserve"> UNA sola vez (eso sucede en el momento en que hacemos </w:t>
+      </w:r>
+      <w:proofErr w:type="spellStart"/>
+      <w:r>
+        <w:rPr>
+          <w:rFonts w:ascii="Arial" w:hAnsi="Arial" w:cs="Arial"/>
+          <w:color w:val="4A4A4A"/>
+          <w:u w:val="single" w:color="FF0000"/>
+          <w:shd w:val="clear" w:color="auto" w:fill="FFFFFF"/>
+        </w:rPr>
+        <w:t>deploy</w:t>
+      </w:r>
+      <w:proofErr w:type="spellEnd"/>
+      <w:r>
+        <w:rPr>
+          <w:rFonts w:ascii="Arial" w:hAnsi="Arial" w:cs="Arial"/>
+          <w:color w:val="4A4A4A"/>
+          <w:u w:val="single" w:color="FF0000"/>
+          <w:shd w:val="clear" w:color="auto" w:fill="FFFFFF"/>
+        </w:rPr>
+        <w:t xml:space="preserve">) y a partir de </w:t>
+      </w:r>
+      <w:proofErr w:type="spellStart"/>
+      <w:r>
+        <w:rPr>
+          <w:rFonts w:ascii="Arial" w:hAnsi="Arial" w:cs="Arial"/>
+          <w:color w:val="4A4A4A"/>
+          <w:u w:val="single" w:color="FF0000"/>
+          <w:shd w:val="clear" w:color="auto" w:fill="FFFFFF"/>
+        </w:rPr>
+        <w:t>aqui</w:t>
+      </w:r>
+      <w:proofErr w:type="spellEnd"/>
+      <w:r>
+        <w:rPr>
+          <w:rFonts w:ascii="Arial" w:hAnsi="Arial" w:cs="Arial"/>
+          <w:color w:val="4A4A4A"/>
+          <w:u w:val="single" w:color="FF0000"/>
+          <w:shd w:val="clear" w:color="auto" w:fill="FFFFFF"/>
+        </w:rPr>
+        <w:t xml:space="preserve"> cada vez que llegue una consulta nueva siempre va a devolver la misma vista </w:t>
+      </w:r>
+      <w:proofErr w:type="spellStart"/>
+      <w:r>
+        <w:rPr>
+          <w:rFonts w:ascii="Arial" w:hAnsi="Arial" w:cs="Arial"/>
+          <w:color w:val="4A4A4A"/>
+          <w:u w:val="single" w:color="FF0000"/>
+          <w:shd w:val="clear" w:color="auto" w:fill="FFFFFF"/>
+        </w:rPr>
+        <w:t>html</w:t>
+      </w:r>
+      <w:proofErr w:type="spellEnd"/>
+      <w:r>
+        <w:rPr>
+          <w:rFonts w:ascii="Arial" w:hAnsi="Arial" w:cs="Arial"/>
+          <w:color w:val="4A4A4A"/>
+          <w:u w:val="single" w:color="FF0000"/>
+          <w:shd w:val="clear" w:color="auto" w:fill="FFFFFF"/>
+        </w:rPr>
+        <w:t xml:space="preserve"> que renderizo la primera vez, esto es mucho </w:t>
+      </w:r>
+      <w:proofErr w:type="spellStart"/>
+      <w:r>
+        <w:rPr>
+          <w:rFonts w:ascii="Arial" w:hAnsi="Arial" w:cs="Arial"/>
+          <w:color w:val="4A4A4A"/>
+          <w:u w:val="single" w:color="FF0000"/>
+          <w:shd w:val="clear" w:color="auto" w:fill="FFFFFF"/>
+        </w:rPr>
+        <w:t>mas</w:t>
+      </w:r>
+      <w:proofErr w:type="spellEnd"/>
+      <w:r>
+        <w:rPr>
+          <w:rFonts w:ascii="Arial" w:hAnsi="Arial" w:cs="Arial"/>
+          <w:color w:val="4A4A4A"/>
+          <w:u w:val="single" w:color="FF0000"/>
+          <w:shd w:val="clear" w:color="auto" w:fill="FFFFFF"/>
+        </w:rPr>
+        <w:t xml:space="preserve"> eficiente ya que el </w:t>
+      </w:r>
+      <w:proofErr w:type="spellStart"/>
+      <w:r>
+        <w:rPr>
+          <w:rFonts w:ascii="Arial" w:hAnsi="Arial" w:cs="Arial"/>
+          <w:color w:val="4A4A4A"/>
+          <w:u w:val="single" w:color="FF0000"/>
+          <w:shd w:val="clear" w:color="auto" w:fill="FFFFFF"/>
+        </w:rPr>
+        <w:t>codigo</w:t>
+      </w:r>
+      <w:proofErr w:type="spellEnd"/>
+      <w:r>
+        <w:rPr>
+          <w:rFonts w:ascii="Arial" w:hAnsi="Arial" w:cs="Arial"/>
+          <w:color w:val="4A4A4A"/>
+          <w:u w:val="single" w:color="FF0000"/>
+          <w:shd w:val="clear" w:color="auto" w:fill="FFFFFF"/>
+        </w:rPr>
+        <w:t xml:space="preserve"> solo se renderiza en el servidor una sola vez y al generar los archivos </w:t>
+      </w:r>
+      <w:proofErr w:type="spellStart"/>
+      <w:r>
+        <w:rPr>
+          <w:rFonts w:ascii="Arial" w:hAnsi="Arial" w:cs="Arial"/>
+          <w:color w:val="4A4A4A"/>
+          <w:u w:val="single" w:color="FF0000"/>
+          <w:shd w:val="clear" w:color="auto" w:fill="FFFFFF"/>
+        </w:rPr>
+        <w:t>estaticos</w:t>
+      </w:r>
+      <w:proofErr w:type="spellEnd"/>
+      <w:r>
+        <w:rPr>
+          <w:rFonts w:ascii="Arial" w:hAnsi="Arial" w:cs="Arial"/>
+          <w:color w:val="4A4A4A"/>
+          <w:u w:val="single" w:color="FF0000"/>
+          <w:shd w:val="clear" w:color="auto" w:fill="FFFFFF"/>
+        </w:rPr>
+        <w:t xml:space="preserve"> estos pueden ser alojados y distribuidos en un CDN lo que los hacen </w:t>
+      </w:r>
+      <w:proofErr w:type="spellStart"/>
+      <w:r>
+        <w:rPr>
+          <w:rFonts w:ascii="Arial" w:hAnsi="Arial" w:cs="Arial"/>
+          <w:color w:val="4A4A4A"/>
+          <w:u w:val="single" w:color="FF0000"/>
+          <w:shd w:val="clear" w:color="auto" w:fill="FFFFFF"/>
+        </w:rPr>
+        <w:t>increiblemente</w:t>
+      </w:r>
+      <w:proofErr w:type="spellEnd"/>
+      <w:r>
+        <w:rPr>
+          <w:rFonts w:ascii="Arial" w:hAnsi="Arial" w:cs="Arial"/>
+          <w:color w:val="4A4A4A"/>
+          <w:u w:val="single" w:color="FF0000"/>
+          <w:shd w:val="clear" w:color="auto" w:fill="FFFFFF"/>
+        </w:rPr>
+        <w:t xml:space="preserve"> </w:t>
+      </w:r>
+      <w:proofErr w:type="spellStart"/>
+      <w:r>
+        <w:rPr>
+          <w:rFonts w:ascii="Arial" w:hAnsi="Arial" w:cs="Arial"/>
+          <w:color w:val="4A4A4A"/>
+          <w:u w:val="single" w:color="FF0000"/>
+          <w:shd w:val="clear" w:color="auto" w:fill="FFFFFF"/>
+        </w:rPr>
+        <w:t>rapidos</w:t>
+      </w:r>
+      <w:proofErr w:type="spellEnd"/>
+    </w:p>
+    <w:p>
+      <w:pPr>
+        <w:shd w:val="clear" w:color="auto" w:fill="FFFFFF"/>
+        <w:spacing w:before="0" w:after="0" w:line="240" w:lineRule="auto"/>
+        <w:jc w:val="both"/>
+        <w:rPr>
+          <w:rFonts w:ascii="Arial" w:hAnsi="Arial" w:cs="Arial"/>
+          <w:color w:val="4A4A4A"/>
+          <w:u w:val="single" w:color="FF0000"/>
+          <w:shd w:val="clear" w:color="auto" w:fill="FFFFFF"/>
+        </w:rPr>
+      </w:pPr>
+    </w:p>
+    <w:p>
+      <w:pPr>
+        <w:shd w:val="clear" w:color="auto" w:fill="FFFFFF"/>
+        <w:spacing w:before="0" w:after="0" w:line="240" w:lineRule="auto"/>
+        <w:jc w:val="both"/>
+        <w:rPr>
+          <w:rFonts w:ascii="Arial" w:eastAsia="Times New Roman" w:hAnsi="Arial" w:cs="Arial"/>
+          <w:color w:val="4A4A4A"/>
+          <w:sz w:val="21"/>
+          <w:szCs w:val="21"/>
+          <w:u w:val="single" w:color="FF0000"/>
+          <w:lang w:val="es-MX" w:eastAsia="es-MX"/>
+        </w:rPr>
+      </w:pPr>
+      <w:r>
+        <w:rPr>
+          <w:rFonts w:ascii="Arial" w:hAnsi="Arial" w:cs="Arial"/>
+          <w:color w:val="FF0000"/>
+          <w:u w:val="single" w:color="FF0000"/>
+          <w:shd w:val="clear" w:color="auto" w:fill="FFFFFF"/>
+        </w:rPr>
+        <w:t>Revisar</w:t>
       </w:r>
       <w:bookmarkStart w:id="0" w:name="_GoBack"/>
       <w:bookmarkEnd w:id="0"/>
@@ -13069,6 +17098,11 @@
     <w:name w:val="xml"/>
     <w:basedOn w:val="Fuentedeprrafopredeter"/>
     <w:rsid w:val="000E0F28"/>
+  </w:style>
+  <w:style w:type="character" w:customStyle="1" w:styleId="hljs-section">
+    <w:name w:val="hljs-section"/>
+    <w:basedOn w:val="Fuentedeprrafopredeter"/>
+    <w:rsid w:val="00FF16B9"/>
   </w:style>
 </w:styles>
 </file>
@@ -14600,7 +18634,7 @@
 </file>
 
 <file path=customXml/itemProps4.xml><?xml version="1.0" encoding="utf-8"?>
-<ds:datastoreItem xmlns:ds="http://schemas.openxmlformats.org/officeDocument/2006/customXml" ds:itemID="{9AC346A2-5990-4629-950B-7E79750BF2EA}">
+<ds:datastoreItem xmlns:ds="http://schemas.openxmlformats.org/officeDocument/2006/customXml" ds:itemID="{E17560C5-075E-4C49-A860-6F5348763552}">
   <ds:schemaRefs>
     <ds:schemaRef ds:uri="http://schemas.openxmlformats.org/officeDocument/2006/bibliography"/>
   </ds:schemaRefs>

</xml_diff>

<commit_message>
Routing: #UnderTheHood páginas: enlazando páginas: prefetching automático.
</commit_message>
<xml_diff>
--- a/CursoNextJS.docx
+++ b/CursoNextJS.docx
@@ -9243,6 +9243,8 @@
         <w:jc w:val="both"/>
         <w:rPr>
           <w:rFonts w:ascii="Arial" w:eastAsia="Times New Roman" w:hAnsi="Arial" w:cs="Arial"/>
+          <w:b/>
+          <w:bCs/>
           <w:color w:val="4A4A4A"/>
           <w:sz w:val="21"/>
           <w:szCs w:val="21"/>
@@ -9287,8 +9289,435 @@
         </w:rPr>
         <w:t xml:space="preserve"> de Next.js podemos direccionar las rutas de nuestra aplicación</w:t>
       </w:r>
+    </w:p>
+    <w:p>
+      <w:pPr>
+        <w:pStyle w:val="Ttulo1"/>
+      </w:pPr>
+      <w:r>
+        <w:lastRenderedPageBreak/>
+        <w:t>#UnderTheHood enlazando páginas: prefetching automático</w:t>
+      </w:r>
+    </w:p>
+    <w:p>
+      <w:pPr>
+        <w:shd w:val="clear" w:color="auto" w:fill="FFFFFF"/>
+        <w:spacing w:before="0" w:after="0" w:line="240" w:lineRule="auto"/>
+        <w:rPr>
+          <w:rFonts w:ascii="Calibri" w:eastAsia="Times New Roman" w:hAnsi="Calibri" w:cs="Calibri"/>
+          <w:color w:val="4A4A4A"/>
+          <w:sz w:val="21"/>
+          <w:szCs w:val="21"/>
+          <w:lang w:val="es-MX" w:eastAsia="es-MX"/>
+        </w:rPr>
+      </w:pPr>
+      <w:r>
+        <w:rPr>
+          <w:rFonts w:ascii="Calibri" w:eastAsia="Times New Roman" w:hAnsi="Calibri" w:cs="Calibri"/>
+          <w:color w:val="4A4A4A"/>
+          <w:sz w:val="21"/>
+          <w:szCs w:val="21"/>
+          <w:lang w:val="es-MX" w:eastAsia="es-MX"/>
+        </w:rPr>
+        <w:t xml:space="preserve">Next.js cuando usamos la etiqueta </w:t>
+      </w:r>
+      <w:proofErr w:type="gramStart"/>
+      <w:r>
+        <w:rPr>
+          <w:rFonts w:ascii="Calibri" w:eastAsia="Times New Roman" w:hAnsi="Calibri" w:cs="Calibri"/>
+          <w:color w:val="4A4A4A"/>
+          <w:sz w:val="21"/>
+          <w:szCs w:val="21"/>
+          <w:lang w:val="es-MX" w:eastAsia="es-MX"/>
+        </w:rPr>
+        <w:t>Link</w:t>
+      </w:r>
+      <w:proofErr w:type="gramEnd"/>
+      <w:r>
+        <w:rPr>
+          <w:rFonts w:ascii="Calibri" w:eastAsia="Times New Roman" w:hAnsi="Calibri" w:cs="Calibri"/>
+          <w:color w:val="4A4A4A"/>
+          <w:sz w:val="21"/>
+          <w:szCs w:val="21"/>
+          <w:lang w:val="es-MX" w:eastAsia="es-MX"/>
+        </w:rPr>
+        <w:t xml:space="preserve"> para nuestras rutas. Si hacemos </w:t>
+      </w:r>
+      <w:proofErr w:type="spellStart"/>
+      <w:r>
+        <w:rPr>
+          <w:rFonts w:ascii="Calibri" w:eastAsia="Times New Roman" w:hAnsi="Calibri" w:cs="Calibri"/>
+          <w:color w:val="4A4A4A"/>
+          <w:sz w:val="21"/>
+          <w:szCs w:val="21"/>
+          <w:lang w:val="es-MX" w:eastAsia="es-MX"/>
+        </w:rPr>
+        <w:t>hover</w:t>
+      </w:r>
+      <w:proofErr w:type="spellEnd"/>
+      <w:r>
+        <w:rPr>
+          <w:rFonts w:ascii="Calibri" w:eastAsia="Times New Roman" w:hAnsi="Calibri" w:cs="Calibri"/>
+          <w:color w:val="4A4A4A"/>
+          <w:sz w:val="21"/>
+          <w:szCs w:val="21"/>
+          <w:lang w:val="es-MX" w:eastAsia="es-MX"/>
+        </w:rPr>
+        <w:t xml:space="preserve"> o estamos encima de uno de los elementos lo que intentara hacer internamente </w:t>
+      </w:r>
+      <w:proofErr w:type="spellStart"/>
+      <w:r>
+        <w:rPr>
+          <w:rFonts w:ascii="Calibri" w:eastAsia="Times New Roman" w:hAnsi="Calibri" w:cs="Calibri"/>
+          <w:color w:val="4A4A4A"/>
+          <w:sz w:val="21"/>
+          <w:szCs w:val="21"/>
+          <w:lang w:val="es-MX" w:eastAsia="es-MX"/>
+        </w:rPr>
+        <w:t>sera</w:t>
+      </w:r>
+      <w:proofErr w:type="spellEnd"/>
+      <w:r>
+        <w:rPr>
+          <w:rFonts w:ascii="Calibri" w:eastAsia="Times New Roman" w:hAnsi="Calibri" w:cs="Calibri"/>
+          <w:color w:val="4A4A4A"/>
+          <w:sz w:val="21"/>
+          <w:szCs w:val="21"/>
+          <w:lang w:val="es-MX" w:eastAsia="es-MX"/>
+        </w:rPr>
+        <w:t xml:space="preserve"> pedir al servidor que prepare ese </w:t>
+      </w:r>
+      <w:proofErr w:type="spellStart"/>
+      <w:r>
+        <w:rPr>
+          <w:rFonts w:ascii="Calibri" w:eastAsia="Times New Roman" w:hAnsi="Calibri" w:cs="Calibri"/>
+          <w:color w:val="4A4A4A"/>
+          <w:sz w:val="21"/>
+          <w:szCs w:val="21"/>
+          <w:lang w:val="es-MX" w:eastAsia="es-MX"/>
+        </w:rPr>
+        <w:t>chunk</w:t>
+      </w:r>
+      <w:proofErr w:type="spellEnd"/>
+      <w:r>
+        <w:rPr>
+          <w:rFonts w:ascii="Calibri" w:eastAsia="Times New Roman" w:hAnsi="Calibri" w:cs="Calibri"/>
+          <w:color w:val="4A4A4A"/>
+          <w:sz w:val="21"/>
+          <w:szCs w:val="21"/>
+          <w:lang w:val="es-MX" w:eastAsia="es-MX"/>
+        </w:rPr>
+        <w:t xml:space="preserve"> de código.</w:t>
+      </w:r>
+    </w:p>
+    <w:p>
+      <w:pPr>
+        <w:shd w:val="clear" w:color="auto" w:fill="FFFFFF"/>
+        <w:spacing w:before="0" w:after="0" w:line="240" w:lineRule="auto"/>
+        <w:rPr>
+          <w:rFonts w:ascii="Calibri" w:eastAsia="Times New Roman" w:hAnsi="Calibri" w:cs="Calibri"/>
+          <w:color w:val="4A4A4A"/>
+          <w:sz w:val="21"/>
+          <w:szCs w:val="21"/>
+          <w:lang w:val="es-MX" w:eastAsia="es-MX"/>
+        </w:rPr>
+      </w:pPr>
+      <w:r>
+        <w:rPr>
+          <w:rFonts w:ascii="Calibri" w:eastAsia="Times New Roman" w:hAnsi="Calibri" w:cs="Calibri"/>
+          <w:b/>
+          <w:bCs/>
+          <w:color w:val="4A4A4A"/>
+          <w:sz w:val="21"/>
+          <w:szCs w:val="21"/>
+          <w:lang w:val="es-MX" w:eastAsia="es-MX"/>
+        </w:rPr>
+        <w:t>RESUMEN:</w:t>
+      </w:r>
+      <w:r>
+        <w:rPr>
+          <w:rFonts w:ascii="Calibri" w:eastAsia="Times New Roman" w:hAnsi="Calibri" w:cs="Calibri"/>
+          <w:color w:val="4A4A4A"/>
+          <w:sz w:val="21"/>
+          <w:szCs w:val="21"/>
+          <w:lang w:val="es-MX" w:eastAsia="es-MX"/>
+        </w:rPr>
+        <w:t xml:space="preserve"> Next.js nos ayuda bastante con técnicas las cuales son bastante inteligentes, como en este caso el </w:t>
+      </w:r>
+      <w:proofErr w:type="spellStart"/>
+      <w:r>
+        <w:rPr>
+          <w:rFonts w:ascii="Calibri" w:eastAsia="Times New Roman" w:hAnsi="Calibri" w:cs="Calibri"/>
+          <w:color w:val="4A4A4A"/>
+          <w:sz w:val="21"/>
+          <w:szCs w:val="21"/>
+          <w:lang w:val="es-MX" w:eastAsia="es-MX"/>
+        </w:rPr>
+        <w:t>prefetching</w:t>
+      </w:r>
+      <w:proofErr w:type="spellEnd"/>
+      <w:r>
+        <w:rPr>
+          <w:rFonts w:ascii="Calibri" w:eastAsia="Times New Roman" w:hAnsi="Calibri" w:cs="Calibri"/>
+          <w:color w:val="4A4A4A"/>
+          <w:sz w:val="21"/>
+          <w:szCs w:val="21"/>
+          <w:lang w:val="es-MX" w:eastAsia="es-MX"/>
+        </w:rPr>
+        <w:t xml:space="preserve"> de </w:t>
+      </w:r>
+      <w:proofErr w:type="spellStart"/>
+      <w:r>
+        <w:rPr>
+          <w:rFonts w:ascii="Calibri" w:eastAsia="Times New Roman" w:hAnsi="Calibri" w:cs="Calibri"/>
+          <w:color w:val="4A4A4A"/>
+          <w:sz w:val="21"/>
+          <w:szCs w:val="21"/>
+          <w:lang w:val="es-MX" w:eastAsia="es-MX"/>
+        </w:rPr>
+        <w:t>paginas</w:t>
+      </w:r>
+      <w:proofErr w:type="spellEnd"/>
+      <w:r>
+        <w:rPr>
+          <w:rFonts w:ascii="Calibri" w:eastAsia="Times New Roman" w:hAnsi="Calibri" w:cs="Calibri"/>
+          <w:color w:val="4A4A4A"/>
+          <w:sz w:val="21"/>
+          <w:szCs w:val="21"/>
+          <w:lang w:val="es-MX" w:eastAsia="es-MX"/>
+        </w:rPr>
+        <w:t>.</w:t>
+      </w:r>
+    </w:p>
+    <w:p>
+      <w:pPr>
+        <w:spacing w:after="0" w:line="240" w:lineRule="auto"/>
+        <w:jc w:val="both"/>
+        <w:rPr>
+          <w:rFonts w:ascii="Calibri" w:hAnsi="Calibri" w:cs="Calibri"/>
+          <w:sz w:val="21"/>
+          <w:szCs w:val="21"/>
+          <w:lang w:val="es-MX"/>
+        </w:rPr>
+      </w:pPr>
+      <w:r>
+        <w:rPr>
+          <w:rFonts w:ascii="Calibri" w:hAnsi="Calibri" w:cs="Calibri"/>
+          <w:sz w:val="21"/>
+          <w:szCs w:val="21"/>
+          <w:lang w:val="es-MX"/>
+        </w:rPr>
+        <w:t xml:space="preserve">Sí, usar </w:t>
+      </w:r>
+      <w:proofErr w:type="spellStart"/>
+      <w:r>
+        <w:rPr>
+          <w:rFonts w:ascii="Calibri" w:hAnsi="Calibri" w:cs="Calibri"/>
+          <w:sz w:val="21"/>
+          <w:szCs w:val="21"/>
+          <w:lang w:val="es-MX"/>
+        </w:rPr>
+        <w:t>prefetch</w:t>
+      </w:r>
+      <w:proofErr w:type="spellEnd"/>
+      <w:r>
+        <w:rPr>
+          <w:rFonts w:ascii="Calibri" w:hAnsi="Calibri" w:cs="Calibri"/>
+          <w:sz w:val="21"/>
+          <w:szCs w:val="21"/>
+          <w:lang w:val="es-MX"/>
+        </w:rPr>
+        <w:t xml:space="preserve"> es recomendable para cargar páginas pesadas, es el mayor propósito. El navegador en últimas tomará la decisión de qué tanto guardar en el </w:t>
+      </w:r>
+      <w:proofErr w:type="spellStart"/>
+      <w:r>
+        <w:rPr>
+          <w:rFonts w:ascii="Calibri" w:hAnsi="Calibri" w:cs="Calibri"/>
+          <w:sz w:val="21"/>
+          <w:szCs w:val="21"/>
+          <w:lang w:val="es-MX"/>
+        </w:rPr>
+        <w:t>prefetch</w:t>
+      </w:r>
+      <w:proofErr w:type="spellEnd"/>
+      <w:r>
+        <w:rPr>
+          <w:rFonts w:ascii="Calibri" w:hAnsi="Calibri" w:cs="Calibri"/>
+          <w:sz w:val="21"/>
+          <w:szCs w:val="21"/>
+          <w:lang w:val="es-MX"/>
+        </w:rPr>
+        <w:t>.</w:t>
+      </w:r>
+    </w:p>
+    <w:p>
+      <w:pPr>
+        <w:spacing w:after="0" w:line="240" w:lineRule="auto"/>
+        <w:jc w:val="both"/>
+        <w:rPr>
+          <w:rFonts w:ascii="Calibri" w:hAnsi="Calibri" w:cs="Calibri"/>
+          <w:sz w:val="21"/>
+          <w:szCs w:val="21"/>
+          <w:lang w:val="es-MX"/>
+        </w:rPr>
+      </w:pPr>
+      <w:r>
+        <w:rPr>
+          <w:rFonts w:ascii="Calibri" w:hAnsi="Calibri" w:cs="Calibri"/>
+          <w:sz w:val="21"/>
+          <w:szCs w:val="21"/>
+          <w:lang w:val="es-MX"/>
+        </w:rPr>
+        <w:t xml:space="preserve">Qué hay que tener en cuenta para </w:t>
+      </w:r>
+      <w:proofErr w:type="spellStart"/>
+      <w:r>
+        <w:rPr>
+          <w:rFonts w:ascii="Calibri" w:hAnsi="Calibri" w:cs="Calibri"/>
+          <w:sz w:val="21"/>
+          <w:szCs w:val="21"/>
+          <w:lang w:val="es-MX"/>
+        </w:rPr>
+        <w:t>prefetch</w:t>
+      </w:r>
+      <w:proofErr w:type="spellEnd"/>
+      <w:r>
+        <w:rPr>
+          <w:rFonts w:ascii="Calibri" w:hAnsi="Calibri" w:cs="Calibri"/>
+          <w:sz w:val="21"/>
+          <w:szCs w:val="21"/>
+          <w:lang w:val="es-MX"/>
+        </w:rPr>
+        <w:t>:</w:t>
+      </w:r>
+    </w:p>
+    <w:p>
+      <w:pPr>
+        <w:numPr>
+          <w:ilvl w:val="0"/>
+          <w:numId w:val="54"/>
+        </w:numPr>
+        <w:spacing w:after="0" w:line="240" w:lineRule="auto"/>
+        <w:jc w:val="both"/>
+        <w:rPr>
+          <w:rFonts w:ascii="Calibri" w:hAnsi="Calibri" w:cs="Calibri"/>
+          <w:sz w:val="21"/>
+          <w:szCs w:val="21"/>
+          <w:lang w:val="es-MX"/>
+        </w:rPr>
+      </w:pPr>
+      <w:proofErr w:type="gramStart"/>
+      <w:r>
+        <w:rPr>
+          <w:rFonts w:ascii="Calibri" w:hAnsi="Calibri" w:cs="Calibri"/>
+          <w:sz w:val="21"/>
+          <w:szCs w:val="21"/>
+          <w:lang w:val="es-MX"/>
+        </w:rPr>
+        <w:t>Que</w:t>
+      </w:r>
+      <w:proofErr w:type="gramEnd"/>
+      <w:r>
+        <w:rPr>
+          <w:rFonts w:ascii="Calibri" w:hAnsi="Calibri" w:cs="Calibri"/>
+          <w:sz w:val="21"/>
+          <w:szCs w:val="21"/>
+          <w:lang w:val="es-MX"/>
+        </w:rPr>
+        <w:t xml:space="preserve"> si los archivos a hacer </w:t>
+      </w:r>
+      <w:proofErr w:type="spellStart"/>
+      <w:r>
+        <w:rPr>
+          <w:rFonts w:ascii="Calibri" w:hAnsi="Calibri" w:cs="Calibri"/>
+          <w:sz w:val="21"/>
+          <w:szCs w:val="21"/>
+          <w:lang w:val="es-MX"/>
+        </w:rPr>
+        <w:t>prefetch</w:t>
+      </w:r>
+      <w:proofErr w:type="spellEnd"/>
+      <w:r>
+        <w:rPr>
+          <w:rFonts w:ascii="Calibri" w:hAnsi="Calibri" w:cs="Calibri"/>
+          <w:sz w:val="21"/>
+          <w:szCs w:val="21"/>
+          <w:lang w:val="es-MX"/>
+        </w:rPr>
+        <w:t xml:space="preserve"> son muy pesados, es posible que nunca se realice el </w:t>
+      </w:r>
+      <w:proofErr w:type="spellStart"/>
+      <w:r>
+        <w:rPr>
+          <w:rFonts w:ascii="Calibri" w:hAnsi="Calibri" w:cs="Calibri"/>
+          <w:sz w:val="21"/>
+          <w:szCs w:val="21"/>
+          <w:lang w:val="es-MX"/>
+        </w:rPr>
+        <w:t>prefetch</w:t>
+      </w:r>
+      <w:proofErr w:type="spellEnd"/>
+      <w:r>
+        <w:rPr>
+          <w:rFonts w:ascii="Calibri" w:hAnsi="Calibri" w:cs="Calibri"/>
+          <w:sz w:val="21"/>
+          <w:szCs w:val="21"/>
+          <w:lang w:val="es-MX"/>
+        </w:rPr>
+        <w:t xml:space="preserve"> porque nunca acaba.</w:t>
+      </w:r>
+    </w:p>
+    <w:p>
+      <w:pPr>
+        <w:spacing w:after="0" w:line="240" w:lineRule="auto"/>
+        <w:jc w:val="both"/>
+        <w:rPr>
+          <w:rFonts w:ascii="Calibri" w:hAnsi="Calibri" w:cs="Calibri"/>
+          <w:sz w:val="21"/>
+          <w:szCs w:val="21"/>
+          <w:lang w:val="es-MX"/>
+        </w:rPr>
+      </w:pPr>
+      <w:r>
+        <w:rPr>
+          <w:rFonts w:ascii="Calibri" w:hAnsi="Calibri" w:cs="Calibri"/>
+          <w:sz w:val="21"/>
+          <w:szCs w:val="21"/>
+          <w:lang w:val="es-MX"/>
+        </w:rPr>
+        <w:t xml:space="preserve">Es por eso </w:t>
+      </w:r>
+      <w:proofErr w:type="gramStart"/>
+      <w:r>
+        <w:rPr>
+          <w:rFonts w:ascii="Calibri" w:hAnsi="Calibri" w:cs="Calibri"/>
+          <w:sz w:val="21"/>
+          <w:szCs w:val="21"/>
+          <w:lang w:val="es-MX"/>
+        </w:rPr>
+        <w:t>que</w:t>
+      </w:r>
+      <w:proofErr w:type="gramEnd"/>
+      <w:r>
+        <w:rPr>
+          <w:rFonts w:ascii="Calibri" w:hAnsi="Calibri" w:cs="Calibri"/>
+          <w:sz w:val="21"/>
+          <w:szCs w:val="21"/>
+          <w:lang w:val="es-MX"/>
+        </w:rPr>
+        <w:t xml:space="preserve"> Next.JS usa un enfoque de múltiples archivos hac</w:t>
+      </w:r>
       <w:bookmarkStart w:id="0" w:name="_GoBack"/>
       <w:bookmarkEnd w:id="0"/>
+      <w:r>
+        <w:rPr>
+          <w:rFonts w:ascii="Calibri" w:hAnsi="Calibri" w:cs="Calibri"/>
+          <w:sz w:val="21"/>
+          <w:szCs w:val="21"/>
+          <w:lang w:val="es-MX"/>
+        </w:rPr>
+        <w:t>erlos portables y pequeños</w:t>
+      </w:r>
     </w:p>
     <w:sectPr>
       <w:footerReference w:type="default" r:id="rId13"/>
@@ -11129,6 +11558,155 @@
     </w:lvl>
   </w:abstractNum>
   <w:abstractNum w:abstractNumId="12" w15:restartNumberingAfterBreak="0">
+    <w:nsid w:val="1B827CC4"/>
+    <w:multiLevelType w:val="multilevel"/>
+    <w:tmpl w:val="75F49112"/>
+    <w:lvl w:ilvl="0">
+      <w:start w:val="1"/>
+      <w:numFmt w:val="bullet"/>
+      <w:lvlText w:val=""/>
+      <w:lvlJc w:val="left"/>
+      <w:pPr>
+        <w:tabs>
+          <w:tab w:val="num" w:pos="720"/>
+        </w:tabs>
+        <w:ind w:left="720" w:hanging="360"/>
+      </w:pPr>
+      <w:rPr>
+        <w:rFonts w:ascii="Symbol" w:hAnsi="Symbol" w:hint="default"/>
+        <w:sz w:val="20"/>
+      </w:rPr>
+    </w:lvl>
+    <w:lvl w:ilvl="1" w:tentative="1">
+      <w:start w:val="1"/>
+      <w:numFmt w:val="bullet"/>
+      <w:lvlText w:val="o"/>
+      <w:lvlJc w:val="left"/>
+      <w:pPr>
+        <w:tabs>
+          <w:tab w:val="num" w:pos="1440"/>
+        </w:tabs>
+        <w:ind w:left="1440" w:hanging="360"/>
+      </w:pPr>
+      <w:rPr>
+        <w:rFonts w:ascii="Courier New" w:hAnsi="Courier New" w:hint="default"/>
+        <w:sz w:val="20"/>
+      </w:rPr>
+    </w:lvl>
+    <w:lvl w:ilvl="2" w:tentative="1">
+      <w:start w:val="1"/>
+      <w:numFmt w:val="bullet"/>
+      <w:lvlText w:val=""/>
+      <w:lvlJc w:val="left"/>
+      <w:pPr>
+        <w:tabs>
+          <w:tab w:val="num" w:pos="2160"/>
+        </w:tabs>
+        <w:ind w:left="2160" w:hanging="360"/>
+      </w:pPr>
+      <w:rPr>
+        <w:rFonts w:ascii="Wingdings" w:hAnsi="Wingdings" w:hint="default"/>
+        <w:sz w:val="20"/>
+      </w:rPr>
+    </w:lvl>
+    <w:lvl w:ilvl="3" w:tentative="1">
+      <w:start w:val="1"/>
+      <w:numFmt w:val="bullet"/>
+      <w:lvlText w:val=""/>
+      <w:lvlJc w:val="left"/>
+      <w:pPr>
+        <w:tabs>
+          <w:tab w:val="num" w:pos="2880"/>
+        </w:tabs>
+        <w:ind w:left="2880" w:hanging="360"/>
+      </w:pPr>
+      <w:rPr>
+        <w:rFonts w:ascii="Wingdings" w:hAnsi="Wingdings" w:hint="default"/>
+        <w:sz w:val="20"/>
+      </w:rPr>
+    </w:lvl>
+    <w:lvl w:ilvl="4" w:tentative="1">
+      <w:start w:val="1"/>
+      <w:numFmt w:val="bullet"/>
+      <w:lvlText w:val=""/>
+      <w:lvlJc w:val="left"/>
+      <w:pPr>
+        <w:tabs>
+          <w:tab w:val="num" w:pos="3600"/>
+        </w:tabs>
+        <w:ind w:left="3600" w:hanging="360"/>
+      </w:pPr>
+      <w:rPr>
+        <w:rFonts w:ascii="Wingdings" w:hAnsi="Wingdings" w:hint="default"/>
+        <w:sz w:val="20"/>
+      </w:rPr>
+    </w:lvl>
+    <w:lvl w:ilvl="5" w:tentative="1">
+      <w:start w:val="1"/>
+      <w:numFmt w:val="bullet"/>
+      <w:lvlText w:val=""/>
+      <w:lvlJc w:val="left"/>
+      <w:pPr>
+        <w:tabs>
+          <w:tab w:val="num" w:pos="4320"/>
+        </w:tabs>
+        <w:ind w:left="4320" w:hanging="360"/>
+      </w:pPr>
+      <w:rPr>
+        <w:rFonts w:ascii="Wingdings" w:hAnsi="Wingdings" w:hint="default"/>
+        <w:sz w:val="20"/>
+      </w:rPr>
+    </w:lvl>
+    <w:lvl w:ilvl="6" w:tentative="1">
+      <w:start w:val="1"/>
+      <w:numFmt w:val="bullet"/>
+      <w:lvlText w:val=""/>
+      <w:lvlJc w:val="left"/>
+      <w:pPr>
+        <w:tabs>
+          <w:tab w:val="num" w:pos="5040"/>
+        </w:tabs>
+        <w:ind w:left="5040" w:hanging="360"/>
+      </w:pPr>
+      <w:rPr>
+        <w:rFonts w:ascii="Wingdings" w:hAnsi="Wingdings" w:hint="default"/>
+        <w:sz w:val="20"/>
+      </w:rPr>
+    </w:lvl>
+    <w:lvl w:ilvl="7" w:tentative="1">
+      <w:start w:val="1"/>
+      <w:numFmt w:val="bullet"/>
+      <w:lvlText w:val=""/>
+      <w:lvlJc w:val="left"/>
+      <w:pPr>
+        <w:tabs>
+          <w:tab w:val="num" w:pos="5760"/>
+        </w:tabs>
+        <w:ind w:left="5760" w:hanging="360"/>
+      </w:pPr>
+      <w:rPr>
+        <w:rFonts w:ascii="Wingdings" w:hAnsi="Wingdings" w:hint="default"/>
+        <w:sz w:val="20"/>
+      </w:rPr>
+    </w:lvl>
+    <w:lvl w:ilvl="8" w:tentative="1">
+      <w:start w:val="1"/>
+      <w:numFmt w:val="bullet"/>
+      <w:lvlText w:val=""/>
+      <w:lvlJc w:val="left"/>
+      <w:pPr>
+        <w:tabs>
+          <w:tab w:val="num" w:pos="6480"/>
+        </w:tabs>
+        <w:ind w:left="6480" w:hanging="360"/>
+      </w:pPr>
+      <w:rPr>
+        <w:rFonts w:ascii="Wingdings" w:hAnsi="Wingdings" w:hint="default"/>
+        <w:sz w:val="20"/>
+      </w:rPr>
+    </w:lvl>
+  </w:abstractNum>
+  <w:abstractNum w:abstractNumId="13" w15:restartNumberingAfterBreak="0">
     <w:nsid w:val="1C895E97"/>
     <w:multiLevelType w:val="multilevel"/>
     <w:tmpl w:val="1CF0A722"/>
@@ -11277,7 +11855,7 @@
       </w:rPr>
     </w:lvl>
   </w:abstractNum>
-  <w:abstractNum w:abstractNumId="13" w15:restartNumberingAfterBreak="0">
+  <w:abstractNum w:abstractNumId="14" w15:restartNumberingAfterBreak="0">
     <w:nsid w:val="1C8D11DB"/>
     <w:multiLevelType w:val="multilevel"/>
     <w:tmpl w:val="6A8CE4AC"/>
@@ -11390,7 +11968,7 @@
       </w:pPr>
     </w:lvl>
   </w:abstractNum>
-  <w:abstractNum w:abstractNumId="14" w15:restartNumberingAfterBreak="0">
+  <w:abstractNum w:abstractNumId="15" w15:restartNumberingAfterBreak="0">
     <w:nsid w:val="1E140AE2"/>
     <w:multiLevelType w:val="multilevel"/>
     <w:tmpl w:val="45180354"/>
@@ -11539,7 +12117,7 @@
       </w:rPr>
     </w:lvl>
   </w:abstractNum>
-  <w:abstractNum w:abstractNumId="15" w15:restartNumberingAfterBreak="0">
+  <w:abstractNum w:abstractNumId="16" w15:restartNumberingAfterBreak="0">
     <w:nsid w:val="1E2A669A"/>
     <w:multiLevelType w:val="multilevel"/>
     <w:tmpl w:val="E2B622CE"/>
@@ -11688,7 +12266,7 @@
       </w:rPr>
     </w:lvl>
   </w:abstractNum>
-  <w:abstractNum w:abstractNumId="16" w15:restartNumberingAfterBreak="0">
+  <w:abstractNum w:abstractNumId="17" w15:restartNumberingAfterBreak="0">
     <w:nsid w:val="23E13399"/>
     <w:multiLevelType w:val="multilevel"/>
     <w:tmpl w:val="5134D0B0"/>
@@ -11837,7 +12415,7 @@
       </w:rPr>
     </w:lvl>
   </w:abstractNum>
-  <w:abstractNum w:abstractNumId="17" w15:restartNumberingAfterBreak="0">
+  <w:abstractNum w:abstractNumId="18" w15:restartNumberingAfterBreak="0">
     <w:nsid w:val="2A5B1368"/>
     <w:multiLevelType w:val="multilevel"/>
     <w:tmpl w:val="68D425B2"/>
@@ -11986,7 +12564,7 @@
       </w:rPr>
     </w:lvl>
   </w:abstractNum>
-  <w:abstractNum w:abstractNumId="18" w15:restartNumberingAfterBreak="0">
+  <w:abstractNum w:abstractNumId="19" w15:restartNumberingAfterBreak="0">
     <w:nsid w:val="2C4B70A1"/>
     <w:multiLevelType w:val="multilevel"/>
     <w:tmpl w:val="1FE2AA20"/>
@@ -12135,7 +12713,7 @@
       </w:rPr>
     </w:lvl>
   </w:abstractNum>
-  <w:abstractNum w:abstractNumId="19" w15:restartNumberingAfterBreak="0">
+  <w:abstractNum w:abstractNumId="20" w15:restartNumberingAfterBreak="0">
     <w:nsid w:val="2E4B381F"/>
     <w:multiLevelType w:val="multilevel"/>
     <w:tmpl w:val="869450F4"/>
@@ -12284,7 +12862,7 @@
       </w:rPr>
     </w:lvl>
   </w:abstractNum>
-  <w:abstractNum w:abstractNumId="20" w15:restartNumberingAfterBreak="0">
+  <w:abstractNum w:abstractNumId="21" w15:restartNumberingAfterBreak="0">
     <w:nsid w:val="2F78419B"/>
     <w:multiLevelType w:val="multilevel"/>
     <w:tmpl w:val="419ED828"/>
@@ -12397,7 +12975,7 @@
       </w:pPr>
     </w:lvl>
   </w:abstractNum>
-  <w:abstractNum w:abstractNumId="21" w15:restartNumberingAfterBreak="0">
+  <w:abstractNum w:abstractNumId="22" w15:restartNumberingAfterBreak="0">
     <w:nsid w:val="30DB03E1"/>
     <w:multiLevelType w:val="multilevel"/>
     <w:tmpl w:val="108E657C"/>
@@ -12510,7 +13088,7 @@
       </w:pPr>
     </w:lvl>
   </w:abstractNum>
-  <w:abstractNum w:abstractNumId="22" w15:restartNumberingAfterBreak="0">
+  <w:abstractNum w:abstractNumId="23" w15:restartNumberingAfterBreak="0">
     <w:nsid w:val="30E46A9A"/>
     <w:multiLevelType w:val="multilevel"/>
     <w:tmpl w:val="DCDC9400"/>
@@ -12659,7 +13237,7 @@
       </w:rPr>
     </w:lvl>
   </w:abstractNum>
-  <w:abstractNum w:abstractNumId="23" w15:restartNumberingAfterBreak="0">
+  <w:abstractNum w:abstractNumId="24" w15:restartNumberingAfterBreak="0">
     <w:nsid w:val="3997120A"/>
     <w:multiLevelType w:val="multilevel"/>
     <w:tmpl w:val="63DEDB2E"/>
@@ -12772,7 +13350,7 @@
       </w:pPr>
     </w:lvl>
   </w:abstractNum>
-  <w:abstractNum w:abstractNumId="24" w15:restartNumberingAfterBreak="0">
+  <w:abstractNum w:abstractNumId="25" w15:restartNumberingAfterBreak="0">
     <w:nsid w:val="3A3077DF"/>
     <w:multiLevelType w:val="multilevel"/>
     <w:tmpl w:val="0268C5E6"/>
@@ -12921,7 +13499,7 @@
       </w:rPr>
     </w:lvl>
   </w:abstractNum>
-  <w:abstractNum w:abstractNumId="25" w15:restartNumberingAfterBreak="0">
+  <w:abstractNum w:abstractNumId="26" w15:restartNumberingAfterBreak="0">
     <w:nsid w:val="3C1404CC"/>
     <w:multiLevelType w:val="multilevel"/>
     <w:tmpl w:val="8DD6E838"/>
@@ -13070,7 +13648,7 @@
       </w:rPr>
     </w:lvl>
   </w:abstractNum>
-  <w:abstractNum w:abstractNumId="26" w15:restartNumberingAfterBreak="0">
+  <w:abstractNum w:abstractNumId="27" w15:restartNumberingAfterBreak="0">
     <w:nsid w:val="3C776768"/>
     <w:multiLevelType w:val="multilevel"/>
     <w:tmpl w:val="79D09114"/>
@@ -13219,7 +13797,7 @@
       </w:rPr>
     </w:lvl>
   </w:abstractNum>
-  <w:abstractNum w:abstractNumId="27" w15:restartNumberingAfterBreak="0">
+  <w:abstractNum w:abstractNumId="28" w15:restartNumberingAfterBreak="0">
     <w:nsid w:val="3D897221"/>
     <w:multiLevelType w:val="multilevel"/>
     <w:tmpl w:val="356CCD96"/>
@@ -13368,7 +13946,7 @@
       </w:rPr>
     </w:lvl>
   </w:abstractNum>
-  <w:abstractNum w:abstractNumId="28" w15:restartNumberingAfterBreak="0">
+  <w:abstractNum w:abstractNumId="29" w15:restartNumberingAfterBreak="0">
     <w:nsid w:val="41AE7F96"/>
     <w:multiLevelType w:val="multilevel"/>
     <w:tmpl w:val="04D48896"/>
@@ -13517,7 +14095,7 @@
       </w:rPr>
     </w:lvl>
   </w:abstractNum>
-  <w:abstractNum w:abstractNumId="29" w15:restartNumberingAfterBreak="0">
+  <w:abstractNum w:abstractNumId="30" w15:restartNumberingAfterBreak="0">
     <w:nsid w:val="427665FA"/>
     <w:multiLevelType w:val="multilevel"/>
     <w:tmpl w:val="C6B49630"/>
@@ -13666,7 +14244,7 @@
       </w:rPr>
     </w:lvl>
   </w:abstractNum>
-  <w:abstractNum w:abstractNumId="30" w15:restartNumberingAfterBreak="0">
+  <w:abstractNum w:abstractNumId="31" w15:restartNumberingAfterBreak="0">
     <w:nsid w:val="48C03695"/>
     <w:multiLevelType w:val="multilevel"/>
     <w:tmpl w:val="687E3194"/>
@@ -13815,7 +14393,7 @@
       </w:rPr>
     </w:lvl>
   </w:abstractNum>
-  <w:abstractNum w:abstractNumId="31" w15:restartNumberingAfterBreak="0">
+  <w:abstractNum w:abstractNumId="32" w15:restartNumberingAfterBreak="0">
     <w:nsid w:val="515A3162"/>
     <w:multiLevelType w:val="multilevel"/>
     <w:tmpl w:val="5CCED872"/>
@@ -13964,7 +14542,7 @@
       </w:rPr>
     </w:lvl>
   </w:abstractNum>
-  <w:abstractNum w:abstractNumId="32" w15:restartNumberingAfterBreak="0">
+  <w:abstractNum w:abstractNumId="33" w15:restartNumberingAfterBreak="0">
     <w:nsid w:val="57E9595C"/>
     <w:multiLevelType w:val="multilevel"/>
     <w:tmpl w:val="D158C266"/>
@@ -14113,7 +14691,7 @@
       </w:rPr>
     </w:lvl>
   </w:abstractNum>
-  <w:abstractNum w:abstractNumId="33" w15:restartNumberingAfterBreak="0">
+  <w:abstractNum w:abstractNumId="34" w15:restartNumberingAfterBreak="0">
     <w:nsid w:val="58D22EF5"/>
     <w:multiLevelType w:val="multilevel"/>
     <w:tmpl w:val="6010D71E"/>
@@ -14262,7 +14840,7 @@
       </w:rPr>
     </w:lvl>
   </w:abstractNum>
-  <w:abstractNum w:abstractNumId="34" w15:restartNumberingAfterBreak="0">
+  <w:abstractNum w:abstractNumId="35" w15:restartNumberingAfterBreak="0">
     <w:nsid w:val="5CD074C0"/>
     <w:multiLevelType w:val="multilevel"/>
     <w:tmpl w:val="6EAE7034"/>
@@ -14411,7 +14989,7 @@
       </w:rPr>
     </w:lvl>
   </w:abstractNum>
-  <w:abstractNum w:abstractNumId="35" w15:restartNumberingAfterBreak="0">
+  <w:abstractNum w:abstractNumId="36" w15:restartNumberingAfterBreak="0">
     <w:nsid w:val="5D1B197A"/>
     <w:multiLevelType w:val="multilevel"/>
     <w:tmpl w:val="086C6658"/>
@@ -14524,7 +15102,7 @@
       </w:pPr>
     </w:lvl>
   </w:abstractNum>
-  <w:abstractNum w:abstractNumId="36" w15:restartNumberingAfterBreak="0">
+  <w:abstractNum w:abstractNumId="37" w15:restartNumberingAfterBreak="0">
     <w:nsid w:val="610C5C49"/>
     <w:multiLevelType w:val="multilevel"/>
     <w:tmpl w:val="43E4138E"/>
@@ -14673,7 +15251,7 @@
       </w:rPr>
     </w:lvl>
   </w:abstractNum>
-  <w:abstractNum w:abstractNumId="37" w15:restartNumberingAfterBreak="0">
+  <w:abstractNum w:abstractNumId="38" w15:restartNumberingAfterBreak="0">
     <w:nsid w:val="634C1CC6"/>
     <w:multiLevelType w:val="multilevel"/>
     <w:tmpl w:val="056E974C"/>
@@ -14786,7 +15364,7 @@
       </w:pPr>
     </w:lvl>
   </w:abstractNum>
-  <w:abstractNum w:abstractNumId="38" w15:restartNumberingAfterBreak="0">
+  <w:abstractNum w:abstractNumId="39" w15:restartNumberingAfterBreak="0">
     <w:nsid w:val="654F62DD"/>
     <w:multiLevelType w:val="multilevel"/>
     <w:tmpl w:val="11A8BBDC"/>
@@ -14935,7 +15513,7 @@
       </w:rPr>
     </w:lvl>
   </w:abstractNum>
-  <w:abstractNum w:abstractNumId="39" w15:restartNumberingAfterBreak="0">
+  <w:abstractNum w:abstractNumId="40" w15:restartNumberingAfterBreak="0">
     <w:nsid w:val="66452FDA"/>
     <w:multiLevelType w:val="multilevel"/>
     <w:tmpl w:val="FE64114C"/>
@@ -15084,7 +15662,7 @@
       </w:rPr>
     </w:lvl>
   </w:abstractNum>
-  <w:abstractNum w:abstractNumId="40" w15:restartNumberingAfterBreak="0">
+  <w:abstractNum w:abstractNumId="41" w15:restartNumberingAfterBreak="0">
     <w:nsid w:val="67C84188"/>
     <w:multiLevelType w:val="multilevel"/>
     <w:tmpl w:val="83EC6940"/>
@@ -15233,7 +15811,7 @@
       </w:rPr>
     </w:lvl>
   </w:abstractNum>
-  <w:abstractNum w:abstractNumId="41" w15:restartNumberingAfterBreak="0">
+  <w:abstractNum w:abstractNumId="42" w15:restartNumberingAfterBreak="0">
     <w:nsid w:val="68BA061B"/>
     <w:multiLevelType w:val="multilevel"/>
     <w:tmpl w:val="EFEE38EA"/>
@@ -15382,7 +15960,7 @@
       </w:rPr>
     </w:lvl>
   </w:abstractNum>
-  <w:abstractNum w:abstractNumId="42" w15:restartNumberingAfterBreak="0">
+  <w:abstractNum w:abstractNumId="43" w15:restartNumberingAfterBreak="0">
     <w:nsid w:val="68CE6788"/>
     <w:multiLevelType w:val="multilevel"/>
     <w:tmpl w:val="493CEE28"/>
@@ -15531,7 +16109,7 @@
       </w:rPr>
     </w:lvl>
   </w:abstractNum>
-  <w:abstractNum w:abstractNumId="43" w15:restartNumberingAfterBreak="0">
+  <w:abstractNum w:abstractNumId="44" w15:restartNumberingAfterBreak="0">
     <w:nsid w:val="69484A67"/>
     <w:multiLevelType w:val="multilevel"/>
     <w:tmpl w:val="50704B98"/>
@@ -15680,7 +16258,7 @@
       </w:rPr>
     </w:lvl>
   </w:abstractNum>
-  <w:abstractNum w:abstractNumId="44" w15:restartNumberingAfterBreak="0">
+  <w:abstractNum w:abstractNumId="45" w15:restartNumberingAfterBreak="0">
     <w:nsid w:val="69BD516B"/>
     <w:multiLevelType w:val="multilevel"/>
     <w:tmpl w:val="7DFCA6B6"/>
@@ -15829,7 +16407,7 @@
       </w:rPr>
     </w:lvl>
   </w:abstractNum>
-  <w:abstractNum w:abstractNumId="45" w15:restartNumberingAfterBreak="0">
+  <w:abstractNum w:abstractNumId="46" w15:restartNumberingAfterBreak="0">
     <w:nsid w:val="6A0040DA"/>
     <w:multiLevelType w:val="multilevel"/>
     <w:tmpl w:val="56568D64"/>
@@ -15978,7 +16556,7 @@
       </w:rPr>
     </w:lvl>
   </w:abstractNum>
-  <w:abstractNum w:abstractNumId="46" w15:restartNumberingAfterBreak="0">
+  <w:abstractNum w:abstractNumId="47" w15:restartNumberingAfterBreak="0">
     <w:nsid w:val="6A6D24E8"/>
     <w:multiLevelType w:val="multilevel"/>
     <w:tmpl w:val="2068BB22"/>
@@ -16127,7 +16705,7 @@
       </w:rPr>
     </w:lvl>
   </w:abstractNum>
-  <w:abstractNum w:abstractNumId="47" w15:restartNumberingAfterBreak="0">
+  <w:abstractNum w:abstractNumId="48" w15:restartNumberingAfterBreak="0">
     <w:nsid w:val="6B1963B4"/>
     <w:multiLevelType w:val="multilevel"/>
     <w:tmpl w:val="601C90A8"/>
@@ -16276,7 +16854,7 @@
       </w:rPr>
     </w:lvl>
   </w:abstractNum>
-  <w:abstractNum w:abstractNumId="48" w15:restartNumberingAfterBreak="0">
+  <w:abstractNum w:abstractNumId="49" w15:restartNumberingAfterBreak="0">
     <w:nsid w:val="6B8068AB"/>
     <w:multiLevelType w:val="multilevel"/>
     <w:tmpl w:val="7F36C97A"/>
@@ -16425,7 +17003,7 @@
       </w:rPr>
     </w:lvl>
   </w:abstractNum>
-  <w:abstractNum w:abstractNumId="49" w15:restartNumberingAfterBreak="0">
+  <w:abstractNum w:abstractNumId="50" w15:restartNumberingAfterBreak="0">
     <w:nsid w:val="6BF67D42"/>
     <w:multiLevelType w:val="multilevel"/>
     <w:tmpl w:val="60ECA4C0"/>
@@ -16574,7 +17152,7 @@
       </w:rPr>
     </w:lvl>
   </w:abstractNum>
-  <w:abstractNum w:abstractNumId="50" w15:restartNumberingAfterBreak="0">
+  <w:abstractNum w:abstractNumId="51" w15:restartNumberingAfterBreak="0">
     <w:nsid w:val="6EA8764D"/>
     <w:multiLevelType w:val="multilevel"/>
     <w:tmpl w:val="651C6BC4"/>
@@ -16723,7 +17301,7 @@
       </w:rPr>
     </w:lvl>
   </w:abstractNum>
-  <w:abstractNum w:abstractNumId="51" w15:restartNumberingAfterBreak="0">
+  <w:abstractNum w:abstractNumId="52" w15:restartNumberingAfterBreak="0">
     <w:nsid w:val="7B596704"/>
     <w:multiLevelType w:val="multilevel"/>
     <w:tmpl w:val="A814A142"/>
@@ -16872,7 +17450,7 @@
       </w:rPr>
     </w:lvl>
   </w:abstractNum>
-  <w:abstractNum w:abstractNumId="52" w15:restartNumberingAfterBreak="0">
+  <w:abstractNum w:abstractNumId="53" w15:restartNumberingAfterBreak="0">
     <w:nsid w:val="7F291ED4"/>
     <w:multiLevelType w:val="multilevel"/>
     <w:tmpl w:val="D66684D4"/>
@@ -17022,7 +17600,7 @@
     </w:lvl>
   </w:abstractNum>
   <w:num w:numId="1">
-    <w:abstractNumId w:val="23"/>
+    <w:abstractNumId w:val="24"/>
   </w:num>
   <w:num w:numId="2">
     <w:abstractNumId w:val="5"/>
@@ -17031,91 +17609,91 @@
     <w:abstractNumId w:val="1"/>
   </w:num>
   <w:num w:numId="4">
-    <w:abstractNumId w:val="21"/>
+    <w:abstractNumId w:val="22"/>
   </w:num>
   <w:num w:numId="5">
-    <w:abstractNumId w:val="35"/>
+    <w:abstractNumId w:val="36"/>
   </w:num>
   <w:num w:numId="6">
     <w:abstractNumId w:val="11"/>
   </w:num>
   <w:num w:numId="7">
-    <w:abstractNumId w:val="39"/>
+    <w:abstractNumId w:val="40"/>
   </w:num>
   <w:num w:numId="8">
-    <w:abstractNumId w:val="46"/>
+    <w:abstractNumId w:val="47"/>
   </w:num>
   <w:num w:numId="9">
-    <w:abstractNumId w:val="42"/>
+    <w:abstractNumId w:val="43"/>
   </w:num>
   <w:num w:numId="10">
-    <w:abstractNumId w:val="33"/>
+    <w:abstractNumId w:val="34"/>
   </w:num>
   <w:num w:numId="11">
-    <w:abstractNumId w:val="50"/>
+    <w:abstractNumId w:val="51"/>
   </w:num>
   <w:num w:numId="12">
-    <w:abstractNumId w:val="28"/>
+    <w:abstractNumId w:val="29"/>
   </w:num>
   <w:num w:numId="13">
-    <w:abstractNumId w:val="38"/>
+    <w:abstractNumId w:val="39"/>
   </w:num>
   <w:num w:numId="14">
     <w:abstractNumId w:val="7"/>
   </w:num>
   <w:num w:numId="15">
-    <w:abstractNumId w:val="52"/>
+    <w:abstractNumId w:val="53"/>
   </w:num>
   <w:num w:numId="16">
-    <w:abstractNumId w:val="32"/>
+    <w:abstractNumId w:val="33"/>
   </w:num>
   <w:num w:numId="17">
-    <w:abstractNumId w:val="20"/>
+    <w:abstractNumId w:val="21"/>
   </w:num>
   <w:num w:numId="18">
-    <w:abstractNumId w:val="12"/>
+    <w:abstractNumId w:val="13"/>
   </w:num>
   <w:num w:numId="19">
-    <w:abstractNumId w:val="17"/>
+    <w:abstractNumId w:val="18"/>
   </w:num>
   <w:num w:numId="20">
-    <w:abstractNumId w:val="27"/>
+    <w:abstractNumId w:val="28"/>
   </w:num>
   <w:num w:numId="21">
-    <w:abstractNumId w:val="51"/>
+    <w:abstractNumId w:val="52"/>
   </w:num>
   <w:num w:numId="22">
     <w:abstractNumId w:val="0"/>
   </w:num>
   <w:num w:numId="23">
-    <w:abstractNumId w:val="48"/>
+    <w:abstractNumId w:val="49"/>
   </w:num>
   <w:num w:numId="24">
-    <w:abstractNumId w:val="40"/>
+    <w:abstractNumId w:val="41"/>
   </w:num>
   <w:num w:numId="25">
-    <w:abstractNumId w:val="16"/>
+    <w:abstractNumId w:val="17"/>
   </w:num>
   <w:num w:numId="26">
-    <w:abstractNumId w:val="26"/>
+    <w:abstractNumId w:val="27"/>
   </w:num>
   <w:num w:numId="27">
     <w:abstractNumId w:val="10"/>
   </w:num>
   <w:num w:numId="28">
-    <w:abstractNumId w:val="31"/>
+    <w:abstractNumId w:val="32"/>
   </w:num>
   <w:num w:numId="29">
-    <w:abstractNumId w:val="14"/>
+    <w:abstractNumId w:val="15"/>
   </w:num>
   <w:num w:numId="30">
-    <w:abstractNumId w:val="22"/>
+    <w:abstractNumId w:val="23"/>
   </w:num>
   <w:num w:numId="31">
-    <w:abstractNumId w:val="25"/>
+    <w:abstractNumId w:val="26"/>
   </w:num>
   <w:num w:numId="32">
-    <w:abstractNumId w:val="13"/>
+    <w:abstractNumId w:val="14"/>
   </w:num>
   <w:num w:numId="33">
     <w:abstractNumId w:val="8"/>
@@ -17130,55 +17708,58 @@
     <w:abstractNumId w:val="9"/>
   </w:num>
   <w:num w:numId="37">
-    <w:abstractNumId w:val="45"/>
+    <w:abstractNumId w:val="46"/>
   </w:num>
   <w:num w:numId="38">
-    <w:abstractNumId w:val="49"/>
+    <w:abstractNumId w:val="50"/>
   </w:num>
   <w:num w:numId="39">
-    <w:abstractNumId w:val="44"/>
+    <w:abstractNumId w:val="45"/>
   </w:num>
   <w:num w:numId="40">
     <w:abstractNumId w:val="4"/>
   </w:num>
   <w:num w:numId="41">
-    <w:abstractNumId w:val="37"/>
+    <w:abstractNumId w:val="38"/>
   </w:num>
   <w:num w:numId="42">
-    <w:abstractNumId w:val="43"/>
+    <w:abstractNumId w:val="44"/>
   </w:num>
   <w:num w:numId="43">
-    <w:abstractNumId w:val="19"/>
+    <w:abstractNumId w:val="20"/>
   </w:num>
   <w:num w:numId="44">
-    <w:abstractNumId w:val="41"/>
+    <w:abstractNumId w:val="42"/>
   </w:num>
   <w:num w:numId="45">
-    <w:abstractNumId w:val="47"/>
+    <w:abstractNumId w:val="48"/>
   </w:num>
   <w:num w:numId="46">
     <w:abstractNumId w:val="3"/>
   </w:num>
   <w:num w:numId="47">
-    <w:abstractNumId w:val="18"/>
+    <w:abstractNumId w:val="19"/>
   </w:num>
   <w:num w:numId="48">
-    <w:abstractNumId w:val="15"/>
+    <w:abstractNumId w:val="16"/>
   </w:num>
   <w:num w:numId="49">
-    <w:abstractNumId w:val="36"/>
+    <w:abstractNumId w:val="37"/>
   </w:num>
   <w:num w:numId="50">
-    <w:abstractNumId w:val="24"/>
+    <w:abstractNumId w:val="25"/>
   </w:num>
   <w:num w:numId="51">
+    <w:abstractNumId w:val="31"/>
+  </w:num>
+  <w:num w:numId="52">
     <w:abstractNumId w:val="30"/>
   </w:num>
-  <w:num w:numId="52">
-    <w:abstractNumId w:val="29"/>
+  <w:num w:numId="53">
+    <w:abstractNumId w:val="35"/>
   </w:num>
-  <w:num w:numId="53">
-    <w:abstractNumId w:val="34"/>
+  <w:num w:numId="54">
+    <w:abstractNumId w:val="12"/>
   </w:num>
   <w:numIdMacAtCleanup w:val="52"/>
 </w:numbering>
@@ -17801,7 +18382,6 @@
   <w:style w:type="character" w:default="1" w:styleId="Fuentedeprrafopredeter">
     <w:name w:val="Default Paragraph Font"/>
     <w:uiPriority w:val="1"/>
-    <w:semiHidden/>
     <w:unhideWhenUsed/>
   </w:style>
   <w:style w:type="table" w:default="1" w:styleId="Tablanormal">
@@ -20261,7 +20841,7 @@
 </file>
 
 <file path=customXml/itemProps4.xml><?xml version="1.0" encoding="utf-8"?>
-<ds:datastoreItem xmlns:ds="http://schemas.openxmlformats.org/officeDocument/2006/customXml" ds:itemID="{887210FC-E34D-40FC-A7C9-CFC4DD290E5A}">
+<ds:datastoreItem xmlns:ds="http://schemas.openxmlformats.org/officeDocument/2006/customXml" ds:itemID="{7720EF29-F46F-470F-9BF7-F93D5AD00B21}">
   <ds:schemaRefs>
     <ds:schemaRef ds:uri="http://schemas.openxmlformats.org/officeDocument/2006/bibliography"/>
   </ds:schemaRefs>

</xml_diff>